<commit_message>
articulos pendientes related work
</commit_message>
<xml_diff>
--- a/revision_1/revision-jlamp-reviews-2018.docx
+++ b/revision_1/revision-jlamp-reviews-2018.docx
@@ -63,7 +63,7 @@
       <w:pPr>
         <w:pStyle w:val="Normal"/>
         <w:widowControl w:val="false"/>
-        <w:overflowPunct w:val="false"/>
+        <w:overflowPunct w:val="true"/>
         <w:spacing w:lineRule="atLeast" w:line="300" w:before="0" w:after="240"/>
         <w:jc w:val="both"/>
         <w:rPr>
@@ -183,7 +183,7 @@
           <w:ilvl w:val="0"/>
           <w:numId w:val="2"/>
         </w:numPr>
-        <w:overflowPunct w:val="false"/>
+        <w:overflowPunct w:val="true"/>
         <w:spacing w:lineRule="atLeast" w:line="300" w:before="0" w:after="240"/>
         <w:contextualSpacing/>
         <w:jc w:val="both"/>
@@ -1154,25 +1154,7 @@
           <w:bCs/>
           <w:color w:val="00B050"/>
         </w:rPr>
-        <w:t xml:space="preserve"> </w:t>
-      </w:r>
-      <w:r>
-        <w:rPr>
-          <w:rFonts w:cs="Times New Roman" w:ascii="Times New Roman" w:hAnsi="Times New Roman"/>
-          <w:b/>
-          <w:bCs/>
-          <w:color w:val="00B050"/>
-        </w:rPr>
-        <w:t xml:space="preserve">Listo, se ven en la leyenda, </w:t>
-      </w:r>
-      <w:r>
-        <w:rPr>
-          <w:rFonts w:cs="Times New Roman" w:ascii="Times New Roman" w:hAnsi="Times New Roman"/>
-          <w:b/>
-          <w:bCs/>
-          <w:color w:val="00B050"/>
-        </w:rPr>
-        <w:t>podriais darle un vistazo a la tabla con los datos y a la gráfica?</w:t>
+        <w:t xml:space="preserve"> Listo, se ven en la leyenda, podriais darle un vistazo a la tabla con los datos y a la gráfica?</w:t>
       </w:r>
     </w:p>
     <w:p>
@@ -1435,7 +1417,7 @@
       <w:pPr>
         <w:pStyle w:val="Normal"/>
         <w:widowControl w:val="false"/>
-        <w:overflowPunct w:val="false"/>
+        <w:overflowPunct w:val="true"/>
         <w:spacing w:lineRule="atLeast" w:line="300" w:before="0" w:after="240"/>
         <w:jc w:val="both"/>
         <w:rPr>
@@ -3041,6 +3023,28 @@
       <w:r>
         <w:rPr>
           <w:rFonts w:cs="Times New Roman" w:ascii="Times New Roman" w:hAnsi="Times New Roman"/>
+          <w:b/>
+          <w:bCs/>
+          <w:color w:val="ED1C24"/>
+        </w:rPr>
+        <w:t>[Added]</w:t>
+      </w:r>
+    </w:p>
+    <w:p>
+      <w:pPr>
+        <w:pStyle w:val="TextBody"/>
+        <w:spacing w:before="0" w:after="0"/>
+        <w:jc w:val="both"/>
+        <w:rPr>
+          <w:b/>
+          <w:b/>
+          <w:bCs/>
+          <w:color w:val="ED1C24"/>
+        </w:rPr>
+      </w:pPr>
+      <w:r>
+        <w:rPr>
+          <w:rFonts w:cs="Times New Roman" w:ascii="Times New Roman" w:hAnsi="Times New Roman"/>
         </w:rPr>
       </w:r>
     </w:p>
@@ -3059,6 +3063,8 @@
         </w:rPr>
         <w:t>[b] Philipp Chrszon, Clemens Dubslaff, Sascha Klüppelholz, Christel Baier: ProFeat: feature-oriented engineering for family-based probabilistic model checking. Formal Asp. Comput. 30(1): 45-75 (2018)</w:t>
       </w:r>
+      <w:bookmarkStart w:id="13" w:name="__DdeLink__279_764593177"/>
+      <w:bookmarkEnd w:id="13"/>
       <w:r>
         <w:rPr>
           <w:rFonts w:cs="Times New Roman" w:ascii="Times New Roman" w:hAnsi="Times New Roman"/>
@@ -3206,7 +3212,7 @@
         </w:rPr>
         <w:t xml:space="preserve">[to be </w:t>
       </w:r>
-      <w:bookmarkStart w:id="13" w:name="__DdeLink__209_26326507063215"/>
+      <w:bookmarkStart w:id="14" w:name="__DdeLink__209_26326507063215"/>
       <w:r>
         <w:rPr>
           <w:rFonts w:cs="Times New Roman" w:ascii="Times New Roman" w:hAnsi="Times New Roman"/>
@@ -3216,7 +3222,7 @@
         </w:rPr>
         <w:t>corrected</w:t>
       </w:r>
-      <w:bookmarkEnd w:id="13"/>
+      <w:bookmarkEnd w:id="14"/>
       <w:r>
         <w:rPr>
           <w:rFonts w:cs="Times New Roman" w:ascii="Times New Roman" w:hAnsi="Times New Roman"/>
@@ -3281,7 +3287,7 @@
         </w:rPr>
         <w:t xml:space="preserve">[to be </w:t>
       </w:r>
-      <w:bookmarkStart w:id="14" w:name="__DdeLink__209_26326507063216"/>
+      <w:bookmarkStart w:id="15" w:name="__DdeLink__209_26326507063216"/>
       <w:r>
         <w:rPr>
           <w:rFonts w:cs="Times New Roman" w:ascii="Times New Roman" w:hAnsi="Times New Roman"/>
@@ -3291,7 +3297,7 @@
         </w:rPr>
         <w:t>corrected</w:t>
       </w:r>
-      <w:bookmarkEnd w:id="14"/>
+      <w:bookmarkEnd w:id="15"/>
       <w:r>
         <w:rPr>
           <w:rFonts w:cs="Times New Roman" w:ascii="Times New Roman" w:hAnsi="Times New Roman"/>
@@ -3349,7 +3355,7 @@
         </w:rPr>
         <w:t xml:space="preserve">[to be </w:t>
       </w:r>
-      <w:bookmarkStart w:id="15" w:name="__DdeLink__209_26326507063217"/>
+      <w:bookmarkStart w:id="16" w:name="__DdeLink__209_26326507063217"/>
       <w:r>
         <w:rPr>
           <w:rFonts w:cs="Times New Roman" w:ascii="Times New Roman" w:hAnsi="Times New Roman"/>
@@ -3359,7 +3365,7 @@
         </w:rPr>
         <w:t>corrected</w:t>
       </w:r>
-      <w:bookmarkEnd w:id="15"/>
+      <w:bookmarkEnd w:id="16"/>
       <w:r>
         <w:rPr>
           <w:rFonts w:cs="Times New Roman" w:ascii="Times New Roman" w:hAnsi="Times New Roman"/>
@@ -3394,7 +3400,7 @@
         </w:rPr>
         <w:t xml:space="preserve">[to be </w:t>
       </w:r>
-      <w:bookmarkStart w:id="16" w:name="__DdeLink__209_26326507063218"/>
+      <w:bookmarkStart w:id="17" w:name="__DdeLink__209_26326507063218"/>
       <w:r>
         <w:rPr>
           <w:rFonts w:cs="Times New Roman" w:ascii="Times New Roman" w:hAnsi="Times New Roman"/>
@@ -3404,7 +3410,7 @@
         </w:rPr>
         <w:t>corrected</w:t>
       </w:r>
-      <w:bookmarkEnd w:id="16"/>
+      <w:bookmarkEnd w:id="17"/>
       <w:r>
         <w:rPr>
           <w:rFonts w:cs="Times New Roman" w:ascii="Times New Roman" w:hAnsi="Times New Roman"/>
@@ -3439,7 +3445,7 @@
         </w:rPr>
         <w:t xml:space="preserve">[to be </w:t>
       </w:r>
-      <w:bookmarkStart w:id="17" w:name="__DdeLink__209_26326507063219"/>
+      <w:bookmarkStart w:id="18" w:name="__DdeLink__209_26326507063219"/>
       <w:r>
         <w:rPr>
           <w:rFonts w:cs="Times New Roman" w:ascii="Times New Roman" w:hAnsi="Times New Roman"/>
@@ -3449,7 +3455,7 @@
         </w:rPr>
         <w:t>corrected</w:t>
       </w:r>
-      <w:bookmarkEnd w:id="17"/>
+      <w:bookmarkEnd w:id="18"/>
       <w:r>
         <w:rPr>
           <w:rFonts w:cs="Times New Roman" w:ascii="Times New Roman" w:hAnsi="Times New Roman"/>
@@ -3486,7 +3492,7 @@
         </w:rPr>
         <w:t xml:space="preserve">[to be </w:t>
       </w:r>
-      <w:bookmarkStart w:id="18" w:name="__DdeLink__209_26326507063220"/>
+      <w:bookmarkStart w:id="19" w:name="__DdeLink__209_26326507063220"/>
       <w:r>
         <w:rPr>
           <w:rFonts w:cs="Times New Roman" w:ascii="Times New Roman" w:hAnsi="Times New Roman"/>
@@ -3496,7 +3502,7 @@
         </w:rPr>
         <w:t>corrected</w:t>
       </w:r>
-      <w:bookmarkEnd w:id="18"/>
+      <w:bookmarkEnd w:id="19"/>
       <w:r>
         <w:rPr>
           <w:rFonts w:cs="Times New Roman" w:ascii="Times New Roman" w:hAnsi="Times New Roman"/>
@@ -3561,7 +3567,7 @@
         </w:rPr>
         <w:t xml:space="preserve">[to be </w:t>
       </w:r>
-      <w:bookmarkStart w:id="19" w:name="__DdeLink__209_26326507063221"/>
+      <w:bookmarkStart w:id="20" w:name="__DdeLink__209_26326507063221"/>
       <w:r>
         <w:rPr>
           <w:rFonts w:cs="Times New Roman" w:ascii="Times New Roman" w:hAnsi="Times New Roman"/>
@@ -3571,7 +3577,7 @@
         </w:rPr>
         <w:t>corrected</w:t>
       </w:r>
-      <w:bookmarkEnd w:id="19"/>
+      <w:bookmarkEnd w:id="20"/>
       <w:r>
         <w:rPr>
           <w:rFonts w:cs="Times New Roman" w:ascii="Times New Roman" w:hAnsi="Times New Roman"/>
@@ -3651,7 +3657,7 @@
         </w:rPr>
         <w:t xml:space="preserve">[to be </w:t>
       </w:r>
-      <w:bookmarkStart w:id="20" w:name="__DdeLink__209_26326507063222"/>
+      <w:bookmarkStart w:id="21" w:name="__DdeLink__209_26326507063222"/>
       <w:r>
         <w:rPr>
           <w:rFonts w:cs="Times New Roman" w:ascii="Times New Roman" w:hAnsi="Times New Roman"/>
@@ -3661,7 +3667,7 @@
         </w:rPr>
         <w:t>corrected</w:t>
       </w:r>
-      <w:bookmarkEnd w:id="20"/>
+      <w:bookmarkEnd w:id="21"/>
       <w:r>
         <w:rPr>
           <w:rFonts w:cs="Times New Roman" w:ascii="Times New Roman" w:hAnsi="Times New Roman"/>
@@ -3765,7 +3771,7 @@
         </w:rPr>
         <w:t xml:space="preserve">[to be </w:t>
       </w:r>
-      <w:bookmarkStart w:id="21" w:name="__DdeLink__209_26326507063223"/>
+      <w:bookmarkStart w:id="22" w:name="__DdeLink__209_26326507063223"/>
       <w:r>
         <w:rPr>
           <w:rFonts w:cs="Times New Roman" w:ascii="Times New Roman" w:hAnsi="Times New Roman"/>
@@ -3775,7 +3781,7 @@
         </w:rPr>
         <w:t>corrected</w:t>
       </w:r>
-      <w:bookmarkEnd w:id="21"/>
+      <w:bookmarkEnd w:id="22"/>
       <w:r>
         <w:rPr>
           <w:rFonts w:cs="Times New Roman" w:ascii="Times New Roman" w:hAnsi="Times New Roman"/>
@@ -3855,7 +3861,7 @@
         </w:rPr>
         <w:t xml:space="preserve">[to be </w:t>
       </w:r>
-      <w:bookmarkStart w:id="22" w:name="__DdeLink__209_26326507063224"/>
+      <w:bookmarkStart w:id="23" w:name="__DdeLink__209_26326507063224"/>
       <w:r>
         <w:rPr>
           <w:rFonts w:cs="Times New Roman" w:ascii="Times New Roman" w:hAnsi="Times New Roman"/>
@@ -3865,7 +3871,7 @@
         </w:rPr>
         <w:t>corrected</w:t>
       </w:r>
-      <w:bookmarkEnd w:id="22"/>
+      <w:bookmarkEnd w:id="23"/>
       <w:r>
         <w:rPr>
           <w:rFonts w:cs="Times New Roman" w:ascii="Times New Roman" w:hAnsi="Times New Roman"/>
@@ -3910,7 +3916,7 @@
         </w:rPr>
         <w:t xml:space="preserve">[to be </w:t>
       </w:r>
-      <w:bookmarkStart w:id="23" w:name="__DdeLink__209_26326507063225"/>
+      <w:bookmarkStart w:id="24" w:name="__DdeLink__209_26326507063225"/>
       <w:r>
         <w:rPr>
           <w:rFonts w:cs="Times New Roman" w:ascii="Times New Roman" w:hAnsi="Times New Roman"/>
@@ -3920,7 +3926,7 @@
         </w:rPr>
         <w:t>corrected</w:t>
       </w:r>
-      <w:bookmarkEnd w:id="23"/>
+      <w:bookmarkEnd w:id="24"/>
       <w:r>
         <w:rPr>
           <w:rFonts w:cs="Times New Roman" w:ascii="Times New Roman" w:hAnsi="Times New Roman"/>
@@ -3965,7 +3971,7 @@
         </w:rPr>
         <w:t xml:space="preserve">[to be </w:t>
       </w:r>
-      <w:bookmarkStart w:id="24" w:name="__DdeLink__209_26326507063226"/>
+      <w:bookmarkStart w:id="25" w:name="__DdeLink__209_26326507063226"/>
       <w:r>
         <w:rPr>
           <w:rFonts w:cs="Times New Roman" w:ascii="Times New Roman" w:hAnsi="Times New Roman"/>
@@ -3975,7 +3981,7 @@
         </w:rPr>
         <w:t>corrected</w:t>
       </w:r>
-      <w:bookmarkEnd w:id="24"/>
+      <w:bookmarkEnd w:id="25"/>
       <w:r>
         <w:rPr>
           <w:rFonts w:cs="Times New Roman" w:ascii="Times New Roman" w:hAnsi="Times New Roman"/>
@@ -4020,7 +4026,7 @@
         </w:rPr>
         <w:t xml:space="preserve">[to be </w:t>
       </w:r>
-      <w:bookmarkStart w:id="25" w:name="__DdeLink__209_26326507063227"/>
+      <w:bookmarkStart w:id="26" w:name="__DdeLink__209_26326507063227"/>
       <w:r>
         <w:rPr>
           <w:rFonts w:cs="Times New Roman" w:ascii="Times New Roman" w:hAnsi="Times New Roman"/>
@@ -4030,7 +4036,7 @@
         </w:rPr>
         <w:t>corrected</w:t>
       </w:r>
-      <w:bookmarkEnd w:id="25"/>
+      <w:bookmarkEnd w:id="26"/>
       <w:r>
         <w:rPr>
           <w:rFonts w:cs="Times New Roman" w:ascii="Times New Roman" w:hAnsi="Times New Roman"/>
@@ -4075,7 +4081,7 @@
         </w:rPr>
         <w:t xml:space="preserve">[to be </w:t>
       </w:r>
-      <w:bookmarkStart w:id="26" w:name="__DdeLink__209_26326507063228"/>
+      <w:bookmarkStart w:id="27" w:name="__DdeLink__209_26326507063228"/>
       <w:r>
         <w:rPr>
           <w:rFonts w:cs="Times New Roman" w:ascii="Times New Roman" w:hAnsi="Times New Roman"/>
@@ -4085,7 +4091,7 @@
         </w:rPr>
         <w:t>corrected</w:t>
       </w:r>
-      <w:bookmarkEnd w:id="26"/>
+      <w:bookmarkEnd w:id="27"/>
       <w:r>
         <w:rPr>
           <w:rFonts w:cs="Times New Roman" w:ascii="Times New Roman" w:hAnsi="Times New Roman"/>
@@ -4816,7 +4822,6 @@
       <w:rPr>
         <w:rFonts w:ascii="Liberation Serif" w:hAnsi="Liberation Serif" w:eastAsia="Source Han Sans CN Regular" w:cs="Lohit Devanagari"/>
         <w:kern w:val="2"/>
-        <w:sz w:val="24"/>
         <w:szCs w:val="24"/>
         <w:lang w:val="en-US" w:eastAsia="zh-CN" w:bidi="hi-IN"/>
       </w:rPr>
@@ -5212,7 +5217,7 @@
     <w:qFormat/>
     <w:pPr>
       <w:widowControl/>
-      <w:overflowPunct w:val="true"/>
+      <w:overflowPunct w:val="false"/>
       <w:bidi w:val="0"/>
       <w:jc w:val="left"/>
     </w:pPr>
@@ -7064,6 +7069,198 @@
   </w:style>
   <w:style w:type="character" w:styleId="ListLabel252">
     <w:name w:val="ListLabel 252"/>
+    <w:qFormat/>
+    <w:rPr>
+      <w:rFonts w:cs="OpenSymbol"/>
+    </w:rPr>
+  </w:style>
+  <w:style w:type="character" w:styleId="ListLabel253">
+    <w:name w:val="ListLabel 253"/>
+    <w:qFormat/>
+    <w:rPr>
+      <w:rFonts w:ascii="Times New Roman" w:hAnsi="Times New Roman" w:cs="OpenSymbol"/>
+      <w:sz w:val="24"/>
+    </w:rPr>
+  </w:style>
+  <w:style w:type="character" w:styleId="ListLabel254">
+    <w:name w:val="ListLabel 254"/>
+    <w:qFormat/>
+    <w:rPr>
+      <w:rFonts w:cs="OpenSymbol"/>
+    </w:rPr>
+  </w:style>
+  <w:style w:type="character" w:styleId="ListLabel255">
+    <w:name w:val="ListLabel 255"/>
+    <w:qFormat/>
+    <w:rPr>
+      <w:rFonts w:cs="OpenSymbol"/>
+    </w:rPr>
+  </w:style>
+  <w:style w:type="character" w:styleId="ListLabel256">
+    <w:name w:val="ListLabel 256"/>
+    <w:qFormat/>
+    <w:rPr>
+      <w:rFonts w:cs="OpenSymbol"/>
+    </w:rPr>
+  </w:style>
+  <w:style w:type="character" w:styleId="ListLabel257">
+    <w:name w:val="ListLabel 257"/>
+    <w:qFormat/>
+    <w:rPr>
+      <w:rFonts w:cs="OpenSymbol"/>
+    </w:rPr>
+  </w:style>
+  <w:style w:type="character" w:styleId="ListLabel258">
+    <w:name w:val="ListLabel 258"/>
+    <w:qFormat/>
+    <w:rPr>
+      <w:rFonts w:cs="OpenSymbol"/>
+    </w:rPr>
+  </w:style>
+  <w:style w:type="character" w:styleId="ListLabel259">
+    <w:name w:val="ListLabel 259"/>
+    <w:qFormat/>
+    <w:rPr>
+      <w:rFonts w:cs="OpenSymbol"/>
+    </w:rPr>
+  </w:style>
+  <w:style w:type="character" w:styleId="ListLabel260">
+    <w:name w:val="ListLabel 260"/>
+    <w:qFormat/>
+    <w:rPr>
+      <w:rFonts w:cs="OpenSymbol"/>
+    </w:rPr>
+  </w:style>
+  <w:style w:type="character" w:styleId="ListLabel261">
+    <w:name w:val="ListLabel 261"/>
+    <w:qFormat/>
+    <w:rPr>
+      <w:rFonts w:cs="OpenSymbol"/>
+    </w:rPr>
+  </w:style>
+  <w:style w:type="character" w:styleId="ListLabel262">
+    <w:name w:val="ListLabel 262"/>
+    <w:qFormat/>
+    <w:rPr>
+      <w:rFonts w:ascii="Times New Roman" w:hAnsi="Times New Roman" w:cs="OpenSymbol"/>
+      <w:sz w:val="24"/>
+    </w:rPr>
+  </w:style>
+  <w:style w:type="character" w:styleId="ListLabel263">
+    <w:name w:val="ListLabel 263"/>
+    <w:qFormat/>
+    <w:rPr>
+      <w:rFonts w:cs="OpenSymbol"/>
+    </w:rPr>
+  </w:style>
+  <w:style w:type="character" w:styleId="ListLabel264">
+    <w:name w:val="ListLabel 264"/>
+    <w:qFormat/>
+    <w:rPr>
+      <w:rFonts w:cs="OpenSymbol"/>
+    </w:rPr>
+  </w:style>
+  <w:style w:type="character" w:styleId="ListLabel265">
+    <w:name w:val="ListLabel 265"/>
+    <w:qFormat/>
+    <w:rPr>
+      <w:rFonts w:cs="OpenSymbol"/>
+    </w:rPr>
+  </w:style>
+  <w:style w:type="character" w:styleId="ListLabel266">
+    <w:name w:val="ListLabel 266"/>
+    <w:qFormat/>
+    <w:rPr>
+      <w:rFonts w:cs="OpenSymbol"/>
+    </w:rPr>
+  </w:style>
+  <w:style w:type="character" w:styleId="ListLabel267">
+    <w:name w:val="ListLabel 267"/>
+    <w:qFormat/>
+    <w:rPr>
+      <w:rFonts w:cs="OpenSymbol"/>
+    </w:rPr>
+  </w:style>
+  <w:style w:type="character" w:styleId="ListLabel268">
+    <w:name w:val="ListLabel 268"/>
+    <w:qFormat/>
+    <w:rPr>
+      <w:rFonts w:cs="OpenSymbol"/>
+    </w:rPr>
+  </w:style>
+  <w:style w:type="character" w:styleId="ListLabel269">
+    <w:name w:val="ListLabel 269"/>
+    <w:qFormat/>
+    <w:rPr>
+      <w:rFonts w:cs="OpenSymbol"/>
+    </w:rPr>
+  </w:style>
+  <w:style w:type="character" w:styleId="ListLabel270">
+    <w:name w:val="ListLabel 270"/>
+    <w:qFormat/>
+    <w:rPr>
+      <w:rFonts w:cs="OpenSymbol"/>
+    </w:rPr>
+  </w:style>
+  <w:style w:type="character" w:styleId="ListLabel271">
+    <w:name w:val="ListLabel 271"/>
+    <w:qFormat/>
+    <w:rPr>
+      <w:rFonts w:ascii="Times New Roman" w:hAnsi="Times New Roman" w:cs="OpenSymbol"/>
+      <w:sz w:val="24"/>
+    </w:rPr>
+  </w:style>
+  <w:style w:type="character" w:styleId="ListLabel272">
+    <w:name w:val="ListLabel 272"/>
+    <w:qFormat/>
+    <w:rPr>
+      <w:rFonts w:cs="OpenSymbol"/>
+    </w:rPr>
+  </w:style>
+  <w:style w:type="character" w:styleId="ListLabel273">
+    <w:name w:val="ListLabel 273"/>
+    <w:qFormat/>
+    <w:rPr>
+      <w:rFonts w:cs="OpenSymbol"/>
+    </w:rPr>
+  </w:style>
+  <w:style w:type="character" w:styleId="ListLabel274">
+    <w:name w:val="ListLabel 274"/>
+    <w:qFormat/>
+    <w:rPr>
+      <w:rFonts w:cs="OpenSymbol"/>
+    </w:rPr>
+  </w:style>
+  <w:style w:type="character" w:styleId="ListLabel275">
+    <w:name w:val="ListLabel 275"/>
+    <w:qFormat/>
+    <w:rPr>
+      <w:rFonts w:cs="OpenSymbol"/>
+    </w:rPr>
+  </w:style>
+  <w:style w:type="character" w:styleId="ListLabel276">
+    <w:name w:val="ListLabel 276"/>
+    <w:qFormat/>
+    <w:rPr>
+      <w:rFonts w:cs="OpenSymbol"/>
+    </w:rPr>
+  </w:style>
+  <w:style w:type="character" w:styleId="ListLabel277">
+    <w:name w:val="ListLabel 277"/>
+    <w:qFormat/>
+    <w:rPr>
+      <w:rFonts w:cs="OpenSymbol"/>
+    </w:rPr>
+  </w:style>
+  <w:style w:type="character" w:styleId="ListLabel278">
+    <w:name w:val="ListLabel 278"/>
+    <w:qFormat/>
+    <w:rPr>
+      <w:rFonts w:cs="OpenSymbol"/>
+    </w:rPr>
+  </w:style>
+  <w:style w:type="character" w:styleId="ListLabel279">
+    <w:name w:val="ListLabel 279"/>
     <w:qFormat/>
     <w:rPr>
       <w:rFonts w:cs="OpenSymbol"/>

</xml_diff>

<commit_message>
added ref to doc
</commit_message>
<xml_diff>
--- a/revision_1/revision-jlamp-reviews-2018.docx
+++ b/revision_1/revision-jlamp-reviews-2018.docx
@@ -4,35 +4,35 @@
   <w:body>
     <w:p>
       <w:pPr>
-        <w:pStyle w:val="Cuerpodetexto"/>
-        <w:jc w:val="both"/>
-        <w:rPr>
-          <w:rFonts w:ascii="Times New Roman" w:hAnsi="Times New Roman" w:cs="Times New Roman"/>
-        </w:rPr>
-      </w:pPr>
-      <w:r>
-        <w:rPr>
-          <w:rFonts w:cs="Times New Roman" w:ascii="Times New Roman" w:hAnsi="Times New Roman"/>
-        </w:rPr>
-      </w:r>
-    </w:p>
-    <w:p>
-      <w:pPr>
-        <w:pStyle w:val="Cuerpodetexto"/>
-        <w:jc w:val="both"/>
-        <w:rPr>
-          <w:rFonts w:ascii="Times New Roman" w:hAnsi="Times New Roman" w:cs="Times New Roman"/>
-        </w:rPr>
-      </w:pPr>
-      <w:r>
-        <w:rPr>
-          <w:rFonts w:cs="Times New Roman" w:ascii="Times New Roman" w:hAnsi="Times New Roman"/>
-        </w:rPr>
-      </w:r>
-    </w:p>
-    <w:p>
-      <w:pPr>
-        <w:pStyle w:val="Cuerpodetexto"/>
+        <w:pStyle w:val="TextBody"/>
+        <w:jc w:val="both"/>
+        <w:rPr>
+          <w:rFonts w:ascii="Times New Roman" w:hAnsi="Times New Roman" w:cs="Times New Roman"/>
+        </w:rPr>
+      </w:pPr>
+      <w:r>
+        <w:rPr>
+          <w:rFonts w:cs="Times New Roman" w:ascii="Times New Roman" w:hAnsi="Times New Roman"/>
+        </w:rPr>
+      </w:r>
+    </w:p>
+    <w:p>
+      <w:pPr>
+        <w:pStyle w:val="TextBody"/>
+        <w:jc w:val="both"/>
+        <w:rPr>
+          <w:rFonts w:ascii="Times New Roman" w:hAnsi="Times New Roman" w:cs="Times New Roman"/>
+        </w:rPr>
+      </w:pPr>
+      <w:r>
+        <w:rPr>
+          <w:rFonts w:cs="Times New Roman" w:ascii="Times New Roman" w:hAnsi="Times New Roman"/>
+        </w:rPr>
+      </w:r>
+    </w:p>
+    <w:p>
+      <w:pPr>
+        <w:pStyle w:val="TextBody"/>
         <w:jc w:val="both"/>
         <w:rPr>
           <w:rFonts w:ascii="Times New Roman" w:hAnsi="Times New Roman" w:cs="Times New Roman"/>
@@ -47,7 +47,7 @@
     </w:p>
     <w:p>
       <w:pPr>
-        <w:pStyle w:val="Cuerpodetexto"/>
+        <w:pStyle w:val="TextBody"/>
         <w:jc w:val="both"/>
         <w:rPr>
           <w:rFonts w:ascii="Times New Roman" w:hAnsi="Times New Roman" w:cs="Times New Roman"/>
@@ -63,7 +63,7 @@
       <w:pPr>
         <w:pStyle w:val="Normal"/>
         <w:widowControl w:val="false"/>
-        <w:overflowPunct w:val="true"/>
+        <w:overflowPunct w:val="false"/>
         <w:spacing w:lineRule="atLeast" w:line="300" w:before="0" w:after="240"/>
         <w:jc w:val="both"/>
         <w:rPr>
@@ -79,21 +79,21 @@
     </w:p>
     <w:p>
       <w:pPr>
-        <w:pStyle w:val="Cuerpodetexto"/>
-        <w:jc w:val="both"/>
-        <w:rPr>
-          <w:rFonts w:ascii="Times New Roman" w:hAnsi="Times New Roman" w:cs="Times New Roman"/>
-        </w:rPr>
-      </w:pPr>
-      <w:r>
-        <w:rPr>
-          <w:rFonts w:cs="Times New Roman" w:ascii="Times New Roman" w:hAnsi="Times New Roman"/>
-        </w:rPr>
-      </w:r>
-    </w:p>
-    <w:p>
-      <w:pPr>
-        <w:pStyle w:val="Cuerpodetexto"/>
+        <w:pStyle w:val="TextBody"/>
+        <w:jc w:val="both"/>
+        <w:rPr>
+          <w:rFonts w:ascii="Times New Roman" w:hAnsi="Times New Roman" w:cs="Times New Roman"/>
+        </w:rPr>
+      </w:pPr>
+      <w:r>
+        <w:rPr>
+          <w:rFonts w:cs="Times New Roman" w:ascii="Times New Roman" w:hAnsi="Times New Roman"/>
+        </w:rPr>
+      </w:r>
+    </w:p>
+    <w:p>
+      <w:pPr>
+        <w:pStyle w:val="TextBody"/>
         <w:jc w:val="both"/>
         <w:rPr>
           <w:rFonts w:ascii="Times New Roman" w:hAnsi="Times New Roman" w:cs="Times New Roman"/>
@@ -108,7 +108,7 @@
     </w:p>
     <w:p>
       <w:pPr>
-        <w:pStyle w:val="Cuerpodetexto"/>
+        <w:pStyle w:val="TextBody"/>
         <w:jc w:val="both"/>
         <w:rPr>
           <w:rFonts w:ascii="Times New Roman" w:hAnsi="Times New Roman" w:cs="Times New Roman"/>
@@ -123,21 +123,21 @@
     </w:p>
     <w:p>
       <w:pPr>
-        <w:pStyle w:val="Cuerpodetexto"/>
-        <w:jc w:val="both"/>
-        <w:rPr>
-          <w:rFonts w:ascii="Times New Roman" w:hAnsi="Times New Roman" w:cs="Times New Roman"/>
-        </w:rPr>
-      </w:pPr>
-      <w:r>
-        <w:rPr>
-          <w:rFonts w:cs="Times New Roman" w:ascii="Times New Roman" w:hAnsi="Times New Roman"/>
-        </w:rPr>
-      </w:r>
-    </w:p>
-    <w:p>
-      <w:pPr>
-        <w:pStyle w:val="Cuerpodetexto"/>
+        <w:pStyle w:val="TextBody"/>
+        <w:jc w:val="both"/>
+        <w:rPr>
+          <w:rFonts w:ascii="Times New Roman" w:hAnsi="Times New Roman" w:cs="Times New Roman"/>
+        </w:rPr>
+      </w:pPr>
+      <w:r>
+        <w:rPr>
+          <w:rFonts w:cs="Times New Roman" w:ascii="Times New Roman" w:hAnsi="Times New Roman"/>
+        </w:rPr>
+      </w:r>
+    </w:p>
+    <w:p>
+      <w:pPr>
+        <w:pStyle w:val="TextBody"/>
         <w:jc w:val="both"/>
         <w:rPr>
           <w:rFonts w:ascii="Times New Roman" w:hAnsi="Times New Roman" w:cs="Times New Roman"/>
@@ -154,7 +154,7 @@
     </w:p>
     <w:p>
       <w:pPr>
-        <w:pStyle w:val="Ttulo1"/>
+        <w:pStyle w:val="Heading1"/>
         <w:numPr>
           <w:ilvl w:val="0"/>
           <w:numId w:val="2"/>
@@ -183,7 +183,7 @@
           <w:ilvl w:val="0"/>
           <w:numId w:val="2"/>
         </w:numPr>
-        <w:overflowPunct w:val="true"/>
+        <w:overflowPunct w:val="false"/>
         <w:spacing w:lineRule="atLeast" w:line="300" w:before="0" w:after="240"/>
         <w:contextualSpacing/>
         <w:jc w:val="both"/>
@@ -208,7 +208,7 @@
     </w:p>
     <w:p>
       <w:pPr>
-        <w:pStyle w:val="Cuerpodetexto"/>
+        <w:pStyle w:val="TextBody"/>
         <w:jc w:val="both"/>
         <w:rPr>
           <w:rFonts w:ascii="Times New Roman" w:hAnsi="Times New Roman" w:cs="Times New Roman"/>
@@ -223,7 +223,7 @@
     </w:p>
     <w:p>
       <w:pPr>
-        <w:pStyle w:val="Ttulo1"/>
+        <w:pStyle w:val="Heading1"/>
         <w:numPr>
           <w:ilvl w:val="0"/>
           <w:numId w:val="2"/>
@@ -246,22 +246,22 @@
     </w:p>
     <w:p>
       <w:pPr>
-        <w:pStyle w:val="Cuerpodetexto"/>
-        <w:spacing w:before="0" w:after="0"/>
-        <w:jc w:val="both"/>
-        <w:rPr>
-          <w:rFonts w:ascii="Times New Roman" w:hAnsi="Times New Roman" w:cs="Times New Roman"/>
-        </w:rPr>
-      </w:pPr>
-      <w:r>
-        <w:rPr>
-          <w:rFonts w:cs="Times New Roman" w:ascii="Times New Roman" w:hAnsi="Times New Roman"/>
-        </w:rPr>
-      </w:r>
-    </w:p>
-    <w:p>
-      <w:pPr>
-        <w:pStyle w:val="Cuerpodetexto"/>
+        <w:pStyle w:val="TextBody"/>
+        <w:spacing w:before="0" w:after="0"/>
+        <w:jc w:val="both"/>
+        <w:rPr>
+          <w:rFonts w:ascii="Times New Roman" w:hAnsi="Times New Roman" w:cs="Times New Roman"/>
+        </w:rPr>
+      </w:pPr>
+      <w:r>
+        <w:rPr>
+          <w:rFonts w:cs="Times New Roman" w:ascii="Times New Roman" w:hAnsi="Times New Roman"/>
+        </w:rPr>
+      </w:r>
+    </w:p>
+    <w:p>
+      <w:pPr>
+        <w:pStyle w:val="TextBody"/>
         <w:spacing w:before="0" w:after="0"/>
         <w:jc w:val="both"/>
         <w:rPr>
@@ -284,22 +284,22 @@
     </w:p>
     <w:p>
       <w:pPr>
-        <w:pStyle w:val="Cuerpodetexto"/>
-        <w:spacing w:before="0" w:after="0"/>
-        <w:jc w:val="both"/>
-        <w:rPr>
-          <w:rFonts w:ascii="Times New Roman" w:hAnsi="Times New Roman" w:cs="Times New Roman"/>
-        </w:rPr>
-      </w:pPr>
-      <w:r>
-        <w:rPr>
-          <w:rFonts w:cs="Times New Roman" w:ascii="Times New Roman" w:hAnsi="Times New Roman"/>
-        </w:rPr>
-      </w:r>
-    </w:p>
-    <w:p>
-      <w:pPr>
-        <w:pStyle w:val="Cuerpodetexto"/>
+        <w:pStyle w:val="TextBody"/>
+        <w:spacing w:before="0" w:after="0"/>
+        <w:jc w:val="both"/>
+        <w:rPr>
+          <w:rFonts w:ascii="Times New Roman" w:hAnsi="Times New Roman" w:cs="Times New Roman"/>
+        </w:rPr>
+      </w:pPr>
+      <w:r>
+        <w:rPr>
+          <w:rFonts w:cs="Times New Roman" w:ascii="Times New Roman" w:hAnsi="Times New Roman"/>
+        </w:rPr>
+      </w:r>
+    </w:p>
+    <w:p>
+      <w:pPr>
+        <w:pStyle w:val="TextBody"/>
         <w:spacing w:before="0" w:after="0"/>
         <w:jc w:val="both"/>
         <w:rPr>
@@ -321,22 +321,22 @@
     </w:p>
     <w:p>
       <w:pPr>
-        <w:pStyle w:val="Cuerpodetexto"/>
-        <w:spacing w:before="0" w:after="0"/>
-        <w:jc w:val="both"/>
-        <w:rPr>
-          <w:rFonts w:ascii="Times New Roman" w:hAnsi="Times New Roman" w:cs="Times New Roman"/>
-        </w:rPr>
-      </w:pPr>
-      <w:r>
-        <w:rPr>
-          <w:rFonts w:cs="Times New Roman" w:ascii="Times New Roman" w:hAnsi="Times New Roman"/>
-        </w:rPr>
-      </w:r>
-    </w:p>
-    <w:p>
-      <w:pPr>
-        <w:pStyle w:val="Cuerpodetexto"/>
+        <w:pStyle w:val="TextBody"/>
+        <w:spacing w:before="0" w:after="0"/>
+        <w:jc w:val="both"/>
+        <w:rPr>
+          <w:rFonts w:ascii="Times New Roman" w:hAnsi="Times New Roman" w:cs="Times New Roman"/>
+        </w:rPr>
+      </w:pPr>
+      <w:r>
+        <w:rPr>
+          <w:rFonts w:cs="Times New Roman" w:ascii="Times New Roman" w:hAnsi="Times New Roman"/>
+        </w:rPr>
+      </w:r>
+    </w:p>
+    <w:p>
+      <w:pPr>
+        <w:pStyle w:val="TextBody"/>
         <w:spacing w:before="0" w:after="0"/>
         <w:jc w:val="both"/>
         <w:rPr>
@@ -359,7 +359,7 @@
     </w:p>
     <w:p>
       <w:pPr>
-        <w:pStyle w:val="Cuerpodetexto"/>
+        <w:pStyle w:val="TextBody"/>
         <w:spacing w:before="0" w:after="0"/>
         <w:jc w:val="both"/>
         <w:rPr>
@@ -375,22 +375,22 @@
     </w:p>
     <w:p>
       <w:pPr>
-        <w:pStyle w:val="Cuerpodetexto"/>
-        <w:spacing w:before="0" w:after="0"/>
-        <w:jc w:val="both"/>
-        <w:rPr>
-          <w:rFonts w:ascii="Times New Roman" w:hAnsi="Times New Roman" w:cs="Times New Roman"/>
-        </w:rPr>
-      </w:pPr>
-      <w:r>
-        <w:rPr>
-          <w:rFonts w:cs="Times New Roman" w:ascii="Times New Roman" w:hAnsi="Times New Roman"/>
-        </w:rPr>
-      </w:r>
-    </w:p>
-    <w:p>
-      <w:pPr>
-        <w:pStyle w:val="Cuerpodetexto"/>
+        <w:pStyle w:val="TextBody"/>
+        <w:spacing w:before="0" w:after="0"/>
+        <w:jc w:val="both"/>
+        <w:rPr>
+          <w:rFonts w:ascii="Times New Roman" w:hAnsi="Times New Roman" w:cs="Times New Roman"/>
+        </w:rPr>
+      </w:pPr>
+      <w:r>
+        <w:rPr>
+          <w:rFonts w:cs="Times New Roman" w:ascii="Times New Roman" w:hAnsi="Times New Roman"/>
+        </w:rPr>
+      </w:r>
+    </w:p>
+    <w:p>
+      <w:pPr>
+        <w:pStyle w:val="TextBody"/>
         <w:jc w:val="both"/>
         <w:rPr>
           <w:rFonts w:ascii="Times New Roman" w:hAnsi="Times New Roman" w:cs="Times New Roman"/>
@@ -405,13 +405,12 @@
     </w:p>
     <w:p>
       <w:pPr>
-        <w:pStyle w:val="Cuerpodetexto"/>
+        <w:pStyle w:val="TextBody"/>
         <w:numPr>
           <w:ilvl w:val="0"/>
           <w:numId w:val="3"/>
         </w:numPr>
         <w:tabs>
-          <w:tab w:val="clear" w:pos="709"/>
           <w:tab w:val="left" w:pos="0" w:leader="none"/>
         </w:tabs>
         <w:spacing w:before="0" w:after="0"/>
@@ -429,9 +428,8 @@
     </w:p>
     <w:p>
       <w:pPr>
-        <w:pStyle w:val="Cuerpodetexto"/>
+        <w:pStyle w:val="TextBody"/>
         <w:tabs>
-          <w:tab w:val="clear" w:pos="709"/>
           <w:tab w:val="left" w:pos="0" w:leader="none"/>
         </w:tabs>
         <w:spacing w:before="0" w:after="0"/>
@@ -449,9 +447,8 @@
     </w:p>
     <w:p>
       <w:pPr>
-        <w:pStyle w:val="Cuerpodetexto"/>
+        <w:pStyle w:val="TextBody"/>
         <w:tabs>
-          <w:tab w:val="clear" w:pos="709"/>
           <w:tab w:val="left" w:pos="0" w:leader="none"/>
         </w:tabs>
         <w:spacing w:before="0" w:after="0"/>
@@ -500,9 +497,8 @@
     </w:p>
     <w:p>
       <w:pPr>
-        <w:pStyle w:val="Cuerpodetexto"/>
+        <w:pStyle w:val="TextBody"/>
         <w:tabs>
-          <w:tab w:val="clear" w:pos="709"/>
           <w:tab w:val="left" w:pos="0" w:leader="none"/>
         </w:tabs>
         <w:spacing w:before="0" w:after="0"/>
@@ -521,9 +517,8 @@
     </w:p>
     <w:p>
       <w:pPr>
-        <w:pStyle w:val="Cuerpodetexto"/>
+        <w:pStyle w:val="TextBody"/>
         <w:tabs>
-          <w:tab w:val="clear" w:pos="709"/>
           <w:tab w:val="left" w:pos="0" w:leader="none"/>
         </w:tabs>
         <w:spacing w:before="0" w:after="0"/>
@@ -546,9 +541,8 @@
     </w:p>
     <w:p>
       <w:pPr>
-        <w:pStyle w:val="Cuerpodetexto"/>
+        <w:pStyle w:val="TextBody"/>
         <w:tabs>
-          <w:tab w:val="clear" w:pos="709"/>
           <w:tab w:val="left" w:pos="0" w:leader="none"/>
         </w:tabs>
         <w:spacing w:before="0" w:after="0"/>
@@ -567,13 +561,12 @@
     </w:p>
     <w:p>
       <w:pPr>
-        <w:pStyle w:val="Cuerpodetexto"/>
+        <w:pStyle w:val="TextBody"/>
         <w:numPr>
           <w:ilvl w:val="0"/>
           <w:numId w:val="3"/>
         </w:numPr>
         <w:tabs>
-          <w:tab w:val="clear" w:pos="709"/>
           <w:tab w:val="left" w:pos="0" w:leader="none"/>
         </w:tabs>
         <w:jc w:val="both"/>
@@ -590,7 +583,7 @@
     </w:p>
     <w:p>
       <w:pPr>
-        <w:pStyle w:val="Cuerpodetexto"/>
+        <w:pStyle w:val="TextBody"/>
         <w:spacing w:before="0" w:after="0"/>
         <w:jc w:val="both"/>
         <w:rPr>
@@ -637,26 +630,25 @@
     </w:p>
     <w:p>
       <w:pPr>
-        <w:pStyle w:val="Cuerpodetexto"/>
-        <w:spacing w:before="0" w:after="0"/>
-        <w:jc w:val="both"/>
-        <w:rPr>
-          <w:rFonts w:ascii="Times New Roman" w:hAnsi="Times New Roman" w:cs="Times New Roman"/>
-          <w:color w:val="ED1C24"/>
-        </w:rPr>
-      </w:pPr>
-      <w:r>
-        <w:rPr>
-          <w:rFonts w:cs="Times New Roman" w:ascii="Times New Roman" w:hAnsi="Times New Roman"/>
-          <w:color w:val="ED1C24"/>
-        </w:rPr>
-      </w:r>
-    </w:p>
-    <w:p>
-      <w:pPr>
-        <w:pStyle w:val="Cuerpodetexto"/>
+        <w:pStyle w:val="TextBody"/>
+        <w:spacing w:before="0" w:after="0"/>
+        <w:jc w:val="both"/>
+        <w:rPr>
+          <w:rFonts w:ascii="Times New Roman" w:hAnsi="Times New Roman" w:cs="Times New Roman"/>
+          <w:color w:val="ED1C24"/>
+        </w:rPr>
+      </w:pPr>
+      <w:r>
+        <w:rPr>
+          <w:rFonts w:cs="Times New Roman" w:ascii="Times New Roman" w:hAnsi="Times New Roman"/>
+          <w:color w:val="ED1C24"/>
+        </w:rPr>
+      </w:r>
+    </w:p>
+    <w:p>
+      <w:pPr>
+        <w:pStyle w:val="TextBody"/>
         <w:tabs>
-          <w:tab w:val="clear" w:pos="709"/>
           <w:tab w:val="left" w:pos="0" w:leader="none"/>
         </w:tabs>
         <w:spacing w:before="0" w:after="0"/>
@@ -679,39 +671,39 @@
     </w:p>
     <w:p>
       <w:pPr>
-        <w:pStyle w:val="Cuerpodetexto"/>
-        <w:spacing w:before="0" w:after="0"/>
-        <w:jc w:val="both"/>
-        <w:rPr>
-          <w:rFonts w:ascii="Times New Roman" w:hAnsi="Times New Roman" w:cs="Times New Roman"/>
-          <w:color w:val="ED1C24"/>
-        </w:rPr>
-      </w:pPr>
-      <w:r>
-        <w:rPr>
-          <w:rFonts w:cs="Times New Roman" w:ascii="Times New Roman" w:hAnsi="Times New Roman"/>
-          <w:color w:val="ED1C24"/>
-        </w:rPr>
-      </w:r>
-    </w:p>
-    <w:p>
-      <w:pPr>
-        <w:pStyle w:val="Cuerpodetexto"/>
-        <w:spacing w:before="0" w:after="0"/>
-        <w:jc w:val="both"/>
-        <w:rPr>
-          <w:rFonts w:ascii="Times New Roman" w:hAnsi="Times New Roman" w:cs="Times New Roman"/>
-        </w:rPr>
-      </w:pPr>
-      <w:r>
-        <w:rPr>
-          <w:rFonts w:cs="Times New Roman" w:ascii="Times New Roman" w:hAnsi="Times New Roman"/>
-        </w:rPr>
-      </w:r>
-    </w:p>
-    <w:p>
-      <w:pPr>
-        <w:pStyle w:val="Cuerpodetexto"/>
+        <w:pStyle w:val="TextBody"/>
+        <w:spacing w:before="0" w:after="0"/>
+        <w:jc w:val="both"/>
+        <w:rPr>
+          <w:rFonts w:ascii="Times New Roman" w:hAnsi="Times New Roman" w:cs="Times New Roman"/>
+          <w:color w:val="ED1C24"/>
+        </w:rPr>
+      </w:pPr>
+      <w:r>
+        <w:rPr>
+          <w:rFonts w:cs="Times New Roman" w:ascii="Times New Roman" w:hAnsi="Times New Roman"/>
+          <w:color w:val="ED1C24"/>
+        </w:rPr>
+      </w:r>
+    </w:p>
+    <w:p>
+      <w:pPr>
+        <w:pStyle w:val="TextBody"/>
+        <w:spacing w:before="0" w:after="0"/>
+        <w:jc w:val="both"/>
+        <w:rPr>
+          <w:rFonts w:ascii="Times New Roman" w:hAnsi="Times New Roman" w:cs="Times New Roman"/>
+        </w:rPr>
+      </w:pPr>
+      <w:r>
+        <w:rPr>
+          <w:rFonts w:cs="Times New Roman" w:ascii="Times New Roman" w:hAnsi="Times New Roman"/>
+        </w:rPr>
+      </w:r>
+    </w:p>
+    <w:p>
+      <w:pPr>
+        <w:pStyle w:val="TextBody"/>
         <w:spacing w:before="0" w:after="0"/>
         <w:jc w:val="both"/>
         <w:rPr>
@@ -747,24 +739,23 @@
     </w:p>
     <w:p>
       <w:pPr>
-        <w:pStyle w:val="Cuerpodetexto"/>
-        <w:spacing w:before="0" w:after="0"/>
-        <w:jc w:val="both"/>
-        <w:rPr>
-          <w:rFonts w:ascii="Times New Roman" w:hAnsi="Times New Roman" w:cs="Times New Roman"/>
-        </w:rPr>
-      </w:pPr>
-      <w:r>
-        <w:rPr>
-          <w:rFonts w:cs="Times New Roman" w:ascii="Times New Roman" w:hAnsi="Times New Roman"/>
-        </w:rPr>
-      </w:r>
-    </w:p>
-    <w:p>
-      <w:pPr>
-        <w:pStyle w:val="Cuerpodetexto"/>
+        <w:pStyle w:val="TextBody"/>
+        <w:spacing w:before="0" w:after="0"/>
+        <w:jc w:val="both"/>
+        <w:rPr>
+          <w:rFonts w:ascii="Times New Roman" w:hAnsi="Times New Roman" w:cs="Times New Roman"/>
+        </w:rPr>
+      </w:pPr>
+      <w:r>
+        <w:rPr>
+          <w:rFonts w:cs="Times New Roman" w:ascii="Times New Roman" w:hAnsi="Times New Roman"/>
+        </w:rPr>
+      </w:r>
+    </w:p>
+    <w:p>
+      <w:pPr>
+        <w:pStyle w:val="TextBody"/>
         <w:tabs>
-          <w:tab w:val="clear" w:pos="709"/>
           <w:tab w:val="left" w:pos="0" w:leader="none"/>
         </w:tabs>
         <w:spacing w:before="0" w:after="0"/>
@@ -787,22 +778,22 @@
     </w:p>
     <w:p>
       <w:pPr>
-        <w:pStyle w:val="Cuerpodetexto"/>
-        <w:spacing w:before="0" w:after="0"/>
-        <w:jc w:val="both"/>
-        <w:rPr>
-          <w:rFonts w:ascii="Times New Roman" w:hAnsi="Times New Roman" w:cs="Times New Roman"/>
-        </w:rPr>
-      </w:pPr>
-      <w:r>
-        <w:rPr>
-          <w:rFonts w:cs="Times New Roman" w:ascii="Times New Roman" w:hAnsi="Times New Roman"/>
-        </w:rPr>
-      </w:r>
-    </w:p>
-    <w:p>
-      <w:pPr>
-        <w:pStyle w:val="Cuerpodetexto"/>
+        <w:pStyle w:val="TextBody"/>
+        <w:spacing w:before="0" w:after="0"/>
+        <w:jc w:val="both"/>
+        <w:rPr>
+          <w:rFonts w:ascii="Times New Roman" w:hAnsi="Times New Roman" w:cs="Times New Roman"/>
+        </w:rPr>
+      </w:pPr>
+      <w:r>
+        <w:rPr>
+          <w:rFonts w:cs="Times New Roman" w:ascii="Times New Roman" w:hAnsi="Times New Roman"/>
+        </w:rPr>
+      </w:r>
+    </w:p>
+    <w:p>
+      <w:pPr>
+        <w:pStyle w:val="TextBody"/>
         <w:spacing w:before="0" w:after="0"/>
         <w:jc w:val="both"/>
         <w:rPr>
@@ -825,22 +816,22 @@
     </w:p>
     <w:p>
       <w:pPr>
-        <w:pStyle w:val="Cuerpodetexto"/>
-        <w:spacing w:before="0" w:after="0"/>
-        <w:jc w:val="both"/>
-        <w:rPr>
-          <w:rFonts w:ascii="Times New Roman" w:hAnsi="Times New Roman" w:cs="Times New Roman"/>
-        </w:rPr>
-      </w:pPr>
-      <w:r>
-        <w:rPr>
-          <w:rFonts w:cs="Times New Roman" w:ascii="Times New Roman" w:hAnsi="Times New Roman"/>
-        </w:rPr>
-      </w:r>
-    </w:p>
-    <w:p>
-      <w:pPr>
-        <w:pStyle w:val="Cuerpodetexto"/>
+        <w:pStyle w:val="TextBody"/>
+        <w:spacing w:before="0" w:after="0"/>
+        <w:jc w:val="both"/>
+        <w:rPr>
+          <w:rFonts w:ascii="Times New Roman" w:hAnsi="Times New Roman" w:cs="Times New Roman"/>
+        </w:rPr>
+      </w:pPr>
+      <w:r>
+        <w:rPr>
+          <w:rFonts w:cs="Times New Roman" w:ascii="Times New Roman" w:hAnsi="Times New Roman"/>
+        </w:rPr>
+      </w:r>
+    </w:p>
+    <w:p>
+      <w:pPr>
+        <w:pStyle w:val="TextBody"/>
         <w:jc w:val="both"/>
         <w:rPr>
           <w:rFonts w:ascii="Times New Roman" w:hAnsi="Times New Roman" w:cs="Times New Roman"/>
@@ -855,13 +846,12 @@
     </w:p>
     <w:p>
       <w:pPr>
-        <w:pStyle w:val="Cuerpodetexto"/>
+        <w:pStyle w:val="TextBody"/>
         <w:numPr>
           <w:ilvl w:val="0"/>
           <w:numId w:val="4"/>
         </w:numPr>
         <w:tabs>
-          <w:tab w:val="clear" w:pos="709"/>
           <w:tab w:val="left" w:pos="0" w:leader="none"/>
         </w:tabs>
         <w:spacing w:before="0" w:after="0"/>
@@ -879,9 +869,8 @@
     </w:p>
     <w:p>
       <w:pPr>
-        <w:pStyle w:val="Cuerpodetexto"/>
+        <w:pStyle w:val="TextBody"/>
         <w:tabs>
-          <w:tab w:val="clear" w:pos="709"/>
           <w:tab w:val="left" w:pos="0" w:leader="none"/>
         </w:tabs>
         <w:spacing w:before="0" w:after="0"/>
@@ -906,7 +895,7 @@
     </w:p>
     <w:p>
       <w:pPr>
-        <w:pStyle w:val="Cuerpodetexto"/>
+        <w:pStyle w:val="TextBody"/>
         <w:spacing w:before="0" w:after="0"/>
         <w:jc w:val="both"/>
         <w:rPr>
@@ -928,9 +917,8 @@
     </w:p>
     <w:p>
       <w:pPr>
-        <w:pStyle w:val="Cuerpodetexto"/>
+        <w:pStyle w:val="TextBody"/>
         <w:tabs>
-          <w:tab w:val="clear" w:pos="709"/>
           <w:tab w:val="left" w:pos="0" w:leader="none"/>
         </w:tabs>
         <w:ind w:left="1131" w:hanging="0"/>
@@ -947,13 +935,12 @@
     </w:p>
     <w:p>
       <w:pPr>
-        <w:pStyle w:val="Cuerpodetexto"/>
+        <w:pStyle w:val="TextBody"/>
         <w:numPr>
           <w:ilvl w:val="0"/>
           <w:numId w:val="4"/>
         </w:numPr>
         <w:tabs>
-          <w:tab w:val="clear" w:pos="709"/>
           <w:tab w:val="left" w:pos="0" w:leader="none"/>
         </w:tabs>
         <w:jc w:val="both"/>
@@ -970,7 +957,7 @@
     </w:p>
     <w:p>
       <w:pPr>
-        <w:pStyle w:val="Cuerpodetexto"/>
+        <w:pStyle w:val="TextBody"/>
         <w:spacing w:before="0" w:after="0"/>
         <w:jc w:val="both"/>
         <w:rPr>
@@ -992,7 +979,7 @@
     </w:p>
     <w:p>
       <w:pPr>
-        <w:pStyle w:val="Cuerpodetexto"/>
+        <w:pStyle w:val="TextBody"/>
         <w:spacing w:before="0" w:after="0"/>
         <w:jc w:val="both"/>
         <w:rPr>
@@ -1014,7 +1001,7 @@
     </w:p>
     <w:p>
       <w:pPr>
-        <w:pStyle w:val="Cuerpodetexto"/>
+        <w:pStyle w:val="TextBody"/>
         <w:spacing w:before="0" w:after="0"/>
         <w:jc w:val="both"/>
         <w:rPr>
@@ -1037,7 +1024,7 @@
     </w:p>
     <w:p>
       <w:pPr>
-        <w:pStyle w:val="Cuerpodetexto"/>
+        <w:pStyle w:val="TextBody"/>
         <w:spacing w:before="0" w:after="0"/>
         <w:jc w:val="both"/>
         <w:rPr>
@@ -1053,22 +1040,22 @@
     </w:p>
     <w:p>
       <w:pPr>
-        <w:pStyle w:val="Cuerpodetexto"/>
-        <w:spacing w:before="0" w:after="0"/>
-        <w:jc w:val="both"/>
-        <w:rPr>
-          <w:rFonts w:ascii="Times New Roman" w:hAnsi="Times New Roman" w:cs="Times New Roman"/>
-        </w:rPr>
-      </w:pPr>
-      <w:r>
-        <w:rPr>
-          <w:rFonts w:cs="Times New Roman" w:ascii="Times New Roman" w:hAnsi="Times New Roman"/>
-        </w:rPr>
-      </w:r>
-    </w:p>
-    <w:p>
-      <w:pPr>
-        <w:pStyle w:val="Cuerpodetexto"/>
+        <w:pStyle w:val="TextBody"/>
+        <w:spacing w:before="0" w:after="0"/>
+        <w:jc w:val="both"/>
+        <w:rPr>
+          <w:rFonts w:ascii="Times New Roman" w:hAnsi="Times New Roman" w:cs="Times New Roman"/>
+        </w:rPr>
+      </w:pPr>
+      <w:r>
+        <w:rPr>
+          <w:rFonts w:cs="Times New Roman" w:ascii="Times New Roman" w:hAnsi="Times New Roman"/>
+        </w:rPr>
+      </w:r>
+    </w:p>
+    <w:p>
+      <w:pPr>
+        <w:pStyle w:val="TextBody"/>
         <w:spacing w:before="0" w:after="0"/>
         <w:jc w:val="both"/>
         <w:rPr>
@@ -1084,22 +1071,22 @@
     </w:p>
     <w:p>
       <w:pPr>
-        <w:pStyle w:val="Cuerpodetexto"/>
-        <w:spacing w:before="0" w:after="0"/>
-        <w:jc w:val="both"/>
-        <w:rPr>
-          <w:rFonts w:ascii="Times New Roman" w:hAnsi="Times New Roman" w:cs="Times New Roman"/>
-        </w:rPr>
-      </w:pPr>
-      <w:r>
-        <w:rPr>
-          <w:rFonts w:cs="Times New Roman" w:ascii="Times New Roman" w:hAnsi="Times New Roman"/>
-        </w:rPr>
-      </w:r>
-    </w:p>
-    <w:p>
-      <w:pPr>
-        <w:pStyle w:val="Cuerpodetexto"/>
+        <w:pStyle w:val="TextBody"/>
+        <w:spacing w:before="0" w:after="0"/>
+        <w:jc w:val="both"/>
+        <w:rPr>
+          <w:rFonts w:ascii="Times New Roman" w:hAnsi="Times New Roman" w:cs="Times New Roman"/>
+        </w:rPr>
+      </w:pPr>
+      <w:r>
+        <w:rPr>
+          <w:rFonts w:cs="Times New Roman" w:ascii="Times New Roman" w:hAnsi="Times New Roman"/>
+        </w:rPr>
+      </w:r>
+    </w:p>
+    <w:p>
+      <w:pPr>
+        <w:pStyle w:val="TextBody"/>
         <w:spacing w:before="0" w:after="0"/>
         <w:jc w:val="both"/>
         <w:rPr>
@@ -1115,22 +1102,22 @@
     </w:p>
     <w:p>
       <w:pPr>
-        <w:pStyle w:val="Cuerpodetexto"/>
-        <w:spacing w:before="0" w:after="0"/>
-        <w:jc w:val="both"/>
-        <w:rPr>
-          <w:rFonts w:ascii="Times New Roman" w:hAnsi="Times New Roman" w:cs="Times New Roman"/>
-        </w:rPr>
-      </w:pPr>
-      <w:r>
-        <w:rPr>
-          <w:rFonts w:cs="Times New Roman" w:ascii="Times New Roman" w:hAnsi="Times New Roman"/>
-        </w:rPr>
-      </w:r>
-    </w:p>
-    <w:p>
-      <w:pPr>
-        <w:pStyle w:val="Cuerpodetexto"/>
+        <w:pStyle w:val="TextBody"/>
+        <w:spacing w:before="0" w:after="0"/>
+        <w:jc w:val="both"/>
+        <w:rPr>
+          <w:rFonts w:ascii="Times New Roman" w:hAnsi="Times New Roman" w:cs="Times New Roman"/>
+        </w:rPr>
+      </w:pPr>
+      <w:r>
+        <w:rPr>
+          <w:rFonts w:cs="Times New Roman" w:ascii="Times New Roman" w:hAnsi="Times New Roman"/>
+        </w:rPr>
+      </w:r>
+    </w:p>
+    <w:p>
+      <w:pPr>
+        <w:pStyle w:val="TextBody"/>
         <w:jc w:val="both"/>
         <w:rPr>
           <w:rFonts w:ascii="Times New Roman" w:hAnsi="Times New Roman" w:cs="Times New Roman"/>
@@ -1145,7 +1132,7 @@
     </w:p>
     <w:p>
       <w:pPr>
-        <w:pStyle w:val="Cuerpodetexto"/>
+        <w:pStyle w:val="TextBody"/>
         <w:spacing w:before="0" w:after="0"/>
         <w:jc w:val="both"/>
         <w:rPr/>
@@ -1172,22 +1159,22 @@
     </w:p>
     <w:p>
       <w:pPr>
-        <w:pStyle w:val="Cuerpodetexto"/>
-        <w:spacing w:before="0" w:after="0"/>
-        <w:jc w:val="both"/>
-        <w:rPr>
-          <w:rFonts w:ascii="Times New Roman" w:hAnsi="Times New Roman" w:cs="Times New Roman"/>
-        </w:rPr>
-      </w:pPr>
-      <w:r>
-        <w:rPr>
-          <w:rFonts w:cs="Times New Roman" w:ascii="Times New Roman" w:hAnsi="Times New Roman"/>
-        </w:rPr>
-      </w:r>
-    </w:p>
-    <w:p>
-      <w:pPr>
-        <w:pStyle w:val="Cuerpodetexto"/>
+        <w:pStyle w:val="TextBody"/>
+        <w:spacing w:before="0" w:after="0"/>
+        <w:jc w:val="both"/>
+        <w:rPr>
+          <w:rFonts w:ascii="Times New Roman" w:hAnsi="Times New Roman" w:cs="Times New Roman"/>
+        </w:rPr>
+      </w:pPr>
+      <w:r>
+        <w:rPr>
+          <w:rFonts w:cs="Times New Roman" w:ascii="Times New Roman" w:hAnsi="Times New Roman"/>
+        </w:rPr>
+      </w:r>
+    </w:p>
+    <w:p>
+      <w:pPr>
+        <w:pStyle w:val="TextBody"/>
         <w:spacing w:before="0" w:after="0"/>
         <w:jc w:val="both"/>
         <w:rPr>
@@ -1209,22 +1196,22 @@
     </w:p>
     <w:p>
       <w:pPr>
-        <w:pStyle w:val="Cuerpodetexto"/>
-        <w:spacing w:before="0" w:after="0"/>
-        <w:jc w:val="both"/>
-        <w:rPr>
-          <w:rFonts w:ascii="Times New Roman" w:hAnsi="Times New Roman" w:cs="Times New Roman"/>
-        </w:rPr>
-      </w:pPr>
-      <w:r>
-        <w:rPr>
-          <w:rFonts w:cs="Times New Roman" w:ascii="Times New Roman" w:hAnsi="Times New Roman"/>
-        </w:rPr>
-      </w:r>
-    </w:p>
-    <w:p>
-      <w:pPr>
-        <w:pStyle w:val="Cuerpodetexto"/>
+        <w:pStyle w:val="TextBody"/>
+        <w:spacing w:before="0" w:after="0"/>
+        <w:jc w:val="both"/>
+        <w:rPr>
+          <w:rFonts w:ascii="Times New Roman" w:hAnsi="Times New Roman" w:cs="Times New Roman"/>
+        </w:rPr>
+      </w:pPr>
+      <w:r>
+        <w:rPr>
+          <w:rFonts w:cs="Times New Roman" w:ascii="Times New Roman" w:hAnsi="Times New Roman"/>
+        </w:rPr>
+      </w:r>
+    </w:p>
+    <w:p>
+      <w:pPr>
+        <w:pStyle w:val="TextBody"/>
         <w:jc w:val="both"/>
         <w:rPr>
           <w:rFonts w:ascii="Times New Roman" w:hAnsi="Times New Roman" w:cs="Times New Roman"/>
@@ -1239,13 +1226,12 @@
     </w:p>
     <w:p>
       <w:pPr>
-        <w:pStyle w:val="Cuerpodetexto"/>
+        <w:pStyle w:val="TextBody"/>
         <w:numPr>
           <w:ilvl w:val="0"/>
           <w:numId w:val="5"/>
         </w:numPr>
         <w:tabs>
-          <w:tab w:val="clear" w:pos="709"/>
           <w:tab w:val="left" w:pos="0" w:leader="none"/>
         </w:tabs>
         <w:spacing w:before="0" w:after="0"/>
@@ -1263,13 +1249,12 @@
     </w:p>
     <w:p>
       <w:pPr>
-        <w:pStyle w:val="Cuerpodetexto"/>
+        <w:pStyle w:val="TextBody"/>
         <w:numPr>
           <w:ilvl w:val="0"/>
           <w:numId w:val="5"/>
         </w:numPr>
         <w:tabs>
-          <w:tab w:val="clear" w:pos="709"/>
           <w:tab w:val="left" w:pos="0" w:leader="none"/>
         </w:tabs>
         <w:spacing w:before="0" w:after="0"/>
@@ -1293,13 +1278,12 @@
     </w:p>
     <w:p>
       <w:pPr>
-        <w:pStyle w:val="Cuerpodetexto"/>
+        <w:pStyle w:val="TextBody"/>
         <w:numPr>
           <w:ilvl w:val="0"/>
           <w:numId w:val="5"/>
         </w:numPr>
         <w:tabs>
-          <w:tab w:val="clear" w:pos="709"/>
           <w:tab w:val="left" w:pos="0" w:leader="none"/>
         </w:tabs>
         <w:spacing w:before="0" w:after="0"/>
@@ -1323,13 +1307,12 @@
     </w:p>
     <w:p>
       <w:pPr>
-        <w:pStyle w:val="Cuerpodetexto"/>
+        <w:pStyle w:val="TextBody"/>
         <w:numPr>
           <w:ilvl w:val="0"/>
           <w:numId w:val="5"/>
         </w:numPr>
         <w:tabs>
-          <w:tab w:val="clear" w:pos="709"/>
           <w:tab w:val="left" w:pos="0" w:leader="none"/>
         </w:tabs>
         <w:jc w:val="both"/>
@@ -1352,7 +1335,7 @@
     </w:p>
     <w:p>
       <w:pPr>
-        <w:pStyle w:val="Cuerpodetexto"/>
+        <w:pStyle w:val="TextBody"/>
         <w:spacing w:before="0" w:after="0"/>
         <w:jc w:val="both"/>
         <w:rPr>
@@ -1368,7 +1351,7 @@
     </w:p>
     <w:p>
       <w:pPr>
-        <w:pStyle w:val="Cuerpodetexto"/>
+        <w:pStyle w:val="TextBody"/>
         <w:spacing w:before="0" w:after="0"/>
         <w:jc w:val="both"/>
         <w:rPr>
@@ -1389,7 +1372,7 @@
     </w:p>
     <w:p>
       <w:pPr>
-        <w:pStyle w:val="Cuerpodetexto"/>
+        <w:pStyle w:val="TextBody"/>
         <w:spacing w:before="0" w:after="0"/>
         <w:jc w:val="both"/>
         <w:rPr>
@@ -1411,7 +1394,7 @@
     </w:p>
     <w:p>
       <w:pPr>
-        <w:pStyle w:val="Cuerpodetexto"/>
+        <w:pStyle w:val="TextBody"/>
         <w:spacing w:before="0" w:after="0"/>
         <w:jc w:val="both"/>
         <w:rPr>
@@ -1434,7 +1417,7 @@
       <w:pPr>
         <w:pStyle w:val="Normal"/>
         <w:widowControl w:val="false"/>
-        <w:overflowPunct w:val="true"/>
+        <w:overflowPunct w:val="false"/>
         <w:spacing w:lineRule="atLeast" w:line="300" w:before="0" w:after="240"/>
         <w:jc w:val="both"/>
         <w:rPr>
@@ -1454,22 +1437,22 @@
     </w:p>
     <w:p>
       <w:pPr>
-        <w:pStyle w:val="Cuerpodetexto"/>
-        <w:spacing w:before="0" w:after="0"/>
-        <w:jc w:val="both"/>
-        <w:rPr>
-          <w:rFonts w:ascii="Times New Roman" w:hAnsi="Times New Roman" w:cs="Times New Roman"/>
-        </w:rPr>
-      </w:pPr>
-      <w:r>
-        <w:rPr>
-          <w:rFonts w:cs="Times New Roman" w:ascii="Times New Roman" w:hAnsi="Times New Roman"/>
-        </w:rPr>
-      </w:r>
-    </w:p>
-    <w:p>
-      <w:pPr>
-        <w:pStyle w:val="Cuerpodetexto"/>
+        <w:pStyle w:val="TextBody"/>
+        <w:spacing w:before="0" w:after="0"/>
+        <w:jc w:val="both"/>
+        <w:rPr>
+          <w:rFonts w:ascii="Times New Roman" w:hAnsi="Times New Roman" w:cs="Times New Roman"/>
+        </w:rPr>
+      </w:pPr>
+      <w:r>
+        <w:rPr>
+          <w:rFonts w:cs="Times New Roman" w:ascii="Times New Roman" w:hAnsi="Times New Roman"/>
+        </w:rPr>
+      </w:r>
+    </w:p>
+    <w:p>
+      <w:pPr>
+        <w:pStyle w:val="TextBody"/>
         <w:spacing w:before="0" w:after="0"/>
         <w:jc w:val="both"/>
         <w:rPr>
@@ -1488,7 +1471,7 @@
     </w:p>
     <w:p>
       <w:pPr>
-        <w:pStyle w:val="Cuerpodetexto"/>
+        <w:pStyle w:val="TextBody"/>
         <w:spacing w:before="0" w:after="0"/>
         <w:jc w:val="both"/>
         <w:rPr>
@@ -1504,22 +1487,22 @@
     </w:p>
     <w:p>
       <w:pPr>
-        <w:pStyle w:val="Cuerpodetexto"/>
-        <w:spacing w:before="0" w:after="0"/>
-        <w:jc w:val="both"/>
-        <w:rPr>
-          <w:rFonts w:ascii="Times New Roman" w:hAnsi="Times New Roman" w:cs="Times New Roman"/>
-        </w:rPr>
-      </w:pPr>
-      <w:r>
-        <w:rPr>
-          <w:rFonts w:cs="Times New Roman" w:ascii="Times New Roman" w:hAnsi="Times New Roman"/>
-        </w:rPr>
-      </w:r>
-    </w:p>
-    <w:p>
-      <w:pPr>
-        <w:pStyle w:val="Cuerpodetexto"/>
+        <w:pStyle w:val="TextBody"/>
+        <w:spacing w:before="0" w:after="0"/>
+        <w:jc w:val="both"/>
+        <w:rPr>
+          <w:rFonts w:ascii="Times New Roman" w:hAnsi="Times New Roman" w:cs="Times New Roman"/>
+        </w:rPr>
+      </w:pPr>
+      <w:r>
+        <w:rPr>
+          <w:rFonts w:cs="Times New Roman" w:ascii="Times New Roman" w:hAnsi="Times New Roman"/>
+        </w:rPr>
+      </w:r>
+    </w:p>
+    <w:p>
+      <w:pPr>
+        <w:pStyle w:val="TextBody"/>
         <w:spacing w:before="0" w:after="0"/>
         <w:jc w:val="both"/>
         <w:rPr>
@@ -1541,22 +1524,22 @@
     </w:p>
     <w:p>
       <w:pPr>
-        <w:pStyle w:val="Cuerpodetexto"/>
-        <w:spacing w:before="0" w:after="0"/>
-        <w:jc w:val="both"/>
-        <w:rPr>
-          <w:rFonts w:ascii="Times New Roman" w:hAnsi="Times New Roman" w:cs="Times New Roman"/>
-        </w:rPr>
-      </w:pPr>
-      <w:r>
-        <w:rPr>
-          <w:rFonts w:cs="Times New Roman" w:ascii="Times New Roman" w:hAnsi="Times New Roman"/>
-        </w:rPr>
-      </w:r>
-    </w:p>
-    <w:p>
-      <w:pPr>
-        <w:pStyle w:val="Cuerpodetexto"/>
+        <w:pStyle w:val="TextBody"/>
+        <w:spacing w:before="0" w:after="0"/>
+        <w:jc w:val="both"/>
+        <w:rPr>
+          <w:rFonts w:ascii="Times New Roman" w:hAnsi="Times New Roman" w:cs="Times New Roman"/>
+        </w:rPr>
+      </w:pPr>
+      <w:r>
+        <w:rPr>
+          <w:rFonts w:cs="Times New Roman" w:ascii="Times New Roman" w:hAnsi="Times New Roman"/>
+        </w:rPr>
+      </w:r>
+    </w:p>
+    <w:p>
+      <w:pPr>
+        <w:pStyle w:val="TextBody"/>
         <w:spacing w:before="0" w:after="0"/>
         <w:jc w:val="both"/>
         <w:rPr>
@@ -1574,22 +1557,22 @@
     </w:p>
     <w:p>
       <w:pPr>
-        <w:pStyle w:val="Cuerpodetexto"/>
-        <w:spacing w:before="0" w:after="0"/>
-        <w:jc w:val="both"/>
-        <w:rPr>
-          <w:rFonts w:ascii="Times New Roman" w:hAnsi="Times New Roman" w:cs="Times New Roman"/>
-        </w:rPr>
-      </w:pPr>
-      <w:r>
-        <w:rPr>
-          <w:rFonts w:cs="Times New Roman" w:ascii="Times New Roman" w:hAnsi="Times New Roman"/>
-        </w:rPr>
-      </w:r>
-    </w:p>
-    <w:p>
-      <w:pPr>
-        <w:pStyle w:val="Cuerpodetexto"/>
+        <w:pStyle w:val="TextBody"/>
+        <w:spacing w:before="0" w:after="0"/>
+        <w:jc w:val="both"/>
+        <w:rPr>
+          <w:rFonts w:ascii="Times New Roman" w:hAnsi="Times New Roman" w:cs="Times New Roman"/>
+        </w:rPr>
+      </w:pPr>
+      <w:r>
+        <w:rPr>
+          <w:rFonts w:cs="Times New Roman" w:ascii="Times New Roman" w:hAnsi="Times New Roman"/>
+        </w:rPr>
+      </w:r>
+    </w:p>
+    <w:p>
+      <w:pPr>
+        <w:pStyle w:val="TextBody"/>
         <w:spacing w:before="0" w:after="0"/>
         <w:jc w:val="both"/>
         <w:rPr>
@@ -1605,22 +1588,22 @@
     </w:p>
     <w:p>
       <w:pPr>
-        <w:pStyle w:val="Cuerpodetexto"/>
-        <w:spacing w:before="0" w:after="0"/>
-        <w:jc w:val="both"/>
-        <w:rPr>
-          <w:rFonts w:ascii="Times New Roman" w:hAnsi="Times New Roman" w:cs="Times New Roman"/>
-        </w:rPr>
-      </w:pPr>
-      <w:r>
-        <w:rPr>
-          <w:rFonts w:cs="Times New Roman" w:ascii="Times New Roman" w:hAnsi="Times New Roman"/>
-        </w:rPr>
-      </w:r>
-    </w:p>
-    <w:p>
-      <w:pPr>
-        <w:pStyle w:val="Cuerpodetexto"/>
+        <w:pStyle w:val="TextBody"/>
+        <w:spacing w:before="0" w:after="0"/>
+        <w:jc w:val="both"/>
+        <w:rPr>
+          <w:rFonts w:ascii="Times New Roman" w:hAnsi="Times New Roman" w:cs="Times New Roman"/>
+        </w:rPr>
+      </w:pPr>
+      <w:r>
+        <w:rPr>
+          <w:rFonts w:cs="Times New Roman" w:ascii="Times New Roman" w:hAnsi="Times New Roman"/>
+        </w:rPr>
+      </w:r>
+    </w:p>
+    <w:p>
+      <w:pPr>
+        <w:pStyle w:val="TextBody"/>
         <w:spacing w:before="0" w:after="0"/>
         <w:jc w:val="both"/>
         <w:rPr>
@@ -1644,27 +1627,27 @@
     </w:p>
     <w:p>
       <w:pPr>
-        <w:pStyle w:val="Cuerpodetexto"/>
-        <w:spacing w:before="0" w:after="0"/>
-        <w:jc w:val="both"/>
-        <w:rPr>
-          <w:rFonts w:ascii="Times New Roman" w:hAnsi="Times New Roman" w:cs="Times New Roman"/>
-          <w:b/>
-          <w:b/>
-          <w:bCs/>
-        </w:rPr>
-      </w:pPr>
-      <w:r>
-        <w:rPr>
-          <w:rFonts w:cs="Times New Roman" w:ascii="Times New Roman" w:hAnsi="Times New Roman"/>
-          <w:b/>
-          <w:bCs/>
-        </w:rPr>
-      </w:r>
-    </w:p>
-    <w:p>
-      <w:pPr>
-        <w:pStyle w:val="Cuerpodetexto"/>
+        <w:pStyle w:val="TextBody"/>
+        <w:spacing w:before="0" w:after="0"/>
+        <w:jc w:val="both"/>
+        <w:rPr>
+          <w:rFonts w:ascii="Times New Roman" w:hAnsi="Times New Roman" w:cs="Times New Roman"/>
+          <w:b/>
+          <w:b/>
+          <w:bCs/>
+        </w:rPr>
+      </w:pPr>
+      <w:r>
+        <w:rPr>
+          <w:rFonts w:cs="Times New Roman" w:ascii="Times New Roman" w:hAnsi="Times New Roman"/>
+          <w:b/>
+          <w:bCs/>
+        </w:rPr>
+      </w:r>
+    </w:p>
+    <w:p>
+      <w:pPr>
+        <w:pStyle w:val="TextBody"/>
         <w:spacing w:before="0" w:after="0"/>
         <w:jc w:val="both"/>
         <w:rPr>
@@ -1680,22 +1663,22 @@
     </w:p>
     <w:p>
       <w:pPr>
-        <w:pStyle w:val="Cuerpodetexto"/>
-        <w:spacing w:before="0" w:after="0"/>
-        <w:jc w:val="both"/>
-        <w:rPr>
-          <w:rFonts w:ascii="Times New Roman" w:hAnsi="Times New Roman" w:cs="Times New Roman"/>
-        </w:rPr>
-      </w:pPr>
-      <w:r>
-        <w:rPr>
-          <w:rFonts w:cs="Times New Roman" w:ascii="Times New Roman" w:hAnsi="Times New Roman"/>
-        </w:rPr>
-      </w:r>
-    </w:p>
-    <w:p>
-      <w:pPr>
-        <w:pStyle w:val="Cuerpodetexto"/>
+        <w:pStyle w:val="TextBody"/>
+        <w:spacing w:before="0" w:after="0"/>
+        <w:jc w:val="both"/>
+        <w:rPr>
+          <w:rFonts w:ascii="Times New Roman" w:hAnsi="Times New Roman" w:cs="Times New Roman"/>
+        </w:rPr>
+      </w:pPr>
+      <w:r>
+        <w:rPr>
+          <w:rFonts w:cs="Times New Roman" w:ascii="Times New Roman" w:hAnsi="Times New Roman"/>
+        </w:rPr>
+      </w:r>
+    </w:p>
+    <w:p>
+      <w:pPr>
+        <w:pStyle w:val="TextBody"/>
         <w:spacing w:before="0" w:after="0"/>
         <w:jc w:val="both"/>
         <w:rPr>
@@ -1717,22 +1700,22 @@
     </w:p>
     <w:p>
       <w:pPr>
-        <w:pStyle w:val="Cuerpodetexto"/>
-        <w:spacing w:before="0" w:after="0"/>
-        <w:jc w:val="both"/>
-        <w:rPr>
-          <w:rFonts w:ascii="Times New Roman" w:hAnsi="Times New Roman" w:cs="Times New Roman"/>
-        </w:rPr>
-      </w:pPr>
-      <w:r>
-        <w:rPr>
-          <w:rFonts w:cs="Times New Roman" w:ascii="Times New Roman" w:hAnsi="Times New Roman"/>
-        </w:rPr>
-      </w:r>
-    </w:p>
-    <w:p>
-      <w:pPr>
-        <w:pStyle w:val="Cuerpodetexto"/>
+        <w:pStyle w:val="TextBody"/>
+        <w:spacing w:before="0" w:after="0"/>
+        <w:jc w:val="both"/>
+        <w:rPr>
+          <w:rFonts w:ascii="Times New Roman" w:hAnsi="Times New Roman" w:cs="Times New Roman"/>
+        </w:rPr>
+      </w:pPr>
+      <w:r>
+        <w:rPr>
+          <w:rFonts w:cs="Times New Roman" w:ascii="Times New Roman" w:hAnsi="Times New Roman"/>
+        </w:rPr>
+      </w:r>
+    </w:p>
+    <w:p>
+      <w:pPr>
+        <w:pStyle w:val="TextBody"/>
         <w:spacing w:before="0" w:after="0"/>
         <w:jc w:val="both"/>
         <w:rPr>
@@ -1748,22 +1731,22 @@
     </w:p>
     <w:p>
       <w:pPr>
-        <w:pStyle w:val="Cuerpodetexto"/>
-        <w:spacing w:before="0" w:after="0"/>
-        <w:jc w:val="both"/>
-        <w:rPr>
-          <w:rFonts w:ascii="Times New Roman" w:hAnsi="Times New Roman" w:cs="Times New Roman"/>
-        </w:rPr>
-      </w:pPr>
-      <w:r>
-        <w:rPr>
-          <w:rFonts w:cs="Times New Roman" w:ascii="Times New Roman" w:hAnsi="Times New Roman"/>
-        </w:rPr>
-      </w:r>
-    </w:p>
-    <w:p>
-      <w:pPr>
-        <w:pStyle w:val="Cuerpodetexto"/>
+        <w:pStyle w:val="TextBody"/>
+        <w:spacing w:before="0" w:after="0"/>
+        <w:jc w:val="both"/>
+        <w:rPr>
+          <w:rFonts w:ascii="Times New Roman" w:hAnsi="Times New Roman" w:cs="Times New Roman"/>
+        </w:rPr>
+      </w:pPr>
+      <w:r>
+        <w:rPr>
+          <w:rFonts w:cs="Times New Roman" w:ascii="Times New Roman" w:hAnsi="Times New Roman"/>
+        </w:rPr>
+      </w:r>
+    </w:p>
+    <w:p>
+      <w:pPr>
+        <w:pStyle w:val="TextBody"/>
         <w:spacing w:before="0" w:after="0"/>
         <w:jc w:val="both"/>
         <w:rPr>
@@ -1779,7 +1762,7 @@
     </w:p>
     <w:p>
       <w:pPr>
-        <w:pStyle w:val="Cuerpodetexto"/>
+        <w:pStyle w:val="TextBody"/>
         <w:spacing w:before="0" w:after="0"/>
         <w:jc w:val="both"/>
         <w:rPr>
@@ -1795,22 +1778,22 @@
     </w:p>
     <w:p>
       <w:pPr>
-        <w:pStyle w:val="Cuerpodetexto"/>
-        <w:spacing w:before="0" w:after="0"/>
-        <w:jc w:val="both"/>
-        <w:rPr>
-          <w:rFonts w:ascii="Times New Roman" w:hAnsi="Times New Roman" w:cs="Times New Roman"/>
-        </w:rPr>
-      </w:pPr>
-      <w:r>
-        <w:rPr>
-          <w:rFonts w:cs="Times New Roman" w:ascii="Times New Roman" w:hAnsi="Times New Roman"/>
-        </w:rPr>
-      </w:r>
-    </w:p>
-    <w:p>
-      <w:pPr>
-        <w:pStyle w:val="Cuerpodetexto"/>
+        <w:pStyle w:val="TextBody"/>
+        <w:spacing w:before="0" w:after="0"/>
+        <w:jc w:val="both"/>
+        <w:rPr>
+          <w:rFonts w:ascii="Times New Roman" w:hAnsi="Times New Roman" w:cs="Times New Roman"/>
+        </w:rPr>
+      </w:pPr>
+      <w:r>
+        <w:rPr>
+          <w:rFonts w:cs="Times New Roman" w:ascii="Times New Roman" w:hAnsi="Times New Roman"/>
+        </w:rPr>
+      </w:r>
+    </w:p>
+    <w:p>
+      <w:pPr>
+        <w:pStyle w:val="TextBody"/>
         <w:spacing w:before="0" w:after="0"/>
         <w:jc w:val="both"/>
         <w:rPr>
@@ -1832,22 +1815,22 @@
     </w:p>
     <w:p>
       <w:pPr>
-        <w:pStyle w:val="Cuerpodetexto"/>
-        <w:spacing w:before="0" w:after="0"/>
-        <w:jc w:val="both"/>
-        <w:rPr>
-          <w:rFonts w:ascii="Times New Roman" w:hAnsi="Times New Roman" w:cs="Times New Roman"/>
-        </w:rPr>
-      </w:pPr>
-      <w:r>
-        <w:rPr>
-          <w:rFonts w:cs="Times New Roman" w:ascii="Times New Roman" w:hAnsi="Times New Roman"/>
-        </w:rPr>
-      </w:r>
-    </w:p>
-    <w:p>
-      <w:pPr>
-        <w:pStyle w:val="Cuerpodetexto"/>
+        <w:pStyle w:val="TextBody"/>
+        <w:spacing w:before="0" w:after="0"/>
+        <w:jc w:val="both"/>
+        <w:rPr>
+          <w:rFonts w:ascii="Times New Roman" w:hAnsi="Times New Roman" w:cs="Times New Roman"/>
+        </w:rPr>
+      </w:pPr>
+      <w:r>
+        <w:rPr>
+          <w:rFonts w:cs="Times New Roman" w:ascii="Times New Roman" w:hAnsi="Times New Roman"/>
+        </w:rPr>
+      </w:r>
+    </w:p>
+    <w:p>
+      <w:pPr>
+        <w:pStyle w:val="TextBody"/>
         <w:spacing w:before="0" w:after="0"/>
         <w:jc w:val="both"/>
         <w:rPr/>
@@ -1870,22 +1853,22 @@
     </w:p>
     <w:p>
       <w:pPr>
-        <w:pStyle w:val="Cuerpodetexto"/>
-        <w:spacing w:before="0" w:after="0"/>
-        <w:jc w:val="both"/>
-        <w:rPr>
-          <w:rFonts w:ascii="Times New Roman" w:hAnsi="Times New Roman" w:cs="Times New Roman"/>
-        </w:rPr>
-      </w:pPr>
-      <w:r>
-        <w:rPr>
-          <w:rFonts w:cs="Times New Roman" w:ascii="Times New Roman" w:hAnsi="Times New Roman"/>
-        </w:rPr>
-      </w:r>
-    </w:p>
-    <w:p>
-      <w:pPr>
-        <w:pStyle w:val="Cuerpodetexto"/>
+        <w:pStyle w:val="TextBody"/>
+        <w:spacing w:before="0" w:after="0"/>
+        <w:jc w:val="both"/>
+        <w:rPr>
+          <w:rFonts w:ascii="Times New Roman" w:hAnsi="Times New Roman" w:cs="Times New Roman"/>
+        </w:rPr>
+      </w:pPr>
+      <w:r>
+        <w:rPr>
+          <w:rFonts w:cs="Times New Roman" w:ascii="Times New Roman" w:hAnsi="Times New Roman"/>
+        </w:rPr>
+      </w:r>
+    </w:p>
+    <w:p>
+      <w:pPr>
+        <w:pStyle w:val="TextBody"/>
         <w:spacing w:before="0" w:after="0"/>
         <w:jc w:val="both"/>
         <w:rPr>
@@ -1907,22 +1890,22 @@
     </w:p>
     <w:p>
       <w:pPr>
-        <w:pStyle w:val="Cuerpodetexto"/>
-        <w:spacing w:before="0" w:after="0"/>
-        <w:jc w:val="both"/>
-        <w:rPr>
-          <w:rFonts w:ascii="Times New Roman" w:hAnsi="Times New Roman" w:cs="Times New Roman"/>
-        </w:rPr>
-      </w:pPr>
-      <w:r>
-        <w:rPr>
-          <w:rFonts w:cs="Times New Roman" w:ascii="Times New Roman" w:hAnsi="Times New Roman"/>
-        </w:rPr>
-      </w:r>
-    </w:p>
-    <w:p>
-      <w:pPr>
-        <w:pStyle w:val="Cuerpodetexto"/>
+        <w:pStyle w:val="TextBody"/>
+        <w:spacing w:before="0" w:after="0"/>
+        <w:jc w:val="both"/>
+        <w:rPr>
+          <w:rFonts w:ascii="Times New Roman" w:hAnsi="Times New Roman" w:cs="Times New Roman"/>
+        </w:rPr>
+      </w:pPr>
+      <w:r>
+        <w:rPr>
+          <w:rFonts w:cs="Times New Roman" w:ascii="Times New Roman" w:hAnsi="Times New Roman"/>
+        </w:rPr>
+      </w:r>
+    </w:p>
+    <w:p>
+      <w:pPr>
+        <w:pStyle w:val="TextBody"/>
         <w:spacing w:before="0" w:after="0"/>
         <w:jc w:val="both"/>
         <w:rPr>
@@ -1938,22 +1921,22 @@
     </w:p>
     <w:p>
       <w:pPr>
-        <w:pStyle w:val="Cuerpodetexto"/>
-        <w:spacing w:before="0" w:after="0"/>
-        <w:jc w:val="both"/>
-        <w:rPr>
-          <w:rFonts w:ascii="Times New Roman" w:hAnsi="Times New Roman" w:cs="Times New Roman"/>
-        </w:rPr>
-      </w:pPr>
-      <w:r>
-        <w:rPr>
-          <w:rFonts w:cs="Times New Roman" w:ascii="Times New Roman" w:hAnsi="Times New Roman"/>
-        </w:rPr>
-      </w:r>
-    </w:p>
-    <w:p>
-      <w:pPr>
-        <w:pStyle w:val="Cuerpodetexto"/>
+        <w:pStyle w:val="TextBody"/>
+        <w:spacing w:before="0" w:after="0"/>
+        <w:jc w:val="both"/>
+        <w:rPr>
+          <w:rFonts w:ascii="Times New Roman" w:hAnsi="Times New Roman" w:cs="Times New Roman"/>
+        </w:rPr>
+      </w:pPr>
+      <w:r>
+        <w:rPr>
+          <w:rFonts w:cs="Times New Roman" w:ascii="Times New Roman" w:hAnsi="Times New Roman"/>
+        </w:rPr>
+      </w:r>
+    </w:p>
+    <w:p>
+      <w:pPr>
+        <w:pStyle w:val="TextBody"/>
         <w:spacing w:before="0" w:after="0"/>
         <w:jc w:val="both"/>
         <w:rPr>
@@ -1972,22 +1955,22 @@
     </w:p>
     <w:p>
       <w:pPr>
-        <w:pStyle w:val="Cuerpodetexto"/>
-        <w:spacing w:before="0" w:after="0"/>
-        <w:jc w:val="both"/>
-        <w:rPr>
-          <w:rFonts w:ascii="Times New Roman" w:hAnsi="Times New Roman" w:cs="Times New Roman"/>
-        </w:rPr>
-      </w:pPr>
-      <w:r>
-        <w:rPr>
-          <w:rFonts w:cs="Times New Roman" w:ascii="Times New Roman" w:hAnsi="Times New Roman"/>
-        </w:rPr>
-      </w:r>
-    </w:p>
-    <w:p>
-      <w:pPr>
-        <w:pStyle w:val="Cuerpodetexto"/>
+        <w:pStyle w:val="TextBody"/>
+        <w:spacing w:before="0" w:after="0"/>
+        <w:jc w:val="both"/>
+        <w:rPr>
+          <w:rFonts w:ascii="Times New Roman" w:hAnsi="Times New Roman" w:cs="Times New Roman"/>
+        </w:rPr>
+      </w:pPr>
+      <w:r>
+        <w:rPr>
+          <w:rFonts w:cs="Times New Roman" w:ascii="Times New Roman" w:hAnsi="Times New Roman"/>
+        </w:rPr>
+      </w:r>
+    </w:p>
+    <w:p>
+      <w:pPr>
+        <w:pStyle w:val="TextBody"/>
         <w:spacing w:before="0" w:after="0"/>
         <w:jc w:val="both"/>
         <w:rPr>
@@ -2003,29 +1986,29 @@
     </w:p>
     <w:p>
       <w:pPr>
-        <w:pStyle w:val="Cuerpodetexto"/>
-        <w:spacing w:before="0" w:after="0"/>
-        <w:jc w:val="both"/>
-        <w:rPr>
-          <w:rFonts w:ascii="Times New Roman" w:hAnsi="Times New Roman" w:cs="Times New Roman"/>
-          <w:b/>
-          <w:b/>
-          <w:bCs/>
-          <w:color w:val="ED1C24"/>
-        </w:rPr>
-      </w:pPr>
-      <w:r>
-        <w:rPr>
-          <w:rFonts w:cs="Times New Roman" w:ascii="Times New Roman" w:hAnsi="Times New Roman"/>
-          <w:b/>
-          <w:bCs/>
-          <w:color w:val="ED1C24"/>
-        </w:rPr>
-      </w:r>
-    </w:p>
-    <w:p>
-      <w:pPr>
-        <w:pStyle w:val="Cuerpodetexto"/>
+        <w:pStyle w:val="TextBody"/>
+        <w:spacing w:before="0" w:after="0"/>
+        <w:jc w:val="both"/>
+        <w:rPr>
+          <w:rFonts w:ascii="Times New Roman" w:hAnsi="Times New Roman" w:cs="Times New Roman"/>
+          <w:b/>
+          <w:b/>
+          <w:bCs/>
+          <w:color w:val="ED1C24"/>
+        </w:rPr>
+      </w:pPr>
+      <w:r>
+        <w:rPr>
+          <w:rFonts w:cs="Times New Roman" w:ascii="Times New Roman" w:hAnsi="Times New Roman"/>
+          <w:b/>
+          <w:bCs/>
+          <w:color w:val="ED1C24"/>
+        </w:rPr>
+      </w:r>
+    </w:p>
+    <w:p>
+      <w:pPr>
+        <w:pStyle w:val="TextBody"/>
         <w:spacing w:before="0" w:after="0"/>
         <w:jc w:val="both"/>
         <w:rPr>
@@ -2045,7 +2028,7 @@
     </w:p>
     <w:p>
       <w:pPr>
-        <w:pStyle w:val="Cuerpodetexto"/>
+        <w:pStyle w:val="TextBody"/>
         <w:spacing w:before="0" w:after="0"/>
         <w:jc w:val="both"/>
         <w:rPr>
@@ -2064,7 +2047,7 @@
     </w:p>
     <w:p>
       <w:pPr>
-        <w:pStyle w:val="Cuerpodetexto"/>
+        <w:pStyle w:val="TextBody"/>
         <w:spacing w:before="0" w:after="0"/>
         <w:jc w:val="both"/>
         <w:rPr>
@@ -2095,7 +2078,7 @@
     </w:p>
     <w:p>
       <w:pPr>
-        <w:pStyle w:val="Cuerpodetexto"/>
+        <w:pStyle w:val="TextBody"/>
         <w:spacing w:before="0" w:after="0"/>
         <w:jc w:val="both"/>
         <w:rPr>
@@ -2111,7 +2094,7 @@
     </w:p>
     <w:p>
       <w:pPr>
-        <w:pStyle w:val="Cuerpodetexto"/>
+        <w:pStyle w:val="TextBody"/>
         <w:spacing w:before="0" w:after="0"/>
         <w:jc w:val="both"/>
         <w:rPr>
@@ -2127,7 +2110,7 @@
     </w:p>
     <w:p>
       <w:pPr>
-        <w:pStyle w:val="Cuerpodetexto"/>
+        <w:pStyle w:val="TextBody"/>
         <w:spacing w:before="0" w:after="0"/>
         <w:jc w:val="both"/>
         <w:rPr>
@@ -2143,22 +2126,22 @@
     </w:p>
     <w:p>
       <w:pPr>
-        <w:pStyle w:val="Cuerpodetexto"/>
-        <w:spacing w:before="0" w:after="0"/>
-        <w:jc w:val="both"/>
-        <w:rPr>
-          <w:rFonts w:ascii="Times New Roman" w:hAnsi="Times New Roman" w:cs="Times New Roman"/>
-        </w:rPr>
-      </w:pPr>
-      <w:r>
-        <w:rPr>
-          <w:rFonts w:cs="Times New Roman" w:ascii="Times New Roman" w:hAnsi="Times New Roman"/>
-        </w:rPr>
-      </w:r>
-    </w:p>
-    <w:p>
-      <w:pPr>
-        <w:pStyle w:val="Cuerpodetexto"/>
+        <w:pStyle w:val="TextBody"/>
+        <w:spacing w:before="0" w:after="0"/>
+        <w:jc w:val="both"/>
+        <w:rPr>
+          <w:rFonts w:ascii="Times New Roman" w:hAnsi="Times New Roman" w:cs="Times New Roman"/>
+        </w:rPr>
+      </w:pPr>
+      <w:r>
+        <w:rPr>
+          <w:rFonts w:cs="Times New Roman" w:ascii="Times New Roman" w:hAnsi="Times New Roman"/>
+        </w:rPr>
+      </w:r>
+    </w:p>
+    <w:p>
+      <w:pPr>
+        <w:pStyle w:val="TextBody"/>
         <w:spacing w:before="0" w:after="0"/>
         <w:jc w:val="both"/>
         <w:rPr>
@@ -2175,7 +2158,7 @@
     </w:p>
     <w:p>
       <w:pPr>
-        <w:pStyle w:val="Cuerpodetexto"/>
+        <w:pStyle w:val="TextBody"/>
         <w:spacing w:before="0" w:after="0"/>
         <w:jc w:val="both"/>
         <w:rPr>
@@ -2191,22 +2174,22 @@
     </w:p>
     <w:p>
       <w:pPr>
-        <w:pStyle w:val="Cuerpodetexto"/>
-        <w:spacing w:before="0" w:after="0"/>
-        <w:jc w:val="both"/>
-        <w:rPr>
-          <w:rFonts w:ascii="Times New Roman" w:hAnsi="Times New Roman" w:cs="Times New Roman"/>
-        </w:rPr>
-      </w:pPr>
-      <w:r>
-        <w:rPr>
-          <w:rFonts w:cs="Times New Roman" w:ascii="Times New Roman" w:hAnsi="Times New Roman"/>
-        </w:rPr>
-      </w:r>
-    </w:p>
-    <w:p>
-      <w:pPr>
-        <w:pStyle w:val="Cuerpodetexto"/>
+        <w:pStyle w:val="TextBody"/>
+        <w:spacing w:before="0" w:after="0"/>
+        <w:jc w:val="both"/>
+        <w:rPr>
+          <w:rFonts w:ascii="Times New Roman" w:hAnsi="Times New Roman" w:cs="Times New Roman"/>
+        </w:rPr>
+      </w:pPr>
+      <w:r>
+        <w:rPr>
+          <w:rFonts w:cs="Times New Roman" w:ascii="Times New Roman" w:hAnsi="Times New Roman"/>
+        </w:rPr>
+      </w:r>
+    </w:p>
+    <w:p>
+      <w:pPr>
+        <w:pStyle w:val="TextBody"/>
         <w:spacing w:before="0" w:after="0"/>
         <w:jc w:val="both"/>
         <w:rPr>
@@ -2223,7 +2206,7 @@
     </w:p>
     <w:p>
       <w:pPr>
-        <w:pStyle w:val="Cuerpodetexto"/>
+        <w:pStyle w:val="TextBody"/>
         <w:spacing w:before="0" w:after="0"/>
         <w:jc w:val="both"/>
         <w:rPr>
@@ -2239,24 +2222,29 @@
     </w:p>
     <w:p>
       <w:pPr>
-        <w:pStyle w:val="Cuerpodetexto"/>
-        <w:spacing w:before="0" w:after="0"/>
-        <w:jc w:val="both"/>
-        <w:rPr>
-          <w:rFonts w:ascii="Times New Roman" w:hAnsi="Times New Roman" w:cs="Times New Roman"/>
-          <w:b/>
-          <w:b/>
-          <w:bCs/>
-          <w:color w:val="ED1C24"/>
-        </w:rPr>
-      </w:pPr>
-      <w:r>
-        <w:rPr/>
-      </w:r>
-    </w:p>
-    <w:p>
-      <w:pPr>
-        <w:pStyle w:val="Cuerpodetexto"/>
+        <w:pStyle w:val="TextBody"/>
+        <w:spacing w:before="0" w:after="0"/>
+        <w:jc w:val="both"/>
+        <w:rPr>
+          <w:rFonts w:ascii="Times New Roman" w:hAnsi="Times New Roman" w:cs="Times New Roman"/>
+          <w:b/>
+          <w:b/>
+          <w:bCs/>
+          <w:color w:val="ED1C24"/>
+        </w:rPr>
+      </w:pPr>
+      <w:r>
+        <w:rPr>
+          <w:rFonts w:cs="Times New Roman" w:ascii="Times New Roman" w:hAnsi="Times New Roman"/>
+          <w:b/>
+          <w:bCs/>
+          <w:color w:val="ED1C24"/>
+        </w:rPr>
+      </w:r>
+    </w:p>
+    <w:p>
+      <w:pPr>
+        <w:pStyle w:val="TextBody"/>
         <w:spacing w:before="0" w:after="0"/>
         <w:jc w:val="both"/>
         <w:rPr>
@@ -2272,7 +2260,7 @@
     </w:p>
     <w:p>
       <w:pPr>
-        <w:pStyle w:val="Cuerpodetexto"/>
+        <w:pStyle w:val="TextBody"/>
         <w:spacing w:before="0" w:after="0"/>
         <w:jc w:val="both"/>
         <w:rPr>
@@ -2289,7 +2277,7 @@
     </w:p>
     <w:p>
       <w:pPr>
-        <w:pStyle w:val="Cuerpodetexto"/>
+        <w:pStyle w:val="TextBody"/>
         <w:spacing w:before="0" w:after="0"/>
         <w:jc w:val="both"/>
         <w:rPr>
@@ -2305,7 +2293,7 @@
     </w:p>
     <w:p>
       <w:pPr>
-        <w:pStyle w:val="Cuerpodetexto"/>
+        <w:pStyle w:val="TextBody"/>
         <w:spacing w:before="0" w:after="0"/>
         <w:jc w:val="both"/>
         <w:rPr>
@@ -2327,22 +2315,22 @@
     </w:p>
     <w:p>
       <w:pPr>
-        <w:pStyle w:val="Cuerpodetexto"/>
-        <w:spacing w:before="0" w:after="0"/>
-        <w:jc w:val="both"/>
-        <w:rPr>
-          <w:rFonts w:ascii="Times New Roman" w:hAnsi="Times New Roman" w:cs="Times New Roman"/>
-        </w:rPr>
-      </w:pPr>
-      <w:r>
-        <w:rPr>
-          <w:rFonts w:cs="Times New Roman" w:ascii="Times New Roman" w:hAnsi="Times New Roman"/>
-        </w:rPr>
-      </w:r>
-    </w:p>
-    <w:p>
-      <w:pPr>
-        <w:pStyle w:val="Cuerpodetexto"/>
+        <w:pStyle w:val="TextBody"/>
+        <w:spacing w:before="0" w:after="0"/>
+        <w:jc w:val="both"/>
+        <w:rPr>
+          <w:rFonts w:ascii="Times New Roman" w:hAnsi="Times New Roman" w:cs="Times New Roman"/>
+        </w:rPr>
+      </w:pPr>
+      <w:r>
+        <w:rPr>
+          <w:rFonts w:cs="Times New Roman" w:ascii="Times New Roman" w:hAnsi="Times New Roman"/>
+        </w:rPr>
+      </w:r>
+    </w:p>
+    <w:p>
+      <w:pPr>
+        <w:pStyle w:val="TextBody"/>
         <w:spacing w:before="0" w:after="0"/>
         <w:jc w:val="both"/>
         <w:rPr>
@@ -2358,24 +2346,29 @@
     </w:p>
     <w:p>
       <w:pPr>
-        <w:pStyle w:val="Cuerpodetexto"/>
-        <w:spacing w:before="0" w:after="0"/>
-        <w:jc w:val="both"/>
-        <w:rPr>
-          <w:rFonts w:ascii="Times New Roman" w:hAnsi="Times New Roman" w:cs="Times New Roman"/>
-          <w:b/>
-          <w:b/>
-          <w:bCs/>
-          <w:color w:val="ED1C24"/>
-        </w:rPr>
-      </w:pPr>
-      <w:r>
-        <w:rPr/>
-      </w:r>
-    </w:p>
-    <w:p>
-      <w:pPr>
-        <w:pStyle w:val="Cuerpodetexto"/>
+        <w:pStyle w:val="TextBody"/>
+        <w:spacing w:before="0" w:after="0"/>
+        <w:jc w:val="both"/>
+        <w:rPr>
+          <w:rFonts w:ascii="Times New Roman" w:hAnsi="Times New Roman" w:cs="Times New Roman"/>
+          <w:b/>
+          <w:b/>
+          <w:bCs/>
+          <w:color w:val="ED1C24"/>
+        </w:rPr>
+      </w:pPr>
+      <w:r>
+        <w:rPr>
+          <w:rFonts w:cs="Times New Roman" w:ascii="Times New Roman" w:hAnsi="Times New Roman"/>
+          <w:b/>
+          <w:bCs/>
+          <w:color w:val="ED1C24"/>
+        </w:rPr>
+      </w:r>
+    </w:p>
+    <w:p>
+      <w:pPr>
+        <w:pStyle w:val="TextBody"/>
         <w:spacing w:before="0" w:after="0"/>
         <w:jc w:val="both"/>
         <w:rPr>
@@ -2397,22 +2390,22 @@
     </w:p>
     <w:p>
       <w:pPr>
-        <w:pStyle w:val="Cuerpodetexto"/>
-        <w:spacing w:before="0" w:after="0"/>
-        <w:jc w:val="both"/>
-        <w:rPr>
-          <w:rFonts w:ascii="Times New Roman" w:hAnsi="Times New Roman" w:cs="Times New Roman"/>
-        </w:rPr>
-      </w:pPr>
-      <w:r>
-        <w:rPr>
-          <w:rFonts w:cs="Times New Roman" w:ascii="Times New Roman" w:hAnsi="Times New Roman"/>
-        </w:rPr>
-      </w:r>
-    </w:p>
-    <w:p>
-      <w:pPr>
-        <w:pStyle w:val="Cuerpodetexto"/>
+        <w:pStyle w:val="TextBody"/>
+        <w:spacing w:before="0" w:after="0"/>
+        <w:jc w:val="both"/>
+        <w:rPr>
+          <w:rFonts w:ascii="Times New Roman" w:hAnsi="Times New Roman" w:cs="Times New Roman"/>
+        </w:rPr>
+      </w:pPr>
+      <w:r>
+        <w:rPr>
+          <w:rFonts w:cs="Times New Roman" w:ascii="Times New Roman" w:hAnsi="Times New Roman"/>
+        </w:rPr>
+      </w:r>
+    </w:p>
+    <w:p>
+      <w:pPr>
+        <w:pStyle w:val="TextBody"/>
         <w:spacing w:before="0" w:after="0"/>
         <w:jc w:val="both"/>
         <w:rPr>
@@ -2428,7 +2421,7 @@
     </w:p>
     <w:p>
       <w:pPr>
-        <w:pStyle w:val="Cuerpodetexto"/>
+        <w:pStyle w:val="TextBody"/>
         <w:spacing w:before="0" w:after="0"/>
         <w:jc w:val="both"/>
         <w:rPr/>
@@ -2465,24 +2458,29 @@
     </w:p>
     <w:p>
       <w:pPr>
-        <w:pStyle w:val="Cuerpodetexto"/>
-        <w:spacing w:before="0" w:after="0"/>
-        <w:jc w:val="both"/>
-        <w:rPr>
-          <w:rFonts w:ascii="Times New Roman" w:hAnsi="Times New Roman" w:cs="Times New Roman"/>
-          <w:b/>
-          <w:b/>
-          <w:bCs/>
-          <w:color w:val="ED1C24"/>
-        </w:rPr>
-      </w:pPr>
-      <w:r>
-        <w:rPr/>
-      </w:r>
-    </w:p>
-    <w:p>
-      <w:pPr>
-        <w:pStyle w:val="Cuerpodetexto"/>
+        <w:pStyle w:val="TextBody"/>
+        <w:spacing w:before="0" w:after="0"/>
+        <w:jc w:val="both"/>
+        <w:rPr>
+          <w:rFonts w:ascii="Times New Roman" w:hAnsi="Times New Roman" w:cs="Times New Roman"/>
+          <w:b/>
+          <w:b/>
+          <w:bCs/>
+          <w:color w:val="ED1C24"/>
+        </w:rPr>
+      </w:pPr>
+      <w:r>
+        <w:rPr>
+          <w:rFonts w:cs="Times New Roman" w:ascii="Times New Roman" w:hAnsi="Times New Roman"/>
+          <w:b/>
+          <w:bCs/>
+          <w:color w:val="ED1C24"/>
+        </w:rPr>
+      </w:r>
+    </w:p>
+    <w:p>
+      <w:pPr>
+        <w:pStyle w:val="TextBody"/>
         <w:spacing w:before="0" w:after="0"/>
         <w:jc w:val="both"/>
         <w:rPr>
@@ -2499,7 +2497,7 @@
     </w:p>
     <w:p>
       <w:pPr>
-        <w:pStyle w:val="Cuerpodetexto"/>
+        <w:pStyle w:val="TextBody"/>
         <w:spacing w:before="0" w:after="0"/>
         <w:jc w:val="both"/>
         <w:rPr>
@@ -2515,7 +2513,7 @@
     </w:p>
     <w:p>
       <w:pPr>
-        <w:pStyle w:val="Cuerpodetexto"/>
+        <w:pStyle w:val="TextBody"/>
         <w:spacing w:before="0" w:after="0"/>
         <w:jc w:val="both"/>
         <w:rPr>
@@ -2537,24 +2535,29 @@
     </w:p>
     <w:p>
       <w:pPr>
-        <w:pStyle w:val="Cuerpodetexto"/>
-        <w:spacing w:before="0" w:after="0"/>
-        <w:jc w:val="both"/>
-        <w:rPr>
-          <w:rFonts w:ascii="Times New Roman" w:hAnsi="Times New Roman" w:cs="Times New Roman"/>
-          <w:b/>
-          <w:b/>
-          <w:bCs/>
-          <w:color w:val="ED1C24"/>
-        </w:rPr>
-      </w:pPr>
-      <w:r>
-        <w:rPr/>
-      </w:r>
-    </w:p>
-    <w:p>
-      <w:pPr>
-        <w:pStyle w:val="Cuerpodetexto"/>
+        <w:pStyle w:val="TextBody"/>
+        <w:spacing w:before="0" w:after="0"/>
+        <w:jc w:val="both"/>
+        <w:rPr>
+          <w:rFonts w:ascii="Times New Roman" w:hAnsi="Times New Roman" w:cs="Times New Roman"/>
+          <w:b/>
+          <w:b/>
+          <w:bCs/>
+          <w:color w:val="ED1C24"/>
+        </w:rPr>
+      </w:pPr>
+      <w:r>
+        <w:rPr>
+          <w:rFonts w:cs="Times New Roman" w:ascii="Times New Roman" w:hAnsi="Times New Roman"/>
+          <w:b/>
+          <w:bCs/>
+          <w:color w:val="ED1C24"/>
+        </w:rPr>
+      </w:r>
+    </w:p>
+    <w:p>
+      <w:pPr>
+        <w:pStyle w:val="TextBody"/>
         <w:spacing w:before="0" w:after="0"/>
         <w:jc w:val="both"/>
         <w:rPr>
@@ -2570,7 +2573,7 @@
     </w:p>
     <w:p>
       <w:pPr>
-        <w:pStyle w:val="Cuerpodetexto"/>
+        <w:pStyle w:val="TextBody"/>
         <w:spacing w:before="0" w:after="0"/>
         <w:jc w:val="both"/>
         <w:rPr>
@@ -2587,21 +2590,12 @@
           <w:bCs w:val="false"/>
           <w:color w:val="0066FF"/>
         </w:rPr>
-        <w:t>F</w:t>
-      </w:r>
-      <w:r>
-        <w:rPr>
-          <w:rFonts w:cs="Times New Roman" w:ascii="Times New Roman" w:hAnsi="Times New Roman"/>
-          <w:b w:val="false"/>
-          <w:bCs w:val="false"/>
-          <w:color w:val="0066FF"/>
-        </w:rPr>
-        <w:t>ixed</w:t>
-      </w:r>
-    </w:p>
-    <w:p>
-      <w:pPr>
-        <w:pStyle w:val="Cuerpodetexto"/>
+        <w:t>Fixed</w:t>
+      </w:r>
+    </w:p>
+    <w:p>
+      <w:pPr>
+        <w:pStyle w:val="TextBody"/>
         <w:spacing w:before="0" w:after="0"/>
         <w:jc w:val="both"/>
         <w:rPr>
@@ -2617,7 +2611,7 @@
     </w:p>
     <w:p>
       <w:pPr>
-        <w:pStyle w:val="Cuerpodetexto"/>
+        <w:pStyle w:val="TextBody"/>
         <w:spacing w:before="0" w:after="0"/>
         <w:jc w:val="both"/>
         <w:rPr>
@@ -2639,79 +2633,70 @@
     </w:p>
     <w:p>
       <w:pPr>
-        <w:pStyle w:val="Cuerpodetexto"/>
-        <w:spacing w:before="0" w:after="0"/>
-        <w:jc w:val="both"/>
-        <w:rPr>
-          <w:rFonts w:ascii="Times New Roman" w:hAnsi="Times New Roman" w:cs="Times New Roman"/>
-        </w:rPr>
-      </w:pPr>
-      <w:r>
-        <w:rPr>
-          <w:b w:val="false"/>
-          <w:bCs w:val="false"/>
+        <w:pStyle w:val="TextBody"/>
+        <w:spacing w:before="0" w:after="0"/>
+        <w:jc w:val="both"/>
+        <w:rPr>
+          <w:rFonts w:ascii="Times New Roman" w:hAnsi="Times New Roman" w:cs="Times New Roman"/>
+        </w:rPr>
+      </w:pPr>
+      <w:r>
+        <w:rPr>
+          <w:rFonts w:cs="Times New Roman" w:ascii="Times New Roman" w:hAnsi="Times New Roman"/>
+        </w:rPr>
+      </w:r>
+    </w:p>
+    <w:p>
+      <w:pPr>
+        <w:pStyle w:val="TextBody"/>
+        <w:spacing w:before="0" w:after="0"/>
+        <w:jc w:val="both"/>
+        <w:rPr>
+          <w:rFonts w:ascii="Times New Roman" w:hAnsi="Times New Roman" w:cs="Times New Roman"/>
+        </w:rPr>
+      </w:pPr>
+      <w:r>
+        <w:rPr>
+          <w:rFonts w:cs="Times New Roman" w:ascii="Times New Roman" w:hAnsi="Times New Roman"/>
+        </w:rPr>
+        <w:t>- Please explain in detail why the choose-one operator \/_p is n-ary. Furthermore, include the n-ary interpretation into your semantics (currently only binary).</w:t>
+      </w:r>
+    </w:p>
+    <w:p>
+      <w:pPr>
+        <w:pStyle w:val="TextBody"/>
+        <w:spacing w:before="0" w:after="0"/>
+        <w:jc w:val="both"/>
+        <w:rPr>
           <w:color w:val="0066FF"/>
         </w:rPr>
-      </w:r>
-    </w:p>
-    <w:p>
-      <w:pPr>
-        <w:pStyle w:val="Cuerpodetexto"/>
-        <w:spacing w:before="0" w:after="0"/>
-        <w:jc w:val="both"/>
-        <w:rPr>
-          <w:rFonts w:ascii="Times New Roman" w:hAnsi="Times New Roman" w:cs="Times New Roman"/>
-        </w:rPr>
-      </w:pPr>
-      <w:r>
-        <w:rPr>
-          <w:rFonts w:cs="Times New Roman" w:ascii="Times New Roman" w:hAnsi="Times New Roman"/>
-        </w:rPr>
-        <w:t>- Please explain in detail why the choose-one operator \/_p is n-ary. Furthermore, include the n-ary interpretation into your semantics (currently only binary).</w:t>
-      </w:r>
-    </w:p>
-    <w:p>
-      <w:pPr>
-        <w:pStyle w:val="Cuerpodetexto"/>
-        <w:spacing w:before="0" w:after="0"/>
-        <w:jc w:val="both"/>
-        <w:rPr>
+      </w:pPr>
+      <w:r>
+        <w:rPr>
+          <w:rFonts w:cs="Times New Roman" w:ascii="Times New Roman" w:hAnsi="Times New Roman"/>
           <w:color w:val="0066FF"/>
         </w:rPr>
-      </w:pPr>
-      <w:r>
-        <w:rPr>
-          <w:rFonts w:cs="Times New Roman" w:ascii="Times New Roman" w:hAnsi="Times New Roman"/>
-          <w:color w:val="0066FF"/>
-        </w:rPr>
-        <w:t xml:space="preserve">That was a misundersting with SPLA where the binary operators are associative and commutative, so the can be easily extended to n-ary operators. In SPLA^P only conjunction is associative and commutative. However a \/_p is n-ary could be defined. </w:t>
-      </w:r>
-      <w:r>
-        <w:rPr>
-          <w:rFonts w:cs="Times New Roman" w:ascii="Times New Roman" w:hAnsi="Times New Roman"/>
-          <w:color w:val="0066FF"/>
-        </w:rPr>
-        <w:t>We have removed those paragraphs in the paper.</w:t>
-      </w:r>
-    </w:p>
-    <w:p>
-      <w:pPr>
-        <w:pStyle w:val="Cuerpodetexto"/>
-        <w:spacing w:before="0" w:after="0"/>
-        <w:jc w:val="both"/>
-        <w:rPr>
-          <w:rFonts w:ascii="Times New Roman" w:hAnsi="Times New Roman" w:cs="Times New Roman"/>
-        </w:rPr>
-      </w:pPr>
-      <w:r>
-        <w:rPr>
-          <w:rFonts w:cs="Times New Roman" w:ascii="Times New Roman" w:hAnsi="Times New Roman"/>
-        </w:rPr>
-      </w:r>
-    </w:p>
-    <w:p>
-      <w:pPr>
-        <w:pStyle w:val="Cuerpodetexto"/>
+        <w:t>That was a misundersting with SPLA where the binary operators are associative and commutative, so the can be easily extended to n-ary operators. In SPLA^P only conjunction is associative and commutative. However a \/_p is n-ary could be defined. We have removed those paragraphs in the paper.</w:t>
+      </w:r>
+    </w:p>
+    <w:p>
+      <w:pPr>
+        <w:pStyle w:val="TextBody"/>
+        <w:spacing w:before="0" w:after="0"/>
+        <w:jc w:val="both"/>
+        <w:rPr>
+          <w:rFonts w:ascii="Times New Roman" w:hAnsi="Times New Roman" w:cs="Times New Roman"/>
+        </w:rPr>
+      </w:pPr>
+      <w:r>
+        <w:rPr>
+          <w:rFonts w:cs="Times New Roman" w:ascii="Times New Roman" w:hAnsi="Times New Roman"/>
+        </w:rPr>
+      </w:r>
+    </w:p>
+    <w:p>
+      <w:pPr>
+        <w:pStyle w:val="TextBody"/>
         <w:spacing w:before="0" w:after="0"/>
         <w:jc w:val="both"/>
         <w:rPr>
@@ -2727,7 +2712,7 @@
     </w:p>
     <w:p>
       <w:pPr>
-        <w:pStyle w:val="Cuerpodetexto"/>
+        <w:pStyle w:val="TextBody"/>
         <w:spacing w:before="0" w:after="0"/>
         <w:jc w:val="both"/>
         <w:rPr>
@@ -2749,22 +2734,22 @@
     </w:p>
     <w:p>
       <w:pPr>
-        <w:pStyle w:val="Cuerpodetexto"/>
-        <w:spacing w:before="0" w:after="0"/>
-        <w:jc w:val="both"/>
-        <w:rPr>
-          <w:rFonts w:ascii="Times New Roman" w:hAnsi="Times New Roman" w:cs="Times New Roman"/>
-        </w:rPr>
-      </w:pPr>
-      <w:r>
-        <w:rPr>
-          <w:rFonts w:cs="Times New Roman" w:ascii="Times New Roman" w:hAnsi="Times New Roman"/>
-        </w:rPr>
-      </w:r>
-    </w:p>
-    <w:p>
-      <w:pPr>
-        <w:pStyle w:val="Cuerpodetexto"/>
+        <w:pStyle w:val="TextBody"/>
+        <w:spacing w:before="0" w:after="0"/>
+        <w:jc w:val="both"/>
+        <w:rPr>
+          <w:rFonts w:ascii="Times New Roman" w:hAnsi="Times New Roman" w:cs="Times New Roman"/>
+        </w:rPr>
+      </w:pPr>
+      <w:r>
+        <w:rPr>
+          <w:rFonts w:cs="Times New Roman" w:ascii="Times New Roman" w:hAnsi="Times New Roman"/>
+        </w:rPr>
+      </w:r>
+    </w:p>
+    <w:p>
+      <w:pPr>
+        <w:pStyle w:val="TextBody"/>
         <w:spacing w:before="0" w:after="0"/>
         <w:jc w:val="both"/>
         <w:rPr>
@@ -2780,7 +2765,7 @@
     </w:p>
     <w:p>
       <w:pPr>
-        <w:pStyle w:val="Cuerpodetexto"/>
+        <w:pStyle w:val="TextBody"/>
         <w:spacing w:before="0" w:after="0"/>
         <w:jc w:val="both"/>
         <w:rPr>
@@ -2802,22 +2787,22 @@
     </w:p>
     <w:p>
       <w:pPr>
-        <w:pStyle w:val="Cuerpodetexto"/>
-        <w:spacing w:before="0" w:after="0"/>
-        <w:jc w:val="both"/>
-        <w:rPr>
-          <w:rFonts w:ascii="Times New Roman" w:hAnsi="Times New Roman" w:cs="Times New Roman"/>
-        </w:rPr>
-      </w:pPr>
-      <w:r>
-        <w:rPr>
-          <w:rFonts w:cs="Times New Roman" w:ascii="Times New Roman" w:hAnsi="Times New Roman"/>
-        </w:rPr>
-      </w:r>
-    </w:p>
-    <w:p>
-      <w:pPr>
-        <w:pStyle w:val="Cuerpodetexto"/>
+        <w:pStyle w:val="TextBody"/>
+        <w:spacing w:before="0" w:after="0"/>
+        <w:jc w:val="both"/>
+        <w:rPr>
+          <w:rFonts w:ascii="Times New Roman" w:hAnsi="Times New Roman" w:cs="Times New Roman"/>
+        </w:rPr>
+      </w:pPr>
+      <w:r>
+        <w:rPr>
+          <w:rFonts w:cs="Times New Roman" w:ascii="Times New Roman" w:hAnsi="Times New Roman"/>
+        </w:rPr>
+      </w:r>
+    </w:p>
+    <w:p>
+      <w:pPr>
+        <w:pStyle w:val="TextBody"/>
         <w:spacing w:before="0" w:after="0"/>
         <w:jc w:val="both"/>
         <w:rPr>
@@ -2833,7 +2818,7 @@
     </w:p>
     <w:p>
       <w:pPr>
-        <w:pStyle w:val="Cuerpodetexto"/>
+        <w:pStyle w:val="TextBody"/>
         <w:spacing w:before="0" w:after="0"/>
         <w:jc w:val="both"/>
         <w:rPr>
@@ -2844,6 +2829,7 @@
         </w:rPr>
       </w:pPr>
       <w:bookmarkStart w:id="4" w:name="__DdeLink__292_3634951779"/>
+      <w:bookmarkEnd w:id="4"/>
       <w:r>
         <w:rPr>
           <w:rFonts w:cs="Times New Roman" w:ascii="Times New Roman" w:hAnsi="Times New Roman"/>
@@ -2853,26 +2839,25 @@
         </w:rPr>
         <w:t>Fixed</w:t>
       </w:r>
-      <w:bookmarkEnd w:id="4"/>
-    </w:p>
-    <w:p>
-      <w:pPr>
-        <w:pStyle w:val="Cuerpodetexto"/>
-        <w:spacing w:before="0" w:after="0"/>
-        <w:jc w:val="both"/>
-        <w:rPr>
-          <w:rFonts w:ascii="Times New Roman" w:hAnsi="Times New Roman" w:cs="Times New Roman"/>
-        </w:rPr>
-      </w:pPr>
-      <w:r>
-        <w:rPr>
-          <w:rFonts w:cs="Times New Roman" w:ascii="Times New Roman" w:hAnsi="Times New Roman"/>
-        </w:rPr>
-      </w:r>
-    </w:p>
-    <w:p>
-      <w:pPr>
-        <w:pStyle w:val="Cuerpodetexto"/>
+    </w:p>
+    <w:p>
+      <w:pPr>
+        <w:pStyle w:val="TextBody"/>
+        <w:spacing w:before="0" w:after="0"/>
+        <w:jc w:val="both"/>
+        <w:rPr>
+          <w:rFonts w:ascii="Times New Roman" w:hAnsi="Times New Roman" w:cs="Times New Roman"/>
+        </w:rPr>
+      </w:pPr>
+      <w:r>
+        <w:rPr>
+          <w:rFonts w:cs="Times New Roman" w:ascii="Times New Roman" w:hAnsi="Times New Roman"/>
+        </w:rPr>
+      </w:r>
+    </w:p>
+    <w:p>
+      <w:pPr>
+        <w:pStyle w:val="TextBody"/>
         <w:spacing w:before="0" w:after="0"/>
         <w:jc w:val="both"/>
         <w:rPr>
@@ -2888,7 +2873,7 @@
     </w:p>
     <w:p>
       <w:pPr>
-        <w:pStyle w:val="Cuerpodetexto"/>
+        <w:pStyle w:val="TextBody"/>
         <w:spacing w:before="0" w:after="0"/>
         <w:jc w:val="both"/>
         <w:rPr>
@@ -2910,22 +2895,22 @@
     </w:p>
     <w:p>
       <w:pPr>
-        <w:pStyle w:val="Cuerpodetexto"/>
-        <w:spacing w:before="0" w:after="0"/>
-        <w:jc w:val="both"/>
-        <w:rPr>
-          <w:rFonts w:ascii="Times New Roman" w:hAnsi="Times New Roman" w:cs="Times New Roman"/>
-        </w:rPr>
-      </w:pPr>
-      <w:r>
-        <w:rPr>
-          <w:rFonts w:cs="Times New Roman" w:ascii="Times New Roman" w:hAnsi="Times New Roman"/>
-        </w:rPr>
-      </w:r>
-    </w:p>
-    <w:p>
-      <w:pPr>
-        <w:pStyle w:val="Cuerpodetexto"/>
+        <w:pStyle w:val="TextBody"/>
+        <w:spacing w:before="0" w:after="0"/>
+        <w:jc w:val="both"/>
+        <w:rPr>
+          <w:rFonts w:ascii="Times New Roman" w:hAnsi="Times New Roman" w:cs="Times New Roman"/>
+        </w:rPr>
+      </w:pPr>
+      <w:r>
+        <w:rPr>
+          <w:rFonts w:cs="Times New Roman" w:ascii="Times New Roman" w:hAnsi="Times New Roman"/>
+        </w:rPr>
+      </w:r>
+    </w:p>
+    <w:p>
+      <w:pPr>
+        <w:pStyle w:val="TextBody"/>
         <w:spacing w:before="0" w:after="0"/>
         <w:jc w:val="both"/>
         <w:rPr>
@@ -2942,7 +2927,7 @@
     </w:p>
     <w:p>
       <w:pPr>
-        <w:pStyle w:val="Cuerpodetexto"/>
+        <w:pStyle w:val="TextBody"/>
         <w:spacing w:before="0" w:after="0"/>
         <w:jc w:val="both"/>
         <w:rPr>
@@ -2958,47 +2943,52 @@
     </w:p>
     <w:p>
       <w:pPr>
-        <w:pStyle w:val="Cuerpodetexto"/>
-        <w:spacing w:before="0" w:after="0"/>
-        <w:jc w:val="both"/>
-        <w:rPr>
-          <w:rFonts w:ascii="Times New Roman" w:hAnsi="Times New Roman" w:cs="Times New Roman"/>
-          <w:b/>
-          <w:b/>
-          <w:bCs/>
-          <w:color w:val="ED1C24"/>
-        </w:rPr>
-      </w:pPr>
-      <w:r>
+        <w:pStyle w:val="TextBody"/>
+        <w:spacing w:before="0" w:after="0"/>
+        <w:jc w:val="both"/>
+        <w:rPr>
+          <w:rFonts w:ascii="Times New Roman" w:hAnsi="Times New Roman" w:cs="Times New Roman"/>
+          <w:b/>
+          <w:b/>
+          <w:bCs/>
+          <w:color w:val="ED1C24"/>
+        </w:rPr>
+      </w:pPr>
+      <w:r>
+        <w:rPr>
+          <w:rFonts w:cs="Times New Roman" w:ascii="Times New Roman" w:hAnsi="Times New Roman"/>
+          <w:b/>
+          <w:bCs/>
+          <w:color w:val="ED1C24"/>
+        </w:rPr>
+      </w:r>
+    </w:p>
+    <w:p>
+      <w:pPr>
+        <w:pStyle w:val="TextBody"/>
+        <w:spacing w:before="0" w:after="0"/>
+        <w:jc w:val="both"/>
+        <w:rPr>
+          <w:b/>
+          <w:b/>
+          <w:bCs/>
+          <w:color w:val="ED1C24"/>
+        </w:rPr>
+      </w:pPr>
+      <w:r>
+        <w:rPr>
+          <w:b/>
+          <w:bCs/>
+          <w:color w:val="ED1C24"/>
+        </w:rPr>
+      </w:r>
+    </w:p>
+    <w:p>
+      <w:pPr>
+        <w:pStyle w:val="TextBody"/>
+        <w:spacing w:before="0" w:after="0"/>
+        <w:jc w:val="both"/>
         <w:rPr/>
-      </w:r>
-    </w:p>
-    <w:p>
-      <w:pPr>
-        <w:pStyle w:val="Cuerpodetexto"/>
-        <w:spacing w:before="0" w:after="0"/>
-        <w:jc w:val="both"/>
-        <w:rPr>
-          <w:b/>
-          <w:b/>
-          <w:bCs/>
-          <w:color w:val="ED1C24"/>
-        </w:rPr>
-      </w:pPr>
-      <w:r>
-        <w:rPr>
-          <w:b/>
-          <w:bCs/>
-          <w:color w:val="ED1C24"/>
-        </w:rPr>
-      </w:r>
-    </w:p>
-    <w:p>
-      <w:pPr>
-        <w:pStyle w:val="Cuerpodetexto"/>
-        <w:spacing w:before="0" w:after="0"/>
-        <w:jc w:val="both"/>
-        <w:rPr/>
       </w:pPr>
       <w:r>
         <w:rPr>
@@ -3018,7 +3008,7 @@
     </w:p>
     <w:p>
       <w:pPr>
-        <w:pStyle w:val="Cuerpodetexto"/>
+        <w:pStyle w:val="TextBody"/>
         <w:jc w:val="both"/>
         <w:rPr>
           <w:rFonts w:ascii="Times New Roman" w:hAnsi="Times New Roman" w:cs="Times New Roman"/>
@@ -3036,7 +3026,7 @@
     </w:p>
     <w:p>
       <w:pPr>
-        <w:pStyle w:val="Cuerpodetexto"/>
+        <w:pStyle w:val="TextBody"/>
         <w:jc w:val="both"/>
         <w:rPr>
           <w:rFonts w:ascii="Times New Roman" w:hAnsi="Times New Roman" w:cs="Times New Roman"/>
@@ -3066,7 +3056,7 @@
     </w:p>
     <w:p>
       <w:pPr>
-        <w:pStyle w:val="Cuerpodetexto"/>
+        <w:pStyle w:val="TextBody"/>
         <w:jc w:val="both"/>
         <w:rPr>
           <w:rFonts w:ascii="Times New Roman" w:hAnsi="Times New Roman" w:cs="Times New Roman"/>
@@ -3084,7 +3074,7 @@
     </w:p>
     <w:p>
       <w:pPr>
-        <w:pStyle w:val="Cuerpodetexto"/>
+        <w:pStyle w:val="TextBody"/>
         <w:jc w:val="both"/>
         <w:rPr>
           <w:rFonts w:ascii="Times New Roman" w:hAnsi="Times New Roman" w:cs="Times New Roman"/>
@@ -3099,7 +3089,7 @@
     </w:p>
     <w:p>
       <w:pPr>
-        <w:pStyle w:val="Cuerpodetexto"/>
+        <w:pStyle w:val="TextBody"/>
         <w:jc w:val="both"/>
         <w:rPr>
           <w:rFonts w:ascii="Times New Roman" w:hAnsi="Times New Roman" w:cs="Times New Roman"/>
@@ -3114,7 +3104,7 @@
     </w:p>
     <w:p>
       <w:pPr>
-        <w:pStyle w:val="Cuerpodetexto"/>
+        <w:pStyle w:val="TextBody"/>
         <w:jc w:val="both"/>
         <w:rPr>
           <w:rFonts w:ascii="Times New Roman" w:hAnsi="Times New Roman" w:cs="Times New Roman"/>
@@ -3136,12 +3126,352 @@
     </w:p>
     <w:p>
       <w:pPr>
-        <w:pStyle w:val="Cuerpodetexto"/>
-        <w:spacing w:before="0" w:after="0"/>
-        <w:jc w:val="both"/>
-        <w:rPr>
-          <w:rFonts w:ascii="Times New Roman" w:hAnsi="Times New Roman" w:cs="Times New Roman"/>
-          <w:color w:val="ED1C24"/>
+        <w:pStyle w:val="TextBody"/>
+        <w:spacing w:before="0" w:after="0"/>
+        <w:jc w:val="both"/>
+        <w:rPr/>
+      </w:pPr>
+      <w:r>
+        <w:rPr>
+          <w:rFonts w:cs="Times New Roman" w:ascii="Times New Roman" w:hAnsi="Times New Roman"/>
+          <w:b/>
+          <w:bCs/>
+          <w:color w:val="ED1C24"/>
+        </w:rPr>
+        <w:t>[</w:t>
+      </w:r>
+      <w:bookmarkStart w:id="5" w:name="__DdeLink__209_26326507063215"/>
+      <w:r>
+        <w:rPr>
+          <w:rFonts w:cs="Times New Roman" w:ascii="Times New Roman" w:hAnsi="Times New Roman"/>
+          <w:b/>
+          <w:bCs/>
+          <w:color w:val="ED1C24"/>
+        </w:rPr>
+        <w:t>f</w:t>
+      </w:r>
+      <w:bookmarkEnd w:id="5"/>
+      <w:r>
+        <w:rPr>
+          <w:rFonts w:cs="Times New Roman" w:ascii="Times New Roman" w:hAnsi="Times New Roman"/>
+          <w:b/>
+          <w:bCs/>
+          <w:color w:val="ED1C24"/>
+        </w:rPr>
+        <w:t>ixed</w:t>
+      </w:r>
+      <w:r>
+        <w:rPr>
+          <w:rFonts w:cs="Times New Roman" w:ascii="Times New Roman" w:hAnsi="Times New Roman"/>
+          <w:b/>
+          <w:bCs/>
+          <w:color w:val="ED1C24"/>
+        </w:rPr>
+        <w:t xml:space="preserve">]: </w:t>
+      </w:r>
+    </w:p>
+    <w:p>
+      <w:pPr>
+        <w:pStyle w:val="TextBody"/>
+        <w:spacing w:before="0" w:after="0"/>
+        <w:jc w:val="both"/>
+        <w:rPr/>
+      </w:pPr>
+      <w:r>
+        <w:rPr>
+          <w:rFonts w:cs="Times New Roman" w:ascii="Times New Roman" w:hAnsi="Times New Roman"/>
+          <w:b/>
+          <w:bCs/>
+          <w:color w:val="ED1C24"/>
+        </w:rPr>
+        <w:t>We might missed the correct explanation about the reason why the probabilistic analysis makes easier the computing of the feature models. In our specific case is achieved by hiding sets of features, those features which do not affect calculating the probability of the feature X being part of the valid products set.</w:t>
+      </w:r>
+    </w:p>
+    <w:p>
+      <w:pPr>
+        <w:pStyle w:val="TextBody"/>
+        <w:spacing w:before="0" w:after="0"/>
+        <w:jc w:val="both"/>
+        <w:rPr>
+          <w:rFonts w:ascii="Times New Roman" w:hAnsi="Times New Roman" w:cs="Times New Roman"/>
+          <w:b/>
+          <w:b/>
+          <w:bCs/>
+        </w:rPr>
+      </w:pPr>
+      <w:r>
+        <w:rPr>
+          <w:rFonts w:cs="Times New Roman" w:ascii="Times New Roman" w:hAnsi="Times New Roman"/>
+          <w:b/>
+          <w:bCs/>
+        </w:rPr>
+      </w:r>
+    </w:p>
+    <w:p>
+      <w:pPr>
+        <w:pStyle w:val="TextBody"/>
+        <w:jc w:val="both"/>
+        <w:rPr/>
+      </w:pPr>
+      <w:r>
+        <w:rPr>
+          <w:rFonts w:cs="Times New Roman" w:ascii="Times New Roman" w:hAnsi="Times New Roman"/>
+        </w:rPr>
+        <w:t>The feature models used in the empirical study have been generated using BeTTy using different configurations. Why did you use those configurations? Please explain where do the values come from.</w:t>
+      </w:r>
+    </w:p>
+    <w:p>
+      <w:pPr>
+        <w:pStyle w:val="TextBody"/>
+        <w:spacing w:before="0" w:after="0"/>
+        <w:jc w:val="both"/>
+        <w:rPr/>
+      </w:pPr>
+      <w:r>
+        <w:rPr>
+          <w:rFonts w:cs="Times New Roman" w:ascii="Times New Roman" w:hAnsi="Times New Roman"/>
+          <w:b/>
+          <w:bCs/>
+          <w:color w:val="ED1C24"/>
+        </w:rPr>
+        <w:t>[</w:t>
+      </w:r>
+      <w:bookmarkStart w:id="6" w:name="__DdeLink__209_263265070632151"/>
+      <w:r>
+        <w:rPr>
+          <w:rFonts w:cs="Times New Roman" w:ascii="Times New Roman" w:hAnsi="Times New Roman"/>
+          <w:b/>
+          <w:bCs/>
+          <w:color w:val="ED1C24"/>
+        </w:rPr>
+        <w:t>f</w:t>
+      </w:r>
+      <w:bookmarkEnd w:id="6"/>
+      <w:r>
+        <w:rPr>
+          <w:rFonts w:cs="Times New Roman" w:ascii="Times New Roman" w:hAnsi="Times New Roman"/>
+          <w:b/>
+          <w:bCs/>
+          <w:color w:val="ED1C24"/>
+        </w:rPr>
+        <w:t>ixed</w:t>
+      </w:r>
+      <w:r>
+        <w:rPr>
+          <w:rFonts w:cs="Times New Roman" w:ascii="Times New Roman" w:hAnsi="Times New Roman"/>
+          <w:b/>
+          <w:bCs/>
+          <w:color w:val="ED1C24"/>
+        </w:rPr>
+        <w:t xml:space="preserve">]: </w:t>
+      </w:r>
+    </w:p>
+    <w:p>
+      <w:pPr>
+        <w:pStyle w:val="TextBody"/>
+        <w:spacing w:before="0" w:after="0"/>
+        <w:jc w:val="both"/>
+        <w:rPr/>
+      </w:pPr>
+      <w:r>
+        <w:rPr>
+          <w:rFonts w:cs="Times New Roman" w:ascii="Times New Roman" w:hAnsi="Times New Roman"/>
+          <w:b/>
+          <w:bCs/>
+          <w:color w:val="ED1C24"/>
+        </w:rPr>
+        <w:t>We explained in section 6.1 the reason of how we selected the probabilities.</w:t>
+      </w:r>
+    </w:p>
+    <w:p>
+      <w:pPr>
+        <w:pStyle w:val="TextBody"/>
+        <w:spacing w:before="0" w:after="0"/>
+        <w:jc w:val="both"/>
+        <w:rPr/>
+      </w:pPr>
+      <w:r>
+        <w:rPr>
+          <w:rFonts w:cs="Times New Roman" w:ascii="Times New Roman" w:hAnsi="Times New Roman"/>
+          <w:b/>
+          <w:bCs/>
+          <w:color w:val="ED1C24"/>
+        </w:rPr>
+        <w:t xml:space="preserve">In the case when we were comparing the performance results we fixed the values for both the  optional and the choose-one (0.15 each) and we increased the value for the conjunction operator to how affects the computing performance. </w:t>
+      </w:r>
+      <w:r>
+        <w:rPr>
+          <w:rFonts w:cs="Times New Roman" w:ascii="Times New Roman" w:hAnsi="Times New Roman"/>
+          <w:b/>
+          <w:bCs/>
+          <w:color w:val="ED1C24"/>
+        </w:rPr>
+        <w:t xml:space="preserve">For the standard model analysis we selected arbitrary values to see how the model behaved. </w:t>
+      </w:r>
+    </w:p>
+    <w:p>
+      <w:pPr>
+        <w:pStyle w:val="TextBody"/>
+        <w:spacing w:before="0" w:after="0"/>
+        <w:jc w:val="both"/>
+        <w:rPr>
+          <w:rFonts w:ascii="Times New Roman" w:hAnsi="Times New Roman" w:cs="Times New Roman"/>
+          <w:b/>
+          <w:b/>
+          <w:bCs/>
+          <w:color w:val="ED1C24"/>
+        </w:rPr>
+      </w:pPr>
+      <w:r>
+        <w:rPr/>
+      </w:r>
+    </w:p>
+    <w:p>
+      <w:pPr>
+        <w:pStyle w:val="TextBody"/>
+        <w:jc w:val="both"/>
+        <w:rPr>
+          <w:rFonts w:ascii="Times New Roman" w:hAnsi="Times New Roman" w:cs="Times New Roman"/>
+        </w:rPr>
+      </w:pPr>
+      <w:r>
+        <w:rPr>
+          <w:rFonts w:cs="Times New Roman" w:ascii="Times New Roman" w:hAnsi="Times New Roman"/>
+        </w:rPr>
+        <w:t xml:space="preserve"> </w:t>
+      </w:r>
+      <w:r>
+        <w:rPr>
+          <w:rFonts w:cs="Times New Roman" w:ascii="Times New Roman" w:hAnsi="Times New Roman"/>
+        </w:rPr>
+        <w:t>Why is there only one configuration for the applicability, compared to the four used for the scalability? How confident are you that those feature models represent real feature models? For instance, do the parameters of the configuration mimic properties of real feature models? See for instance: Johansen M.F., Haugen Ø., Fleurey F. (2011) Properties of Realistic Feature Models Make Combinatorial Testing of Product Lines Feasible. In: Whittle J., Clark T., Kühne T. (eds) Model Driven Engineering Languages and Systems. MODELS 2011. Lecture Notes in Computer Science, vol 6981. Springer, Berlin, Heidelberg</w:t>
+      </w:r>
+    </w:p>
+    <w:p>
+      <w:pPr>
+        <w:pStyle w:val="TextBody"/>
+        <w:spacing w:before="0" w:after="0"/>
+        <w:jc w:val="both"/>
+        <w:rPr/>
+      </w:pPr>
+      <w:r>
+        <w:rPr>
+          <w:rFonts w:cs="Times New Roman" w:ascii="Times New Roman" w:hAnsi="Times New Roman"/>
+          <w:b/>
+          <w:bCs/>
+          <w:color w:val="ED1C24"/>
+        </w:rPr>
+        <w:t>[</w:t>
+      </w:r>
+      <w:bookmarkStart w:id="7" w:name="__DdeLink__209_2632650706321511"/>
+      <w:r>
+        <w:rPr>
+          <w:rFonts w:cs="Times New Roman" w:ascii="Times New Roman" w:hAnsi="Times New Roman"/>
+          <w:b/>
+          <w:bCs/>
+          <w:color w:val="ED1C24"/>
+        </w:rPr>
+        <w:t>f</w:t>
+      </w:r>
+      <w:bookmarkEnd w:id="7"/>
+      <w:r>
+        <w:rPr>
+          <w:rFonts w:cs="Times New Roman" w:ascii="Times New Roman" w:hAnsi="Times New Roman"/>
+          <w:b/>
+          <w:bCs/>
+          <w:color w:val="ED1C24"/>
+        </w:rPr>
+        <w:t>ixed</w:t>
+      </w:r>
+      <w:r>
+        <w:rPr>
+          <w:rFonts w:cs="Times New Roman" w:ascii="Times New Roman" w:hAnsi="Times New Roman"/>
+          <w:b/>
+          <w:bCs/>
+          <w:color w:val="ED1C24"/>
+        </w:rPr>
+        <w:t xml:space="preserve">]: </w:t>
+      </w:r>
+    </w:p>
+    <w:p>
+      <w:pPr>
+        <w:pStyle w:val="TextBody"/>
+        <w:spacing w:before="0" w:after="0"/>
+        <w:jc w:val="both"/>
+        <w:rPr/>
+      </w:pPr>
+      <w:r>
+        <w:rPr>
+          <w:rFonts w:cs="Times New Roman" w:ascii="Times New Roman" w:hAnsi="Times New Roman"/>
+          <w:b/>
+          <w:bCs/>
+          <w:color w:val="ED1C24"/>
+        </w:rPr>
+        <w:t xml:space="preserve">We </w:t>
+      </w:r>
+      <w:r>
+        <w:rPr>
+          <w:rFonts w:cs="Times New Roman" w:ascii="Times New Roman" w:hAnsi="Times New Roman"/>
+          <w:b/>
+          <w:bCs/>
+          <w:color w:val="ED1C24"/>
+        </w:rPr>
+        <w:t>study mostly worst case scenarios for modeling software product lines in which most of the cases are more complex to model than standard product lines like the examples from “Properties of Realistic Feature Models Make Combinatorial Testing of Product Lines Feasible“.</w:t>
+      </w:r>
+    </w:p>
+    <w:p>
+      <w:pPr>
+        <w:pStyle w:val="TextBody"/>
+        <w:spacing w:before="0" w:after="0"/>
+        <w:jc w:val="both"/>
+        <w:rPr>
+          <w:rFonts w:ascii="Times New Roman" w:hAnsi="Times New Roman" w:cs="Times New Roman"/>
+          <w:b/>
+          <w:b/>
+          <w:bCs/>
+          <w:color w:val="ED1C24"/>
+        </w:rPr>
+      </w:pPr>
+      <w:r>
+        <w:rPr/>
+      </w:r>
+    </w:p>
+    <w:p>
+      <w:pPr>
+        <w:pStyle w:val="TextBody"/>
+        <w:jc w:val="both"/>
+        <w:rPr>
+          <w:rFonts w:ascii="Times New Roman" w:hAnsi="Times New Roman" w:cs="Times New Roman"/>
+        </w:rPr>
+      </w:pPr>
+      <w:r>
+        <w:rPr>
+          <w:rFonts w:cs="Times New Roman" w:ascii="Times New Roman" w:hAnsi="Times New Roman"/>
+        </w:rPr>
+        <w:t>I suggest reorganizing the section in:</w:t>
+      </w:r>
+    </w:p>
+    <w:p>
+      <w:pPr>
+        <w:pStyle w:val="TextBody"/>
+        <w:jc w:val="both"/>
+        <w:rPr>
+          <w:rFonts w:ascii="Times New Roman" w:hAnsi="Times New Roman" w:cs="Times New Roman"/>
+        </w:rPr>
+      </w:pPr>
+      <w:r>
+        <w:rPr>
+          <w:rFonts w:cs="Times New Roman" w:ascii="Times New Roman" w:hAnsi="Times New Roman"/>
+        </w:rPr>
+        <w:t>- a small introduction to describe what the evaluation is about and what are the research questions. Please indicate what is measured and what do you consider as acceptable to consider the approach as acceptable and scalable;</w:t>
+      </w:r>
+    </w:p>
+    <w:p>
+      <w:pPr>
+        <w:pStyle w:val="TextBody"/>
+        <w:jc w:val="both"/>
+        <w:rPr>
+          <w:rFonts w:ascii="Times New Roman" w:hAnsi="Times New Roman" w:cs="Times New Roman"/>
         </w:rPr>
       </w:pPr>
       <w:r>
@@ -3153,7 +3483,7 @@
         </w:rPr>
         <w:t xml:space="preserve">[to be </w:t>
       </w:r>
-      <w:bookmarkStart w:id="5" w:name="__DdeLink__209_26326507063215"/>
+      <w:bookmarkStart w:id="8" w:name="__DdeLink__209_26326507063217"/>
       <w:r>
         <w:rPr>
           <w:rFonts w:cs="Times New Roman" w:ascii="Times New Roman" w:hAnsi="Times New Roman"/>
@@ -3163,150 +3493,7 @@
         </w:rPr>
         <w:t>corrected</w:t>
       </w:r>
-      <w:bookmarkEnd w:id="5"/>
-      <w:r>
-        <w:rPr>
-          <w:rFonts w:cs="Times New Roman" w:ascii="Times New Roman" w:hAnsi="Times New Roman"/>
-          <w:b/>
-          <w:bCs/>
-          <w:color w:val="ED1C24"/>
-        </w:rPr>
-        <w:t xml:space="preserve">]: </w:t>
-      </w:r>
-    </w:p>
-    <w:p>
-      <w:pPr>
-        <w:pStyle w:val="Cuerpodetexto"/>
-        <w:spacing w:before="0" w:after="0"/>
-        <w:jc w:val="both"/>
-        <w:rPr>
-          <w:rFonts w:ascii="Times New Roman" w:hAnsi="Times New Roman" w:cs="Times New Roman"/>
-          <w:b/>
-          <w:b/>
-          <w:bCs/>
-        </w:rPr>
-      </w:pPr>
-      <w:r>
-        <w:rPr>
-          <w:rFonts w:cs="Times New Roman" w:ascii="Times New Roman" w:hAnsi="Times New Roman"/>
-          <w:b/>
-          <w:bCs/>
-        </w:rPr>
-      </w:r>
-    </w:p>
-    <w:p>
-      <w:pPr>
-        <w:pStyle w:val="Cuerpodetexto"/>
-        <w:jc w:val="both"/>
-        <w:rPr>
-          <w:rFonts w:ascii="Times New Roman" w:hAnsi="Times New Roman" w:cs="Times New Roman"/>
-        </w:rPr>
-      </w:pPr>
-      <w:r>
-        <w:rPr>
-          <w:rFonts w:cs="Times New Roman" w:ascii="Times New Roman" w:hAnsi="Times New Roman"/>
-        </w:rPr>
-        <w:t>The feature models used in the empirical study have been generated using BeTTy using different configurations. Why did you use those configurations? Please explain where do the values come from. Why is there only one configuration for the applicability, compared to the four used for the scalability? How confident are you that those feature models represent real feature models? For instance, do the parameters of the configuration mimic properties of real feature models? See for instance: Johansen M.F., Haugen Ø., Fleurey F. (2011) Properties of Realistic Feature Models Make Combinatorial Testing of Product Lines Feasible. In: Whittle J., Clark T., Kühne T. (eds) Model Driven Engineering Languages and Systems. MODELS 2011. Lecture Notes in Computer Science, vol 6981. Springer, Berlin, Heidelberg</w:t>
-      </w:r>
-    </w:p>
-    <w:p>
-      <w:pPr>
-        <w:pStyle w:val="Cuerpodetexto"/>
-        <w:spacing w:before="0" w:after="0"/>
-        <w:jc w:val="both"/>
-        <w:rPr>
-          <w:rFonts w:ascii="Times New Roman" w:hAnsi="Times New Roman" w:cs="Times New Roman"/>
-          <w:color w:val="ED1C24"/>
-        </w:rPr>
-      </w:pPr>
-      <w:r>
-        <w:rPr>
-          <w:rFonts w:cs="Times New Roman" w:ascii="Times New Roman" w:hAnsi="Times New Roman"/>
-          <w:b/>
-          <w:bCs/>
-          <w:color w:val="ED1C24"/>
-        </w:rPr>
-        <w:t xml:space="preserve">[to be </w:t>
-      </w:r>
-      <w:bookmarkStart w:id="6" w:name="__DdeLink__209_26326507063216"/>
-      <w:r>
-        <w:rPr>
-          <w:rFonts w:cs="Times New Roman" w:ascii="Times New Roman" w:hAnsi="Times New Roman"/>
-          <w:b/>
-          <w:bCs/>
-          <w:color w:val="ED1C24"/>
-        </w:rPr>
-        <w:t>corrected</w:t>
-      </w:r>
-      <w:bookmarkEnd w:id="6"/>
-      <w:r>
-        <w:rPr>
-          <w:rFonts w:cs="Times New Roman" w:ascii="Times New Roman" w:hAnsi="Times New Roman"/>
-          <w:b/>
-          <w:bCs/>
-          <w:color w:val="ED1C24"/>
-        </w:rPr>
-        <w:t xml:space="preserve">]: </w:t>
-      </w:r>
-    </w:p>
-    <w:p>
-      <w:pPr>
-        <w:pStyle w:val="Cuerpodetexto"/>
-        <w:jc w:val="both"/>
-        <w:rPr>
-          <w:rFonts w:ascii="Times New Roman" w:hAnsi="Times New Roman" w:cs="Times New Roman"/>
-        </w:rPr>
-      </w:pPr>
-      <w:r>
-        <w:rPr>
-          <w:rFonts w:cs="Times New Roman" w:ascii="Times New Roman" w:hAnsi="Times New Roman"/>
-        </w:rPr>
-        <w:t>I suggest reorganizing the section in:</w:t>
-      </w:r>
-    </w:p>
-    <w:p>
-      <w:pPr>
-        <w:pStyle w:val="Cuerpodetexto"/>
-        <w:jc w:val="both"/>
-        <w:rPr>
-          <w:rFonts w:ascii="Times New Roman" w:hAnsi="Times New Roman" w:cs="Times New Roman"/>
-        </w:rPr>
-      </w:pPr>
-      <w:r>
-        <w:rPr>
-          <w:rFonts w:cs="Times New Roman" w:ascii="Times New Roman" w:hAnsi="Times New Roman"/>
-        </w:rPr>
-        <w:t>- a small introduction to describe what the evaluation is about and what are the research questions. Please indicate what is measured and what do you consider as acceptable to consider the approach as acceptable and scalable;</w:t>
-      </w:r>
-    </w:p>
-    <w:p>
-      <w:pPr>
-        <w:pStyle w:val="Cuerpodetexto"/>
-        <w:jc w:val="both"/>
-        <w:rPr>
-          <w:rFonts w:ascii="Times New Roman" w:hAnsi="Times New Roman" w:cs="Times New Roman"/>
-        </w:rPr>
-      </w:pPr>
-      <w:r>
-        <w:rPr>
-          <w:rFonts w:cs="Times New Roman" w:ascii="Times New Roman" w:hAnsi="Times New Roman"/>
-          <w:b/>
-          <w:bCs/>
-          <w:color w:val="ED1C24"/>
-        </w:rPr>
-        <w:t xml:space="preserve">[to be </w:t>
-      </w:r>
-      <w:bookmarkStart w:id="7" w:name="__DdeLink__209_26326507063217"/>
-      <w:r>
-        <w:rPr>
-          <w:rFonts w:cs="Times New Roman" w:ascii="Times New Roman" w:hAnsi="Times New Roman"/>
-          <w:b/>
-          <w:bCs/>
-          <w:color w:val="ED1C24"/>
-        </w:rPr>
-        <w:t>corrected</w:t>
-      </w:r>
-      <w:bookmarkEnd w:id="7"/>
+      <w:bookmarkEnd w:id="8"/>
       <w:r>
         <w:rPr>
           <w:rFonts w:cs="Times New Roman" w:ascii="Times New Roman" w:hAnsi="Times New Roman"/>
@@ -3326,7 +3513,7 @@
     </w:p>
     <w:p>
       <w:pPr>
-        <w:pStyle w:val="Cuerpodetexto"/>
+        <w:pStyle w:val="TextBody"/>
         <w:jc w:val="both"/>
         <w:rPr>
           <w:rFonts w:ascii="Times New Roman" w:hAnsi="Times New Roman" w:cs="Times New Roman"/>
@@ -3341,7 +3528,7 @@
         </w:rPr>
         <w:t xml:space="preserve">[to be </w:t>
       </w:r>
-      <w:bookmarkStart w:id="8" w:name="__DdeLink__209_26326507063218"/>
+      <w:bookmarkStart w:id="9" w:name="__DdeLink__209_26326507063218"/>
       <w:r>
         <w:rPr>
           <w:rFonts w:cs="Times New Roman" w:ascii="Times New Roman" w:hAnsi="Times New Roman"/>
@@ -3351,7 +3538,7 @@
         </w:rPr>
         <w:t>corrected</w:t>
       </w:r>
-      <w:bookmarkEnd w:id="8"/>
+      <w:bookmarkEnd w:id="9"/>
       <w:r>
         <w:rPr>
           <w:rFonts w:cs="Times New Roman" w:ascii="Times New Roman" w:hAnsi="Times New Roman"/>
@@ -3371,7 +3558,7 @@
     </w:p>
     <w:p>
       <w:pPr>
-        <w:pStyle w:val="Cuerpodetexto"/>
+        <w:pStyle w:val="TextBody"/>
         <w:jc w:val="both"/>
         <w:rPr>
           <w:rFonts w:ascii="Times New Roman" w:hAnsi="Times New Roman" w:cs="Times New Roman"/>
@@ -3386,7 +3573,7 @@
         </w:rPr>
         <w:t xml:space="preserve">[to be </w:t>
       </w:r>
-      <w:bookmarkStart w:id="9" w:name="__DdeLink__209_26326507063219"/>
+      <w:bookmarkStart w:id="10" w:name="__DdeLink__209_26326507063219"/>
       <w:r>
         <w:rPr>
           <w:rFonts w:cs="Times New Roman" w:ascii="Times New Roman" w:hAnsi="Times New Roman"/>
@@ -3396,7 +3583,7 @@
         </w:rPr>
         <w:t>corrected</w:t>
       </w:r>
-      <w:bookmarkEnd w:id="9"/>
+      <w:bookmarkEnd w:id="10"/>
       <w:r>
         <w:rPr>
           <w:rFonts w:cs="Times New Roman" w:ascii="Times New Roman" w:hAnsi="Times New Roman"/>
@@ -3416,7 +3603,7 @@
     </w:p>
     <w:p>
       <w:pPr>
-        <w:pStyle w:val="Cuerpodetexto"/>
+        <w:pStyle w:val="TextBody"/>
         <w:spacing w:before="0" w:after="0"/>
         <w:jc w:val="both"/>
         <w:rPr>
@@ -3433,7 +3620,7 @@
         </w:rPr>
         <w:t xml:space="preserve">[to be </w:t>
       </w:r>
-      <w:bookmarkStart w:id="10" w:name="__DdeLink__209_26326507063220"/>
+      <w:bookmarkStart w:id="11" w:name="__DdeLink__209_26326507063220"/>
       <w:r>
         <w:rPr>
           <w:rFonts w:cs="Times New Roman" w:ascii="Times New Roman" w:hAnsi="Times New Roman"/>
@@ -3443,7 +3630,7 @@
         </w:rPr>
         <w:t>corrected</w:t>
       </w:r>
-      <w:bookmarkEnd w:id="10"/>
+      <w:bookmarkEnd w:id="11"/>
       <w:r>
         <w:rPr>
           <w:rFonts w:cs="Times New Roman" w:ascii="Times New Roman" w:hAnsi="Times New Roman"/>
@@ -3456,27 +3643,27 @@
     </w:p>
     <w:p>
       <w:pPr>
-        <w:pStyle w:val="Cuerpodetexto"/>
-        <w:spacing w:before="0" w:after="0"/>
-        <w:jc w:val="both"/>
-        <w:rPr>
-          <w:rFonts w:ascii="Times New Roman" w:hAnsi="Times New Roman" w:cs="Times New Roman"/>
-          <w:b/>
-          <w:b/>
-          <w:bCs/>
-        </w:rPr>
-      </w:pPr>
-      <w:r>
-        <w:rPr>
-          <w:rFonts w:cs="Times New Roman" w:ascii="Times New Roman" w:hAnsi="Times New Roman"/>
-          <w:b/>
-          <w:bCs/>
-        </w:rPr>
-      </w:r>
-    </w:p>
-    <w:p>
-      <w:pPr>
-        <w:pStyle w:val="Cuerpodetexto"/>
+        <w:pStyle w:val="TextBody"/>
+        <w:spacing w:before="0" w:after="0"/>
+        <w:jc w:val="both"/>
+        <w:rPr>
+          <w:rFonts w:ascii="Times New Roman" w:hAnsi="Times New Roman" w:cs="Times New Roman"/>
+          <w:b/>
+          <w:b/>
+          <w:bCs/>
+        </w:rPr>
+      </w:pPr>
+      <w:r>
+        <w:rPr>
+          <w:rFonts w:cs="Times New Roman" w:ascii="Times New Roman" w:hAnsi="Times New Roman"/>
+          <w:b/>
+          <w:bCs/>
+        </w:rPr>
+      </w:r>
+    </w:p>
+    <w:p>
+      <w:pPr>
+        <w:pStyle w:val="TextBody"/>
         <w:jc w:val="both"/>
         <w:rPr>
           <w:rFonts w:ascii="Times New Roman" w:hAnsi="Times New Roman" w:cs="Times New Roman"/>
@@ -3491,7 +3678,7 @@
     </w:p>
     <w:p>
       <w:pPr>
-        <w:pStyle w:val="Cuerpodetexto"/>
+        <w:pStyle w:val="TextBody"/>
         <w:jc w:val="both"/>
         <w:rPr/>
       </w:pPr>
@@ -3504,7 +3691,7 @@
     </w:p>
     <w:p>
       <w:pPr>
-        <w:pStyle w:val="Cuerpodetexto"/>
+        <w:pStyle w:val="TextBody"/>
         <w:spacing w:before="0" w:after="0"/>
         <w:jc w:val="both"/>
         <w:rPr/>
@@ -3518,7 +3705,7 @@
         </w:rPr>
         <w:t xml:space="preserve">[to be </w:t>
       </w:r>
-      <w:bookmarkStart w:id="11" w:name="__DdeLink__209_26326507063221"/>
+      <w:bookmarkStart w:id="12" w:name="__DdeLink__209_26326507063221"/>
       <w:r>
         <w:rPr>
           <w:rFonts w:cs="Times New Roman" w:ascii="Times New Roman" w:hAnsi="Times New Roman"/>
@@ -3528,7 +3715,7 @@
         </w:rPr>
         <w:t>corrected</w:t>
       </w:r>
-      <w:bookmarkEnd w:id="11"/>
+      <w:bookmarkEnd w:id="12"/>
       <w:r>
         <w:rPr>
           <w:rFonts w:cs="Times New Roman" w:ascii="Times New Roman" w:hAnsi="Times New Roman"/>
@@ -3541,29 +3728,29 @@
     </w:p>
     <w:p>
       <w:pPr>
-        <w:pStyle w:val="Cuerpodetexto"/>
-        <w:spacing w:before="0" w:after="0"/>
-        <w:jc w:val="both"/>
-        <w:rPr>
-          <w:rFonts w:ascii="Times New Roman" w:hAnsi="Times New Roman" w:cs="Times New Roman"/>
-          <w:b/>
-          <w:b/>
-          <w:bCs/>
-          <w:color w:val="ED1C24"/>
-        </w:rPr>
-      </w:pPr>
-      <w:r>
-        <w:rPr>
-          <w:rFonts w:cs="Times New Roman" w:ascii="Times New Roman" w:hAnsi="Times New Roman"/>
-          <w:b/>
-          <w:bCs/>
-          <w:color w:val="ED1C24"/>
-        </w:rPr>
-      </w:r>
-    </w:p>
-    <w:p>
-      <w:pPr>
-        <w:pStyle w:val="Cuerpodetexto"/>
+        <w:pStyle w:val="TextBody"/>
+        <w:spacing w:before="0" w:after="0"/>
+        <w:jc w:val="both"/>
+        <w:rPr>
+          <w:rFonts w:ascii="Times New Roman" w:hAnsi="Times New Roman" w:cs="Times New Roman"/>
+          <w:b/>
+          <w:b/>
+          <w:bCs/>
+          <w:color w:val="ED1C24"/>
+        </w:rPr>
+      </w:pPr>
+      <w:r>
+        <w:rPr>
+          <w:rFonts w:cs="Times New Roman" w:ascii="Times New Roman" w:hAnsi="Times New Roman"/>
+          <w:b/>
+          <w:bCs/>
+          <w:color w:val="ED1C24"/>
+        </w:rPr>
+      </w:r>
+    </w:p>
+    <w:p>
+      <w:pPr>
+        <w:pStyle w:val="TextBody"/>
         <w:jc w:val="both"/>
         <w:rPr>
           <w:rFonts w:ascii="Times New Roman" w:hAnsi="Times New Roman" w:cs="Times New Roman"/>
@@ -3578,7 +3765,7 @@
     </w:p>
     <w:p>
       <w:pPr>
-        <w:pStyle w:val="Cuerpodetexto"/>
+        <w:pStyle w:val="TextBody"/>
         <w:spacing w:before="0" w:after="0"/>
         <w:jc w:val="both"/>
         <w:rPr>
@@ -3595,7 +3782,7 @@
         </w:rPr>
         <w:t xml:space="preserve">[to be </w:t>
       </w:r>
-      <w:bookmarkStart w:id="12" w:name="__DdeLink__209_26326507063222"/>
+      <w:bookmarkStart w:id="13" w:name="__DdeLink__209_26326507063222"/>
       <w:r>
         <w:rPr>
           <w:rFonts w:cs="Times New Roman" w:ascii="Times New Roman" w:hAnsi="Times New Roman"/>
@@ -3605,7 +3792,7 @@
         </w:rPr>
         <w:t>corrected</w:t>
       </w:r>
-      <w:bookmarkEnd w:id="12"/>
+      <w:bookmarkEnd w:id="13"/>
       <w:r>
         <w:rPr>
           <w:rFonts w:cs="Times New Roman" w:ascii="Times New Roman" w:hAnsi="Times New Roman"/>
@@ -3618,7 +3805,7 @@
     </w:p>
     <w:p>
       <w:pPr>
-        <w:pStyle w:val="Cuerpodetexto"/>
+        <w:pStyle w:val="TextBody"/>
         <w:jc w:val="both"/>
         <w:rPr>
           <w:rFonts w:ascii="Times New Roman" w:hAnsi="Times New Roman" w:cs="Times New Roman"/>
@@ -3640,7 +3827,7 @@
     </w:p>
     <w:p>
       <w:pPr>
-        <w:pStyle w:val="Cuerpodetexto"/>
+        <w:pStyle w:val="TextBody"/>
         <w:jc w:val="both"/>
         <w:rPr>
           <w:rFonts w:ascii="Times New Roman" w:hAnsi="Times New Roman" w:cs="Times New Roman"/>
@@ -3655,7 +3842,7 @@
     </w:p>
     <w:p>
       <w:pPr>
-        <w:pStyle w:val="Cuerpodetexto"/>
+        <w:pStyle w:val="TextBody"/>
         <w:jc w:val="both"/>
         <w:rPr>
           <w:rFonts w:ascii="Times New Roman" w:hAnsi="Times New Roman" w:cs="Times New Roman"/>
@@ -3670,7 +3857,7 @@
     </w:p>
     <w:p>
       <w:pPr>
-        <w:pStyle w:val="Cuerpodetexto"/>
+        <w:pStyle w:val="TextBody"/>
         <w:jc w:val="both"/>
         <w:rPr/>
       </w:pPr>
@@ -3692,7 +3879,123 @@
     </w:p>
     <w:p>
       <w:pPr>
-        <w:pStyle w:val="Cuerpodetexto"/>
+        <w:pStyle w:val="TextBody"/>
+        <w:spacing w:before="0" w:after="0"/>
+        <w:jc w:val="both"/>
+        <w:rPr/>
+      </w:pPr>
+      <w:bookmarkStart w:id="14" w:name="__DdeLink__254_462975853"/>
+      <w:r>
+        <w:rPr>
+          <w:rFonts w:cs="Times New Roman" w:ascii="Times New Roman" w:hAnsi="Times New Roman"/>
+          <w:b/>
+          <w:bCs/>
+          <w:color w:val="ED1C24"/>
+        </w:rPr>
+        <w:t>[</w:t>
+      </w:r>
+      <w:bookmarkStart w:id="15" w:name="__DdeLink__209_26326507063223"/>
+      <w:r>
+        <w:rPr>
+          <w:rFonts w:cs="Times New Roman" w:ascii="Times New Roman" w:hAnsi="Times New Roman"/>
+          <w:b/>
+          <w:bCs/>
+          <w:color w:val="ED1C24"/>
+        </w:rPr>
+        <w:t>f</w:t>
+      </w:r>
+      <w:bookmarkEnd w:id="15"/>
+      <w:r>
+        <w:rPr>
+          <w:rFonts w:cs="Times New Roman" w:ascii="Times New Roman" w:hAnsi="Times New Roman"/>
+          <w:b/>
+          <w:bCs/>
+          <w:color w:val="ED1C24"/>
+        </w:rPr>
+        <w:t>ixed</w:t>
+      </w:r>
+      <w:r>
+        <w:rPr>
+          <w:rFonts w:cs="Times New Roman" w:ascii="Times New Roman" w:hAnsi="Times New Roman"/>
+          <w:b/>
+          <w:bCs/>
+          <w:color w:val="ED1C24"/>
+        </w:rPr>
+        <w:t xml:space="preserve">]: </w:t>
+      </w:r>
+      <w:bookmarkEnd w:id="14"/>
+      <w:r>
+        <w:rPr>
+          <w:rFonts w:cs="Times New Roman" w:ascii="Times New Roman" w:hAnsi="Times New Roman"/>
+          <w:b/>
+          <w:bCs/>
+          <w:color w:val="ED1C24"/>
+        </w:rPr>
+        <w:t>We included the missing references in the related work.</w:t>
+      </w:r>
+      <w:r>
+        <w:rPr>
+          <w:rFonts w:cs="Times New Roman" w:ascii="Times New Roman" w:hAnsi="Times New Roman"/>
+          <w:b/>
+          <w:bCs/>
+          <w:color w:val="ED1C24"/>
+        </w:rPr>
+        <w:t xml:space="preserve"> </w:t>
+      </w:r>
+    </w:p>
+    <w:p>
+      <w:pPr>
+        <w:pStyle w:val="TextBody"/>
+        <w:spacing w:before="0" w:after="0"/>
+        <w:jc w:val="both"/>
+        <w:rPr>
+          <w:rFonts w:ascii="Times New Roman" w:hAnsi="Times New Roman" w:cs="Times New Roman"/>
+          <w:b/>
+          <w:b/>
+          <w:bCs/>
+        </w:rPr>
+      </w:pPr>
+      <w:r>
+        <w:rPr>
+          <w:rFonts w:cs="Times New Roman" w:ascii="Times New Roman" w:hAnsi="Times New Roman"/>
+          <w:b/>
+          <w:bCs/>
+        </w:rPr>
+      </w:r>
+    </w:p>
+    <w:p>
+      <w:pPr>
+        <w:pStyle w:val="TextBody"/>
+        <w:jc w:val="both"/>
+        <w:rPr>
+          <w:rFonts w:ascii="Times New Roman" w:hAnsi="Times New Roman" w:cs="Times New Roman"/>
+        </w:rPr>
+      </w:pPr>
+      <w:r>
+        <w:rPr>
+          <w:rFonts w:cs="Times New Roman" w:ascii="Times New Roman" w:hAnsi="Times New Roman"/>
+        </w:rPr>
+        <w:t>Specific comments:</w:t>
+      </w:r>
+    </w:p>
+    <w:p>
+      <w:pPr>
+        <w:pStyle w:val="TextBody"/>
+        <w:jc w:val="both"/>
+        <w:rPr>
+          <w:rFonts w:ascii="Times New Roman" w:hAnsi="Times New Roman" w:cs="Times New Roman"/>
+        </w:rPr>
+      </w:pPr>
+      <w:r>
+        <w:rPr>
+          <w:rFonts w:cs="Times New Roman" w:ascii="Times New Roman" w:hAnsi="Times New Roman"/>
+        </w:rPr>
+        <w:t>- Section 1, "This cost may represent different aspects of a feature, such us lines" -&gt; such as</w:t>
+      </w:r>
+    </w:p>
+    <w:p>
+      <w:pPr>
+        <w:pStyle w:val="TextBody"/>
         <w:spacing w:before="0" w:after="0"/>
         <w:jc w:val="both"/>
         <w:rPr>
@@ -3709,7 +4012,7 @@
         </w:rPr>
         <w:t xml:space="preserve">[to be </w:t>
       </w:r>
-      <w:bookmarkStart w:id="13" w:name="__DdeLink__209_26326507063223"/>
+      <w:bookmarkStart w:id="16" w:name="__DdeLink__209_26326507063224"/>
       <w:r>
         <w:rPr>
           <w:rFonts w:cs="Times New Roman" w:ascii="Times New Roman" w:hAnsi="Times New Roman"/>
@@ -3719,7 +4022,7 @@
         </w:rPr>
         <w:t>corrected</w:t>
       </w:r>
-      <w:bookmarkEnd w:id="13"/>
+      <w:bookmarkEnd w:id="16"/>
       <w:r>
         <w:rPr>
           <w:rFonts w:cs="Times New Roman" w:ascii="Times New Roman" w:hAnsi="Times New Roman"/>
@@ -3732,57 +4035,83 @@
     </w:p>
     <w:p>
       <w:pPr>
-        <w:pStyle w:val="Cuerpodetexto"/>
-        <w:spacing w:before="0" w:after="0"/>
-        <w:jc w:val="both"/>
-        <w:rPr>
-          <w:rFonts w:ascii="Times New Roman" w:hAnsi="Times New Roman" w:cs="Times New Roman"/>
-          <w:b/>
-          <w:b/>
-          <w:bCs/>
-        </w:rPr>
-      </w:pPr>
-      <w:r>
-        <w:rPr>
-          <w:rFonts w:cs="Times New Roman" w:ascii="Times New Roman" w:hAnsi="Times New Roman"/>
-          <w:b/>
-          <w:bCs/>
-        </w:rPr>
-      </w:r>
-    </w:p>
-    <w:p>
-      <w:pPr>
-        <w:pStyle w:val="Cuerpodetexto"/>
-        <w:jc w:val="both"/>
-        <w:rPr>
-          <w:rFonts w:ascii="Times New Roman" w:hAnsi="Times New Roman" w:cs="Times New Roman"/>
-        </w:rPr>
-      </w:pPr>
-      <w:r>
-        <w:rPr>
-          <w:rFonts w:cs="Times New Roman" w:ascii="Times New Roman" w:hAnsi="Times New Roman"/>
-        </w:rPr>
-        <w:t>Specific comments:</w:t>
-      </w:r>
-    </w:p>
-    <w:p>
-      <w:pPr>
-        <w:pStyle w:val="Cuerpodetexto"/>
-        <w:jc w:val="both"/>
-        <w:rPr>
-          <w:rFonts w:ascii="Times New Roman" w:hAnsi="Times New Roman" w:cs="Times New Roman"/>
-        </w:rPr>
-      </w:pPr>
-      <w:r>
-        <w:rPr>
-          <w:rFonts w:cs="Times New Roman" w:ascii="Times New Roman" w:hAnsi="Times New Roman"/>
-        </w:rPr>
-        <w:t>- Section 1, "This cost may represent different aspects of a feature, such us lines" -&gt; such as</w:t>
-      </w:r>
-    </w:p>
-    <w:p>
-      <w:pPr>
-        <w:pStyle w:val="Cuerpodetexto"/>
+        <w:pStyle w:val="TextBody"/>
+        <w:jc w:val="both"/>
+        <w:rPr>
+          <w:rFonts w:ascii="Times New Roman" w:hAnsi="Times New Roman" w:cs="Times New Roman"/>
+        </w:rPr>
+      </w:pPr>
+      <w:r>
+        <w:rPr>
+          <w:rFonts w:cs="Times New Roman" w:ascii="Times New Roman" w:hAnsi="Times New Roman"/>
+        </w:rPr>
+        <w:t>- Use 'cite' LaTeX package to automatically order citation numbers in the text.</w:t>
+      </w:r>
+    </w:p>
+    <w:p>
+      <w:pPr>
+        <w:pStyle w:val="TextBody"/>
+        <w:spacing w:before="0" w:after="0"/>
+        <w:jc w:val="both"/>
+        <w:rPr/>
+      </w:pPr>
+      <w:r>
+        <w:rPr>
+          <w:rFonts w:cs="Times New Roman" w:ascii="Times New Roman" w:hAnsi="Times New Roman"/>
+          <w:b/>
+          <w:bCs/>
+          <w:color w:val="ED1C24"/>
+        </w:rPr>
+        <w:t>[</w:t>
+      </w:r>
+      <w:bookmarkStart w:id="17" w:name="__DdeLink__209_263265070632231"/>
+      <w:r>
+        <w:rPr>
+          <w:rFonts w:cs="Times New Roman" w:ascii="Times New Roman" w:hAnsi="Times New Roman"/>
+          <w:b/>
+          <w:bCs/>
+          <w:color w:val="ED1C24"/>
+        </w:rPr>
+        <w:t>f</w:t>
+      </w:r>
+      <w:bookmarkEnd w:id="17"/>
+      <w:r>
+        <w:rPr>
+          <w:rFonts w:cs="Times New Roman" w:ascii="Times New Roman" w:hAnsi="Times New Roman"/>
+          <w:b/>
+          <w:bCs/>
+          <w:color w:val="ED1C24"/>
+        </w:rPr>
+        <w:t>ixed</w:t>
+      </w:r>
+      <w:r>
+        <w:rPr>
+          <w:rFonts w:cs="Times New Roman" w:ascii="Times New Roman" w:hAnsi="Times New Roman"/>
+          <w:b/>
+          <w:bCs/>
+          <w:color w:val="ED1C24"/>
+        </w:rPr>
+        <w:t>]</w:t>
+      </w:r>
+    </w:p>
+    <w:p>
+      <w:pPr>
+        <w:pStyle w:val="TextBody"/>
+        <w:jc w:val="both"/>
+        <w:rPr>
+          <w:rFonts w:ascii="Times New Roman" w:hAnsi="Times New Roman" w:cs="Times New Roman"/>
+        </w:rPr>
+      </w:pPr>
+      <w:r>
+        <w:rPr>
+          <w:rFonts w:cs="Times New Roman" w:ascii="Times New Roman" w:hAnsi="Times New Roman"/>
+        </w:rPr>
+        <w:t>- Section 5, "The model used in the experiments has been executed several times" Please indicate how many times. Is it also the case for the models used for the scalability evaluation? If yes, please indicate how many times.</w:t>
+      </w:r>
+    </w:p>
+    <w:p>
+      <w:pPr>
+        <w:pStyle w:val="TextBody"/>
         <w:spacing w:before="0" w:after="0"/>
         <w:jc w:val="both"/>
         <w:rPr>
@@ -3799,7 +4128,7 @@
         </w:rPr>
         <w:t xml:space="preserve">[to be </w:t>
       </w:r>
-      <w:bookmarkStart w:id="14" w:name="__DdeLink__209_26326507063224"/>
+      <w:bookmarkStart w:id="18" w:name="__DdeLink__209_26326507063226"/>
       <w:r>
         <w:rPr>
           <w:rFonts w:cs="Times New Roman" w:ascii="Times New Roman" w:hAnsi="Times New Roman"/>
@@ -3809,7 +4138,7 @@
         </w:rPr>
         <w:t>corrected</w:t>
       </w:r>
-      <w:bookmarkEnd w:id="14"/>
+      <w:bookmarkEnd w:id="18"/>
       <w:r>
         <w:rPr>
           <w:rFonts w:cs="Times New Roman" w:ascii="Times New Roman" w:hAnsi="Times New Roman"/>
@@ -3822,22 +4151,22 @@
     </w:p>
     <w:p>
       <w:pPr>
-        <w:pStyle w:val="Cuerpodetexto"/>
-        <w:jc w:val="both"/>
-        <w:rPr>
-          <w:rFonts w:ascii="Times New Roman" w:hAnsi="Times New Roman" w:cs="Times New Roman"/>
-        </w:rPr>
-      </w:pPr>
-      <w:r>
-        <w:rPr>
-          <w:rFonts w:cs="Times New Roman" w:ascii="Times New Roman" w:hAnsi="Times New Roman"/>
-        </w:rPr>
-        <w:t>- Use 'cite' LaTeX package to automatically order citation numbers in the text.</w:t>
-      </w:r>
-    </w:p>
-    <w:p>
-      <w:pPr>
-        <w:pStyle w:val="Cuerpodetexto"/>
+        <w:pStyle w:val="TextBody"/>
+        <w:jc w:val="both"/>
+        <w:rPr>
+          <w:rFonts w:ascii="Times New Roman" w:hAnsi="Times New Roman" w:cs="Times New Roman"/>
+        </w:rPr>
+      </w:pPr>
+      <w:r>
+        <w:rPr>
+          <w:rFonts w:cs="Times New Roman" w:ascii="Times New Roman" w:hAnsi="Times New Roman"/>
+        </w:rPr>
+        <w:t>- Figure 4, are the values presented averages? If not, why not representing all the points and use a smoothing function like https://ggplot2.tidyverse.org/reference/geom_smooth.html to enhance the rendering?</w:t>
+      </w:r>
+    </w:p>
+    <w:p>
+      <w:pPr>
+        <w:pStyle w:val="TextBody"/>
         <w:spacing w:before="0" w:after="0"/>
         <w:jc w:val="both"/>
         <w:rPr>
@@ -3854,7 +4183,7 @@
         </w:rPr>
         <w:t xml:space="preserve">[to be </w:t>
       </w:r>
-      <w:bookmarkStart w:id="15" w:name="__DdeLink__209_26326507063225"/>
+      <w:bookmarkStart w:id="19" w:name="__DdeLink__209_26326507063227"/>
       <w:r>
         <w:rPr>
           <w:rFonts w:cs="Times New Roman" w:ascii="Times New Roman" w:hAnsi="Times New Roman"/>
@@ -3864,7 +4193,7 @@
         </w:rPr>
         <w:t>corrected</w:t>
       </w:r>
-      <w:bookmarkEnd w:id="15"/>
+      <w:bookmarkEnd w:id="19"/>
       <w:r>
         <w:rPr>
           <w:rFonts w:cs="Times New Roman" w:ascii="Times New Roman" w:hAnsi="Times New Roman"/>
@@ -3877,22 +4206,22 @@
     </w:p>
     <w:p>
       <w:pPr>
-        <w:pStyle w:val="Cuerpodetexto"/>
-        <w:jc w:val="both"/>
-        <w:rPr>
-          <w:rFonts w:ascii="Times New Roman" w:hAnsi="Times New Roman" w:cs="Times New Roman"/>
-        </w:rPr>
-      </w:pPr>
-      <w:r>
-        <w:rPr>
-          <w:rFonts w:cs="Times New Roman" w:ascii="Times New Roman" w:hAnsi="Times New Roman"/>
-        </w:rPr>
-        <w:t>- Section 5, "The model used in the experiments has been executed several times" Please indicate how many times. Is it also the case for the models used for the scalability evaluation? If yes, please indicate how many times.</w:t>
-      </w:r>
-    </w:p>
-    <w:p>
-      <w:pPr>
-        <w:pStyle w:val="Cuerpodetexto"/>
+        <w:pStyle w:val="TextBody"/>
+        <w:jc w:val="both"/>
+        <w:rPr>
+          <w:rFonts w:ascii="Times New Roman" w:hAnsi="Times New Roman" w:cs="Times New Roman"/>
+        </w:rPr>
+      </w:pPr>
+      <w:r>
+        <w:rPr>
+          <w:rFonts w:cs="Times New Roman" w:ascii="Times New Roman" w:hAnsi="Times New Roman"/>
+        </w:rPr>
+        <w:t>- Section 5, "Secondly, an experiment" I suggest replacing experiment by evaluation. </w:t>
+      </w:r>
+    </w:p>
+    <w:p>
+      <w:pPr>
+        <w:pStyle w:val="TextBody"/>
         <w:spacing w:before="0" w:after="0"/>
         <w:jc w:val="both"/>
         <w:rPr>
@@ -3909,7 +4238,7 @@
         </w:rPr>
         <w:t xml:space="preserve">[to be </w:t>
       </w:r>
-      <w:bookmarkStart w:id="16" w:name="__DdeLink__209_26326507063226"/>
+      <w:bookmarkStart w:id="20" w:name="__DdeLink__209_26326507063228"/>
       <w:r>
         <w:rPr>
           <w:rFonts w:cs="Times New Roman" w:ascii="Times New Roman" w:hAnsi="Times New Roman"/>
@@ -3919,7 +4248,7 @@
         </w:rPr>
         <w:t>corrected</w:t>
       </w:r>
-      <w:bookmarkEnd w:id="16"/>
+      <w:bookmarkEnd w:id="20"/>
       <w:r>
         <w:rPr>
           <w:rFonts w:cs="Times New Roman" w:ascii="Times New Roman" w:hAnsi="Times New Roman"/>
@@ -3932,155 +4261,28 @@
     </w:p>
     <w:p>
       <w:pPr>
-        <w:pStyle w:val="Cuerpodetexto"/>
-        <w:jc w:val="both"/>
-        <w:rPr>
-          <w:rFonts w:ascii="Times New Roman" w:hAnsi="Times New Roman" w:cs="Times New Roman"/>
-        </w:rPr>
-      </w:pPr>
-      <w:r>
-        <w:rPr>
-          <w:rFonts w:cs="Times New Roman" w:ascii="Times New Roman" w:hAnsi="Times New Roman"/>
-        </w:rPr>
-        <w:t>- Figure 4, are the values presented averages? If not, why not representing all the points and use a smoothing function like https://ggplot2.tidyverse.org/reference/geom_smooth.html to enhance the rendering?</w:t>
-      </w:r>
-    </w:p>
-    <w:p>
-      <w:pPr>
-        <w:pStyle w:val="Cuerpodetexto"/>
-        <w:spacing w:before="0" w:after="0"/>
-        <w:jc w:val="both"/>
-        <w:rPr>
-          <w:rFonts w:ascii="Times New Roman" w:hAnsi="Times New Roman" w:cs="Times New Roman"/>
-          <w:color w:val="ED1C24"/>
-        </w:rPr>
-      </w:pPr>
-      <w:r>
-        <w:rPr>
-          <w:rFonts w:cs="Times New Roman" w:ascii="Times New Roman" w:hAnsi="Times New Roman"/>
-          <w:b/>
-          <w:bCs/>
-          <w:color w:val="ED1C24"/>
-        </w:rPr>
-        <w:t xml:space="preserve">[to be </w:t>
-      </w:r>
-      <w:bookmarkStart w:id="17" w:name="__DdeLink__209_26326507063227"/>
-      <w:r>
-        <w:rPr>
-          <w:rFonts w:cs="Times New Roman" w:ascii="Times New Roman" w:hAnsi="Times New Roman"/>
-          <w:b/>
-          <w:bCs/>
-          <w:color w:val="ED1C24"/>
-        </w:rPr>
-        <w:t>corrected</w:t>
-      </w:r>
-      <w:bookmarkEnd w:id="17"/>
-      <w:r>
-        <w:rPr>
-          <w:rFonts w:cs="Times New Roman" w:ascii="Times New Roman" w:hAnsi="Times New Roman"/>
-          <w:b/>
-          <w:bCs/>
-          <w:color w:val="ED1C24"/>
-        </w:rPr>
-        <w:t xml:space="preserve">]: </w:t>
-      </w:r>
-    </w:p>
-    <w:p>
-      <w:pPr>
-        <w:pStyle w:val="Cuerpodetexto"/>
-        <w:jc w:val="both"/>
-        <w:rPr>
-          <w:rFonts w:ascii="Times New Roman" w:hAnsi="Times New Roman" w:cs="Times New Roman"/>
-        </w:rPr>
-      </w:pPr>
-      <w:r>
-        <w:rPr>
-          <w:rFonts w:cs="Times New Roman" w:ascii="Times New Roman" w:hAnsi="Times New Roman"/>
-        </w:rPr>
-        <w:t>- Section 5, "Secondly, an experiment" I suggest replacing experiment by evaluation. </w:t>
-      </w:r>
-    </w:p>
-    <w:p>
-      <w:pPr>
-        <w:pStyle w:val="Cuerpodetexto"/>
-        <w:spacing w:before="0" w:after="0"/>
-        <w:jc w:val="both"/>
-        <w:rPr>
-          <w:rFonts w:ascii="Times New Roman" w:hAnsi="Times New Roman" w:cs="Times New Roman"/>
-          <w:color w:val="ED1C24"/>
-        </w:rPr>
-      </w:pPr>
-      <w:r>
-        <w:rPr>
-          <w:rFonts w:cs="Times New Roman" w:ascii="Times New Roman" w:hAnsi="Times New Roman"/>
-          <w:b/>
-          <w:bCs/>
-          <w:color w:val="ED1C24"/>
-        </w:rPr>
-        <w:t xml:space="preserve">[to be </w:t>
-      </w:r>
-      <w:bookmarkStart w:id="18" w:name="__DdeLink__209_26326507063228"/>
-      <w:r>
-        <w:rPr>
-          <w:rFonts w:cs="Times New Roman" w:ascii="Times New Roman" w:hAnsi="Times New Roman"/>
-          <w:b/>
-          <w:bCs/>
-          <w:color w:val="ED1C24"/>
-        </w:rPr>
-        <w:t>corrected</w:t>
-      </w:r>
-      <w:bookmarkEnd w:id="18"/>
-      <w:r>
-        <w:rPr>
-          <w:rFonts w:cs="Times New Roman" w:ascii="Times New Roman" w:hAnsi="Times New Roman"/>
-          <w:b/>
-          <w:bCs/>
-          <w:color w:val="ED1C24"/>
-        </w:rPr>
-        <w:t xml:space="preserve">]: </w:t>
-      </w:r>
-    </w:p>
-    <w:p>
-      <w:pPr>
-        <w:pStyle w:val="Cuerpodetexto"/>
-        <w:jc w:val="both"/>
-        <w:rPr>
-          <w:rFonts w:ascii="Times New Roman" w:hAnsi="Times New Roman" w:cs="Times New Roman"/>
-        </w:rPr>
-      </w:pPr>
-      <w:r>
-        <w:rPr>
-          <w:rFonts w:cs="Times New Roman" w:ascii="Times New Roman" w:hAnsi="Times New Roman"/>
-        </w:rPr>
-      </w:r>
-    </w:p>
-    <w:p>
-      <w:pPr>
-        <w:pStyle w:val="Cuerpodetexto"/>
-        <w:jc w:val="both"/>
-        <w:rPr>
-          <w:rFonts w:ascii="Times New Roman" w:hAnsi="Times New Roman" w:cs="Times New Roman"/>
-        </w:rPr>
-      </w:pPr>
-      <w:r>
-        <w:rPr>
-          <w:rFonts w:cs="Times New Roman" w:ascii="Times New Roman" w:hAnsi="Times New Roman"/>
-        </w:rPr>
-      </w:r>
-    </w:p>
-    <w:p>
-      <w:pPr>
-        <w:pStyle w:val="Cuerpodetexto"/>
-        <w:jc w:val="both"/>
-        <w:rPr>
-          <w:rFonts w:ascii="Times New Roman" w:hAnsi="Times New Roman" w:cs="Times New Roman"/>
-        </w:rPr>
-      </w:pPr>
-      <w:r>
-        <w:rPr>
-          <w:rFonts w:cs="Times New Roman" w:ascii="Times New Roman" w:hAnsi="Times New Roman"/>
-        </w:rPr>
-        <w:t>Mirar referencias revisor 2 y comparar / Importancia calcular probabilidad operador de ocultamiento.</w:t>
+        <w:pStyle w:val="TextBody"/>
+        <w:jc w:val="both"/>
+        <w:rPr>
+          <w:rFonts w:ascii="Times New Roman" w:hAnsi="Times New Roman" w:cs="Times New Roman"/>
+        </w:rPr>
+      </w:pPr>
+      <w:r>
+        <w:rPr>
+          <w:rFonts w:cs="Times New Roman" w:ascii="Times New Roman" w:hAnsi="Times New Roman"/>
+        </w:rPr>
+      </w:r>
+    </w:p>
+    <w:p>
+      <w:pPr>
+        <w:pStyle w:val="TextBody"/>
+        <w:jc w:val="both"/>
+        <w:rPr>
+          <w:rFonts w:ascii="Times New Roman" w:hAnsi="Times New Roman" w:cs="Times New Roman"/>
+        </w:rPr>
+      </w:pPr>
+      <w:r>
+        <w:rPr/>
       </w:r>
     </w:p>
     <w:p>
@@ -4111,7 +4313,7 @@
   <w:abstractNum w:abstractNumId="1">
     <w:lvl w:ilvl="0">
       <w:start w:val="1"/>
-      <w:pStyle w:val="Ttulo1"/>
+      <w:pStyle w:val="Heading1"/>
       <w:numFmt w:val="none"/>
       <w:suff w:val="nothing"/>
       <w:lvlText w:val=""/>
@@ -4122,7 +4324,7 @@
     </w:lvl>
     <w:lvl w:ilvl="1">
       <w:start w:val="1"/>
-      <w:pStyle w:val="Ttulo2"/>
+      <w:pStyle w:val="Heading2"/>
       <w:numFmt w:val="none"/>
       <w:suff w:val="nothing"/>
       <w:lvlText w:val=""/>
@@ -5155,7 +5357,7 @@
     <w:qFormat/>
     <w:pPr>
       <w:widowControl/>
-      <w:overflowPunct w:val="false"/>
+      <w:overflowPunct w:val="true"/>
       <w:bidi w:val="0"/>
       <w:jc w:val="left"/>
     </w:pPr>
@@ -5168,11 +5370,11 @@
       <w:lang w:val="en-US" w:eastAsia="zh-CN" w:bidi="hi-IN"/>
     </w:rPr>
   </w:style>
-  <w:style w:type="paragraph" w:styleId="Ttulo1">
+  <w:style w:type="paragraph" w:styleId="Heading1">
     <w:name w:val="Heading 1"/>
-    <w:basedOn w:val="Ttulo"/>
     <w:qFormat/>
     <w:pPr>
+      <w:widowControl w:val="false"/>
       <w:numPr>
         <w:ilvl w:val="0"/>
         <w:numId w:val="1"/>
@@ -5180,17 +5382,21 @@
       <w:outlineLvl w:val="0"/>
     </w:pPr>
     <w:rPr>
+      <w:rFonts w:ascii="Liberation Serif" w:hAnsi="Liberation Serif" w:eastAsia="Source Han Sans CN Regular" w:cs="Lohit Devanagari"/>
       <w:b/>
       <w:bCs/>
+      <w:color w:val="auto"/>
+      <w:kern w:val="2"/>
       <w:sz w:val="36"/>
       <w:szCs w:val="36"/>
-    </w:rPr>
-  </w:style>
-  <w:style w:type="paragraph" w:styleId="Ttulo2">
+      <w:lang w:val="en-US" w:eastAsia="zh-CN" w:bidi="hi-IN"/>
+    </w:rPr>
+  </w:style>
+  <w:style w:type="paragraph" w:styleId="Heading2">
     <w:name w:val="Heading 2"/>
-    <w:basedOn w:val="Ttulo"/>
     <w:qFormat/>
     <w:pPr>
+      <w:widowControl w:val="false"/>
       <w:numPr>
         <w:ilvl w:val="1"/>
         <w:numId w:val="1"/>
@@ -5199,10 +5405,14 @@
       <w:outlineLvl w:val="1"/>
     </w:pPr>
     <w:rPr>
+      <w:rFonts w:ascii="Liberation Serif" w:hAnsi="Liberation Serif" w:eastAsia="Source Han Sans CN Regular" w:cs="Lohit Devanagari"/>
       <w:b/>
       <w:bCs/>
+      <w:color w:val="auto"/>
+      <w:kern w:val="2"/>
       <w:sz w:val="32"/>
       <w:szCs w:val="32"/>
+      <w:lang w:val="en-US" w:eastAsia="zh-CN" w:bidi="hi-IN"/>
     </w:rPr>
   </w:style>
   <w:style w:type="character" w:styleId="DefaultParagraphFont" w:default="1">
@@ -7598,28 +7808,221 @@
   </w:style>
   <w:style w:type="character" w:styleId="EnlacedeInternet">
     <w:name w:val="Enlace de Internet"/>
+    <w:qFormat/>
     <w:rPr>
       <w:color w:val="000080"/>
       <w:u w:val="single"/>
       <w:lang w:val="zxx" w:eastAsia="zxx" w:bidi="zxx"/>
     </w:rPr>
   </w:style>
-  <w:style w:type="paragraph" w:styleId="Ttulo" w:customStyle="1">
-    <w:name w:val="Título"/>
+  <w:style w:type="character" w:styleId="ListLabel335">
+    <w:name w:val="ListLabel 335"/>
+    <w:qFormat/>
+    <w:rPr>
+      <w:rFonts w:ascii="Times New Roman" w:hAnsi="Times New Roman" w:cs="OpenSymbol"/>
+      <w:sz w:val="24"/>
+    </w:rPr>
+  </w:style>
+  <w:style w:type="character" w:styleId="ListLabel336">
+    <w:name w:val="ListLabel 336"/>
+    <w:qFormat/>
+    <w:rPr>
+      <w:rFonts w:cs="OpenSymbol"/>
+    </w:rPr>
+  </w:style>
+  <w:style w:type="character" w:styleId="ListLabel337">
+    <w:name w:val="ListLabel 337"/>
+    <w:qFormat/>
+    <w:rPr>
+      <w:rFonts w:cs="OpenSymbol"/>
+    </w:rPr>
+  </w:style>
+  <w:style w:type="character" w:styleId="ListLabel338">
+    <w:name w:val="ListLabel 338"/>
+    <w:qFormat/>
+    <w:rPr>
+      <w:rFonts w:cs="OpenSymbol"/>
+    </w:rPr>
+  </w:style>
+  <w:style w:type="character" w:styleId="ListLabel339">
+    <w:name w:val="ListLabel 339"/>
+    <w:qFormat/>
+    <w:rPr>
+      <w:rFonts w:cs="OpenSymbol"/>
+    </w:rPr>
+  </w:style>
+  <w:style w:type="character" w:styleId="ListLabel340">
+    <w:name w:val="ListLabel 340"/>
+    <w:qFormat/>
+    <w:rPr>
+      <w:rFonts w:cs="OpenSymbol"/>
+    </w:rPr>
+  </w:style>
+  <w:style w:type="character" w:styleId="ListLabel341">
+    <w:name w:val="ListLabel 341"/>
+    <w:qFormat/>
+    <w:rPr>
+      <w:rFonts w:cs="OpenSymbol"/>
+    </w:rPr>
+  </w:style>
+  <w:style w:type="character" w:styleId="ListLabel342">
+    <w:name w:val="ListLabel 342"/>
+    <w:qFormat/>
+    <w:rPr>
+      <w:rFonts w:cs="OpenSymbol"/>
+    </w:rPr>
+  </w:style>
+  <w:style w:type="character" w:styleId="ListLabel343">
+    <w:name w:val="ListLabel 343"/>
+    <w:qFormat/>
+    <w:rPr>
+      <w:rFonts w:cs="OpenSymbol"/>
+    </w:rPr>
+  </w:style>
+  <w:style w:type="character" w:styleId="ListLabel344">
+    <w:name w:val="ListLabel 344"/>
+    <w:qFormat/>
+    <w:rPr>
+      <w:rFonts w:ascii="Times New Roman" w:hAnsi="Times New Roman" w:cs="OpenSymbol"/>
+      <w:sz w:val="24"/>
+    </w:rPr>
+  </w:style>
+  <w:style w:type="character" w:styleId="ListLabel345">
+    <w:name w:val="ListLabel 345"/>
+    <w:qFormat/>
+    <w:rPr>
+      <w:rFonts w:cs="OpenSymbol"/>
+    </w:rPr>
+  </w:style>
+  <w:style w:type="character" w:styleId="ListLabel346">
+    <w:name w:val="ListLabel 346"/>
+    <w:qFormat/>
+    <w:rPr>
+      <w:rFonts w:cs="OpenSymbol"/>
+    </w:rPr>
+  </w:style>
+  <w:style w:type="character" w:styleId="ListLabel347">
+    <w:name w:val="ListLabel 347"/>
+    <w:qFormat/>
+    <w:rPr>
+      <w:rFonts w:cs="OpenSymbol"/>
+    </w:rPr>
+  </w:style>
+  <w:style w:type="character" w:styleId="ListLabel348">
+    <w:name w:val="ListLabel 348"/>
+    <w:qFormat/>
+    <w:rPr>
+      <w:rFonts w:cs="OpenSymbol"/>
+    </w:rPr>
+  </w:style>
+  <w:style w:type="character" w:styleId="ListLabel349">
+    <w:name w:val="ListLabel 349"/>
+    <w:qFormat/>
+    <w:rPr>
+      <w:rFonts w:cs="OpenSymbol"/>
+    </w:rPr>
+  </w:style>
+  <w:style w:type="character" w:styleId="ListLabel350">
+    <w:name w:val="ListLabel 350"/>
+    <w:qFormat/>
+    <w:rPr>
+      <w:rFonts w:cs="OpenSymbol"/>
+    </w:rPr>
+  </w:style>
+  <w:style w:type="character" w:styleId="ListLabel351">
+    <w:name w:val="ListLabel 351"/>
+    <w:qFormat/>
+    <w:rPr>
+      <w:rFonts w:cs="OpenSymbol"/>
+    </w:rPr>
+  </w:style>
+  <w:style w:type="character" w:styleId="ListLabel352">
+    <w:name w:val="ListLabel 352"/>
+    <w:qFormat/>
+    <w:rPr>
+      <w:rFonts w:cs="OpenSymbol"/>
+    </w:rPr>
+  </w:style>
+  <w:style w:type="character" w:styleId="ListLabel353">
+    <w:name w:val="ListLabel 353"/>
+    <w:qFormat/>
+    <w:rPr>
+      <w:rFonts w:ascii="Times New Roman" w:hAnsi="Times New Roman" w:cs="OpenSymbol"/>
+      <w:sz w:val="24"/>
+    </w:rPr>
+  </w:style>
+  <w:style w:type="character" w:styleId="ListLabel354">
+    <w:name w:val="ListLabel 354"/>
+    <w:qFormat/>
+    <w:rPr>
+      <w:rFonts w:cs="OpenSymbol"/>
+    </w:rPr>
+  </w:style>
+  <w:style w:type="character" w:styleId="ListLabel355">
+    <w:name w:val="ListLabel 355"/>
+    <w:qFormat/>
+    <w:rPr>
+      <w:rFonts w:cs="OpenSymbol"/>
+    </w:rPr>
+  </w:style>
+  <w:style w:type="character" w:styleId="ListLabel356">
+    <w:name w:val="ListLabel 356"/>
+    <w:qFormat/>
+    <w:rPr>
+      <w:rFonts w:cs="OpenSymbol"/>
+    </w:rPr>
+  </w:style>
+  <w:style w:type="character" w:styleId="ListLabel357">
+    <w:name w:val="ListLabel 357"/>
+    <w:qFormat/>
+    <w:rPr>
+      <w:rFonts w:cs="OpenSymbol"/>
+    </w:rPr>
+  </w:style>
+  <w:style w:type="character" w:styleId="ListLabel358">
+    <w:name w:val="ListLabel 358"/>
+    <w:qFormat/>
+    <w:rPr>
+      <w:rFonts w:cs="OpenSymbol"/>
+    </w:rPr>
+  </w:style>
+  <w:style w:type="character" w:styleId="ListLabel359">
+    <w:name w:val="ListLabel 359"/>
+    <w:qFormat/>
+    <w:rPr>
+      <w:rFonts w:cs="OpenSymbol"/>
+    </w:rPr>
+  </w:style>
+  <w:style w:type="character" w:styleId="ListLabel360">
+    <w:name w:val="ListLabel 360"/>
+    <w:qFormat/>
+    <w:rPr>
+      <w:rFonts w:cs="OpenSymbol"/>
+    </w:rPr>
+  </w:style>
+  <w:style w:type="character" w:styleId="ListLabel361">
+    <w:name w:val="ListLabel 361"/>
+    <w:qFormat/>
+    <w:rPr>
+      <w:rFonts w:cs="OpenSymbol"/>
+    </w:rPr>
+  </w:style>
+  <w:style w:type="paragraph" w:styleId="Heading">
+    <w:name w:val="Heading"/>
     <w:basedOn w:val="Normal"/>
-    <w:next w:val="Cuerpodetexto"/>
+    <w:next w:val="TextBody"/>
     <w:qFormat/>
     <w:pPr>
       <w:keepNext w:val="true"/>
       <w:spacing w:before="240" w:after="120"/>
     </w:pPr>
     <w:rPr>
-      <w:rFonts w:ascii="Liberation Sans" w:hAnsi="Liberation Sans"/>
+      <w:rFonts w:ascii="Liberation Sans" w:hAnsi="Liberation Sans" w:eastAsia="Source Han Sans CN Regular" w:cs="Lohit Devanagari"/>
       <w:sz w:val="28"/>
       <w:szCs w:val="28"/>
     </w:rPr>
   </w:style>
-  <w:style w:type="paragraph" w:styleId="Cuerpodetexto">
+  <w:style w:type="paragraph" w:styleId="TextBody">
     <w:name w:val="Body Text"/>
     <w:basedOn w:val="Normal"/>
     <w:pPr>
@@ -7627,13 +8030,13 @@
     </w:pPr>
     <w:rPr/>
   </w:style>
-  <w:style w:type="paragraph" w:styleId="Lista">
+  <w:style w:type="paragraph" w:styleId="List">
     <w:name w:val="List"/>
-    <w:basedOn w:val="Cuerpodetexto"/>
+    <w:basedOn w:val="TextBody"/>
     <w:pPr/>
     <w:rPr/>
   </w:style>
-  <w:style w:type="paragraph" w:styleId="Leyenda">
+  <w:style w:type="paragraph" w:styleId="Caption">
     <w:name w:val="Caption"/>
     <w:basedOn w:val="Normal"/>
     <w:qFormat/>
@@ -7649,6 +8052,31 @@
       <w:szCs w:val="24"/>
     </w:rPr>
   </w:style>
+  <w:style w:type="paragraph" w:styleId="Index">
+    <w:name w:val="Index"/>
+    <w:basedOn w:val="Normal"/>
+    <w:qFormat/>
+    <w:pPr>
+      <w:suppressLineNumbers/>
+    </w:pPr>
+    <w:rPr>
+      <w:rFonts w:cs="Lohit Devanagari"/>
+    </w:rPr>
+  </w:style>
+  <w:style w:type="paragraph" w:styleId="Ttulo" w:customStyle="1">
+    <w:name w:val="Título"/>
+    <w:basedOn w:val="Normal"/>
+    <w:qFormat/>
+    <w:pPr>
+      <w:keepNext w:val="true"/>
+      <w:spacing w:before="240" w:after="120"/>
+    </w:pPr>
+    <w:rPr>
+      <w:rFonts w:ascii="Liberation Sans" w:hAnsi="Liberation Sans"/>
+      <w:sz w:val="28"/>
+      <w:szCs w:val="28"/>
+    </w:rPr>
+  </w:style>
   <w:style w:type="paragraph" w:styleId="Ndice" w:customStyle="1">
     <w:name w:val="Índice"/>
     <w:basedOn w:val="Normal"/>
@@ -7658,7 +8086,7 @@
     </w:pPr>
     <w:rPr/>
   </w:style>
-  <w:style w:type="paragraph" w:styleId="Caption">
+  <w:style w:type="paragraph" w:styleId="Caption1">
     <w:name w:val="caption"/>
     <w:basedOn w:val="Normal"/>
     <w:qFormat/>
@@ -7671,7 +8099,7 @@
       <w:iCs/>
     </w:rPr>
   </w:style>
-  <w:style w:type="paragraph" w:styleId="Titular">
+  <w:style w:type="paragraph" w:styleId="Title">
     <w:name w:val="Title"/>
     <w:basedOn w:val="Ttulo"/>
     <w:qFormat/>

</xml_diff>

<commit_message>
mas cambios implementacion y respuestas
</commit_message>
<xml_diff>
--- a/revision_1/revision-jlamp-reviews-2018.docx
+++ b/revision_1/revision-jlamp-reviews-2018.docx
@@ -18,42 +18,6 @@
           <w:sz w:val="22"/>
           <w:szCs w:val="22"/>
         </w:rPr>
-      </w:r>
-    </w:p>
-    <w:p>
-      <w:pPr>
-        <w:pStyle w:val="TextBody"/>
-        <w:jc w:val="both"/>
-        <w:rPr>
-          <w:rFonts w:ascii="Times New Roman" w:hAnsi="Times New Roman" w:cs="Times New Roman"/>
-          <w:sz w:val="22"/>
-          <w:szCs w:val="22"/>
-        </w:rPr>
-      </w:pPr>
-      <w:r>
-        <w:rPr>
-          <w:rFonts w:cs="Times New Roman" w:ascii="Times New Roman" w:hAnsi="Times New Roman"/>
-          <w:sz w:val="22"/>
-          <w:szCs w:val="22"/>
-        </w:rPr>
-      </w:r>
-    </w:p>
-    <w:p>
-      <w:pPr>
-        <w:pStyle w:val="TextBody"/>
-        <w:jc w:val="both"/>
-        <w:rPr>
-          <w:rFonts w:ascii="Times New Roman" w:hAnsi="Times New Roman" w:cs="Times New Roman"/>
-          <w:sz w:val="22"/>
-          <w:szCs w:val="22"/>
-        </w:rPr>
-      </w:pPr>
-      <w:r>
-        <w:rPr>
-          <w:rFonts w:cs="Times New Roman" w:ascii="Times New Roman" w:hAnsi="Times New Roman"/>
-          <w:sz w:val="22"/>
-          <w:szCs w:val="22"/>
-        </w:rPr>
         <w:t>Dear Prof. Michele Loreti</w:t>
       </w:r>
     </w:p>
@@ -79,7 +43,7 @@
       <w:pPr>
         <w:pStyle w:val="Normal"/>
         <w:widowControl w:val="false"/>
-        <w:overflowPunct w:val="true"/>
+        <w:overflowPunct w:val="false"/>
         <w:spacing w:lineRule="atLeast" w:line="300" w:before="0" w:after="240"/>
         <w:jc w:val="both"/>
         <w:rPr>
@@ -223,7 +187,7 @@
           <w:ilvl w:val="0"/>
           <w:numId w:val="2"/>
         </w:numPr>
-        <w:overflowPunct w:val="true"/>
+        <w:overflowPunct w:val="false"/>
         <w:spacing w:lineRule="atLeast" w:line="300" w:before="0" w:after="240"/>
         <w:contextualSpacing/>
         <w:jc w:val="both"/>
@@ -255,7 +219,7 @@
           <w:ilvl w:val="0"/>
           <w:numId w:val="2"/>
         </w:numPr>
-        <w:overflowPunct w:val="true"/>
+        <w:overflowPunct w:val="false"/>
         <w:spacing w:lineRule="atLeast" w:line="300" w:before="0" w:after="240"/>
         <w:contextualSpacing/>
         <w:jc w:val="both"/>
@@ -553,17 +517,7 @@
           <w:sz w:val="22"/>
           <w:szCs w:val="22"/>
         </w:rPr>
-        <w:t xml:space="preserve">Creo que pide más detalles de cada operador.  Pero, ¿cómo metemos chás charlote de esto? </w:t>
-      </w:r>
-      <w:r>
-        <w:rPr>
-          <w:rFonts w:cs="Times New Roman" w:ascii="Times New Roman" w:hAnsi="Times New Roman"/>
-          <w:b/>
-          <w:color w:val="00B050"/>
-          <w:sz w:val="22"/>
-          <w:szCs w:val="22"/>
-        </w:rPr>
-        <w:t>[carlos]: Quizá parte del carlote que habia agregado antes?</w:t>
+        <w:t>Creo que pide más detalles de cada operador.  Pero, ¿cómo metemos chás charlote de esto? [carlos]: Quizá parte del carlote que habia agregado antes?</w:t>
       </w:r>
     </w:p>
     <w:p>
@@ -1474,7 +1428,7 @@
       <w:pPr>
         <w:pStyle w:val="Normal"/>
         <w:widowControl w:val="false"/>
-        <w:overflowPunct w:val="true"/>
+        <w:overflowPunct w:val="false"/>
         <w:spacing w:lineRule="atLeast" w:line="300" w:before="0" w:after="240"/>
         <w:jc w:val="both"/>
         <w:rPr>
@@ -2260,7 +2214,7 @@
           <w:ilvl w:val="0"/>
           <w:numId w:val="2"/>
         </w:numPr>
-        <w:overflowPunct w:val="true"/>
+        <w:overflowPunct w:val="false"/>
         <w:spacing w:lineRule="atLeast" w:line="300" w:before="0" w:after="240"/>
         <w:contextualSpacing/>
         <w:jc w:val="both"/>
@@ -4089,11 +4043,7 @@
       <w:pPr>
         <w:pStyle w:val="TextBody"/>
         <w:jc w:val="both"/>
-        <w:rPr>
-          <w:rFonts w:ascii="Times New Roman" w:hAnsi="Times New Roman" w:cs="Times New Roman"/>
-          <w:sz w:val="22"/>
-          <w:szCs w:val="22"/>
-        </w:rPr>
+        <w:rPr/>
       </w:pPr>
       <w:r>
         <w:rPr>
@@ -4444,18 +4394,7 @@
           <w:sz w:val="22"/>
           <w:szCs w:val="22"/>
         </w:rPr>
-        <w:t>T</w:t>
-      </w:r>
-      <w:r>
-        <w:rPr>
-          <w:rFonts w:cs="Times New Roman" w:ascii="Times New Roman" w:hAnsi="Times New Roman"/>
-          <w:b w:val="false"/>
-          <w:bCs w:val="false"/>
-          <w:color w:val="0000FF"/>
-          <w:sz w:val="22"/>
-          <w:szCs w:val="22"/>
-        </w:rPr>
-        <w:t>he package contains a README.txt files with each script description and some examples for executing them. They are all Python scripts.</w:t>
+        <w:t>The package contains a README.txt files with each script description and some examples for executing them. They are all Python scripts.</w:t>
       </w:r>
     </w:p>
     <w:p>
@@ -4494,7 +4433,12 @@
         </w:rPr>
       </w:pPr>
       <w:r>
-        <w:rPr/>
+        <w:rPr>
+          <w:rFonts w:cs="Times New Roman" w:ascii="Times New Roman" w:hAnsi="Times New Roman"/>
+          <w:b/>
+          <w:sz w:val="22"/>
+          <w:szCs w:val="22"/>
+        </w:rPr>
       </w:r>
     </w:p>
     <w:p>
@@ -4891,6 +4835,26 @@
         <w:pStyle w:val="TextBody"/>
         <w:spacing w:before="0" w:after="0"/>
         <w:jc w:val="both"/>
+        <w:rPr/>
+      </w:pPr>
+      <w:r>
+        <w:rPr>
+          <w:rFonts w:cs="Times New Roman" w:ascii="Times New Roman" w:hAnsi="Times New Roman"/>
+          <w:b/>
+          <w:color w:val="00B050"/>
+          <w:kern w:val="0"/>
+          <w:sz w:val="22"/>
+          <w:szCs w:val="22"/>
+          <w:lang w:val="en-GB" w:bidi="ar-SA"/>
+        </w:rPr>
+        <w:t>Nosotros usamos el valor de 1 experimento. ¿Tiene sentido utilizar las medias? Carlos, ¿lo ves factible?</w:t>
+      </w:r>
+    </w:p>
+    <w:p>
+      <w:pPr>
+        <w:pStyle w:val="TextBody"/>
+        <w:spacing w:before="0" w:after="0"/>
+        <w:jc w:val="both"/>
         <w:rPr>
           <w:rFonts w:ascii="Times New Roman" w:hAnsi="Times New Roman" w:cs="Times New Roman"/>
           <w:b/>
@@ -4903,16 +4867,93 @@
         </w:rPr>
       </w:pPr>
       <w:r>
-        <w:rPr>
-          <w:rFonts w:cs="Times New Roman" w:ascii="Times New Roman" w:hAnsi="Times New Roman"/>
-          <w:b/>
-          <w:color w:val="00B050"/>
-          <w:kern w:val="0"/>
-          <w:sz w:val="22"/>
-          <w:szCs w:val="22"/>
-          <w:lang w:val="en-GB" w:bidi="ar-SA"/>
-        </w:rPr>
-        <w:t>Nosotros usamos el valor de 1 experimento. ¿Tiene sentido utilizar las medias? Carlos, ¿lo ves factible?</w:t>
+        <w:rPr/>
+      </w:r>
+    </w:p>
+    <w:p>
+      <w:pPr>
+        <w:pStyle w:val="TextBody"/>
+        <w:spacing w:before="0" w:after="0"/>
+        <w:jc w:val="both"/>
+        <w:rPr>
+          <w:b w:val="false"/>
+          <w:b w:val="false"/>
+          <w:bCs w:val="false"/>
+          <w:color w:val="0000FF"/>
+        </w:rPr>
+      </w:pPr>
+      <w:r>
+        <w:rPr>
+          <w:rFonts w:cs="Times New Roman" w:ascii="Times New Roman" w:hAnsi="Times New Roman"/>
+          <w:b w:val="false"/>
+          <w:bCs w:val="false"/>
+          <w:color w:val="0000FF"/>
+          <w:kern w:val="0"/>
+          <w:sz w:val="22"/>
+          <w:szCs w:val="22"/>
+          <w:lang w:val="en-GB" w:bidi="ar-SA"/>
+        </w:rPr>
+        <w:t>The goal of the first experiment is to check how the implementation behaves, in the results presented in Figure 7 it’s only displayed 1 model execution, thus we can’t provides averages as each dot represent the time to compute each feature, we added a table with the first 10 executions of the same model.</w:t>
+      </w:r>
+    </w:p>
+    <w:p>
+      <w:pPr>
+        <w:pStyle w:val="TextBody"/>
+        <w:spacing w:before="0" w:after="0"/>
+        <w:jc w:val="both"/>
+        <w:rPr>
+          <w:rFonts w:ascii="Times New Roman" w:hAnsi="Times New Roman" w:cs="Times New Roman"/>
+          <w:kern w:val="0"/>
+          <w:sz w:val="22"/>
+          <w:szCs w:val="22"/>
+          <w:lang w:val="en-GB" w:bidi="ar-SA"/>
+        </w:rPr>
+      </w:pPr>
+      <w:r>
+        <w:rPr>
+          <w:b w:val="false"/>
+          <w:bCs w:val="false"/>
+          <w:color w:val="0000FF"/>
+        </w:rPr>
+      </w:r>
+    </w:p>
+    <w:p>
+      <w:pPr>
+        <w:pStyle w:val="TextBody"/>
+        <w:spacing w:before="0" w:after="0"/>
+        <w:jc w:val="both"/>
+        <w:rPr>
+          <w:b w:val="false"/>
+          <w:b w:val="false"/>
+          <w:bCs w:val="false"/>
+          <w:color w:val="0000FF"/>
+        </w:rPr>
+      </w:pPr>
+      <w:r>
+        <w:rPr>
+          <w:rFonts w:cs="Times New Roman" w:ascii="Times New Roman" w:hAnsi="Times New Roman"/>
+          <w:b w:val="false"/>
+          <w:bCs w:val="false"/>
+          <w:color w:val="0000FF"/>
+          <w:kern w:val="0"/>
+          <w:sz w:val="22"/>
+          <w:szCs w:val="22"/>
+          <w:lang w:val="en-GB" w:bidi="ar-SA"/>
+        </w:rPr>
+        <w:t xml:space="preserve">Figures 10-15 show the set of all different types of models computed, in this case we generated models having from 1000 to 10000 features each and we generated 30 models of each. </w:t>
+      </w:r>
+      <w:r>
+        <w:rPr>
+          <w:rFonts w:cs="Times New Roman" w:ascii="Times New Roman" w:hAnsi="Times New Roman"/>
+          <w:b w:val="false"/>
+          <w:bCs w:val="false"/>
+          <w:color w:val="0000FF"/>
+          <w:kern w:val="0"/>
+          <w:sz w:val="22"/>
+          <w:szCs w:val="22"/>
+          <w:lang w:val="en-GB" w:bidi="ar-SA"/>
+        </w:rPr>
+        <w:t>In this case we modified the operators we suspected that affects the most the computing time of the models, this is the parallel operator, so we used 3 configurations (probability of 0.01, 0.2 and 0.5) showing that this operator increases exponentially the computing power require to process the feature models.</w:t>
       </w:r>
     </w:p>
     <w:p>
@@ -8871,6 +8912,198 @@
       <w:rFonts w:cs="OpenSymbol"/>
     </w:rPr>
   </w:style>
+  <w:style w:type="character" w:styleId="ListLabel389">
+    <w:name w:val="ListLabel 389"/>
+    <w:qFormat/>
+    <w:rPr>
+      <w:rFonts w:ascii="Times New Roman" w:hAnsi="Times New Roman" w:cs="OpenSymbol"/>
+      <w:sz w:val="22"/>
+    </w:rPr>
+  </w:style>
+  <w:style w:type="character" w:styleId="ListLabel390">
+    <w:name w:val="ListLabel 390"/>
+    <w:qFormat/>
+    <w:rPr>
+      <w:rFonts w:cs="OpenSymbol"/>
+    </w:rPr>
+  </w:style>
+  <w:style w:type="character" w:styleId="ListLabel391">
+    <w:name w:val="ListLabel 391"/>
+    <w:qFormat/>
+    <w:rPr>
+      <w:rFonts w:cs="OpenSymbol"/>
+    </w:rPr>
+  </w:style>
+  <w:style w:type="character" w:styleId="ListLabel392">
+    <w:name w:val="ListLabel 392"/>
+    <w:qFormat/>
+    <w:rPr>
+      <w:rFonts w:cs="OpenSymbol"/>
+    </w:rPr>
+  </w:style>
+  <w:style w:type="character" w:styleId="ListLabel393">
+    <w:name w:val="ListLabel 393"/>
+    <w:qFormat/>
+    <w:rPr>
+      <w:rFonts w:cs="OpenSymbol"/>
+    </w:rPr>
+  </w:style>
+  <w:style w:type="character" w:styleId="ListLabel394">
+    <w:name w:val="ListLabel 394"/>
+    <w:qFormat/>
+    <w:rPr>
+      <w:rFonts w:cs="OpenSymbol"/>
+    </w:rPr>
+  </w:style>
+  <w:style w:type="character" w:styleId="ListLabel395">
+    <w:name w:val="ListLabel 395"/>
+    <w:qFormat/>
+    <w:rPr>
+      <w:rFonts w:cs="OpenSymbol"/>
+    </w:rPr>
+  </w:style>
+  <w:style w:type="character" w:styleId="ListLabel396">
+    <w:name w:val="ListLabel 396"/>
+    <w:qFormat/>
+    <w:rPr>
+      <w:rFonts w:cs="OpenSymbol"/>
+    </w:rPr>
+  </w:style>
+  <w:style w:type="character" w:styleId="ListLabel397">
+    <w:name w:val="ListLabel 397"/>
+    <w:qFormat/>
+    <w:rPr>
+      <w:rFonts w:cs="OpenSymbol"/>
+    </w:rPr>
+  </w:style>
+  <w:style w:type="character" w:styleId="ListLabel398">
+    <w:name w:val="ListLabel 398"/>
+    <w:qFormat/>
+    <w:rPr>
+      <w:rFonts w:ascii="Times New Roman" w:hAnsi="Times New Roman" w:cs="OpenSymbol"/>
+      <w:sz w:val="22"/>
+    </w:rPr>
+  </w:style>
+  <w:style w:type="character" w:styleId="ListLabel399">
+    <w:name w:val="ListLabel 399"/>
+    <w:qFormat/>
+    <w:rPr>
+      <w:rFonts w:cs="OpenSymbol"/>
+    </w:rPr>
+  </w:style>
+  <w:style w:type="character" w:styleId="ListLabel400">
+    <w:name w:val="ListLabel 400"/>
+    <w:qFormat/>
+    <w:rPr>
+      <w:rFonts w:cs="OpenSymbol"/>
+    </w:rPr>
+  </w:style>
+  <w:style w:type="character" w:styleId="ListLabel401">
+    <w:name w:val="ListLabel 401"/>
+    <w:qFormat/>
+    <w:rPr>
+      <w:rFonts w:cs="OpenSymbol"/>
+    </w:rPr>
+  </w:style>
+  <w:style w:type="character" w:styleId="ListLabel402">
+    <w:name w:val="ListLabel 402"/>
+    <w:qFormat/>
+    <w:rPr>
+      <w:rFonts w:cs="OpenSymbol"/>
+    </w:rPr>
+  </w:style>
+  <w:style w:type="character" w:styleId="ListLabel403">
+    <w:name w:val="ListLabel 403"/>
+    <w:qFormat/>
+    <w:rPr>
+      <w:rFonts w:cs="OpenSymbol"/>
+    </w:rPr>
+  </w:style>
+  <w:style w:type="character" w:styleId="ListLabel404">
+    <w:name w:val="ListLabel 404"/>
+    <w:qFormat/>
+    <w:rPr>
+      <w:rFonts w:cs="OpenSymbol"/>
+    </w:rPr>
+  </w:style>
+  <w:style w:type="character" w:styleId="ListLabel405">
+    <w:name w:val="ListLabel 405"/>
+    <w:qFormat/>
+    <w:rPr>
+      <w:rFonts w:cs="OpenSymbol"/>
+    </w:rPr>
+  </w:style>
+  <w:style w:type="character" w:styleId="ListLabel406">
+    <w:name w:val="ListLabel 406"/>
+    <w:qFormat/>
+    <w:rPr>
+      <w:rFonts w:cs="OpenSymbol"/>
+    </w:rPr>
+  </w:style>
+  <w:style w:type="character" w:styleId="ListLabel407">
+    <w:name w:val="ListLabel 407"/>
+    <w:qFormat/>
+    <w:rPr>
+      <w:rFonts w:ascii="Times New Roman" w:hAnsi="Times New Roman" w:cs="OpenSymbol"/>
+      <w:sz w:val="22"/>
+    </w:rPr>
+  </w:style>
+  <w:style w:type="character" w:styleId="ListLabel408">
+    <w:name w:val="ListLabel 408"/>
+    <w:qFormat/>
+    <w:rPr>
+      <w:rFonts w:cs="OpenSymbol"/>
+    </w:rPr>
+  </w:style>
+  <w:style w:type="character" w:styleId="ListLabel409">
+    <w:name w:val="ListLabel 409"/>
+    <w:qFormat/>
+    <w:rPr>
+      <w:rFonts w:cs="OpenSymbol"/>
+    </w:rPr>
+  </w:style>
+  <w:style w:type="character" w:styleId="ListLabel410">
+    <w:name w:val="ListLabel 410"/>
+    <w:qFormat/>
+    <w:rPr>
+      <w:rFonts w:cs="OpenSymbol"/>
+    </w:rPr>
+  </w:style>
+  <w:style w:type="character" w:styleId="ListLabel411">
+    <w:name w:val="ListLabel 411"/>
+    <w:qFormat/>
+    <w:rPr>
+      <w:rFonts w:cs="OpenSymbol"/>
+    </w:rPr>
+  </w:style>
+  <w:style w:type="character" w:styleId="ListLabel412">
+    <w:name w:val="ListLabel 412"/>
+    <w:qFormat/>
+    <w:rPr>
+      <w:rFonts w:cs="OpenSymbol"/>
+    </w:rPr>
+  </w:style>
+  <w:style w:type="character" w:styleId="ListLabel413">
+    <w:name w:val="ListLabel 413"/>
+    <w:qFormat/>
+    <w:rPr>
+      <w:rFonts w:cs="OpenSymbol"/>
+    </w:rPr>
+  </w:style>
+  <w:style w:type="character" w:styleId="ListLabel414">
+    <w:name w:val="ListLabel 414"/>
+    <w:qFormat/>
+    <w:rPr>
+      <w:rFonts w:cs="OpenSymbol"/>
+    </w:rPr>
+  </w:style>
+  <w:style w:type="character" w:styleId="ListLabel415">
+    <w:name w:val="ListLabel 415"/>
+    <w:qFormat/>
+    <w:rPr>
+      <w:rFonts w:cs="OpenSymbol"/>
+    </w:rPr>
+  </w:style>
   <w:style w:type="paragraph" w:styleId="Heading" w:customStyle="1">
     <w:name w:val="Heading"/>
     <w:basedOn w:val="Normal"/>

</xml_diff>

<commit_message>
cambios, eliminar verde final
</commit_message>
<xml_diff>
--- a/revision_1/revision-jlamp-reviews-2018.docx
+++ b/revision_1/revision-jlamp-reviews-2018.docx
@@ -43,7 +43,7 @@
       <w:pPr>
         <w:pStyle w:val="Normal"/>
         <w:widowControl w:val="false"/>
-        <w:overflowPunct w:val="true"/>
+        <w:overflowPunct w:val="false"/>
         <w:spacing w:lineRule="atLeast" w:line="300" w:before="0" w:after="240"/>
         <w:jc w:val="both"/>
         <w:rPr>
@@ -187,7 +187,7 @@
           <w:ilvl w:val="0"/>
           <w:numId w:val="2"/>
         </w:numPr>
-        <w:overflowPunct w:val="true"/>
+        <w:overflowPunct w:val="false"/>
         <w:spacing w:lineRule="atLeast" w:line="300" w:before="0" w:after="240"/>
         <w:contextualSpacing/>
         <w:jc w:val="both"/>
@@ -217,7 +217,7 @@
           <w:ilvl w:val="0"/>
           <w:numId w:val="2"/>
         </w:numPr>
-        <w:overflowPunct w:val="true"/>
+        <w:overflowPunct w:val="false"/>
         <w:spacing w:lineRule="atLeast" w:line="300" w:before="0" w:after="240"/>
         <w:contextualSpacing/>
         <w:jc w:val="both"/>
@@ -535,146 +535,103 @@
       <w:r>
         <w:rPr>
           <w:rFonts w:cs="Times New Roman" w:ascii="Times New Roman" w:hAnsi="Times New Roman"/>
-          <w:color w:val="ED1C24"/>
-          <w:sz w:val="22"/>
-          <w:szCs w:val="22"/>
-        </w:rPr>
-      </w:r>
-    </w:p>
-    <w:p>
-      <w:pPr>
-        <w:pStyle w:val="TextBody"/>
-        <w:spacing w:before="0" w:after="0"/>
-        <w:jc w:val="both"/>
-        <w:rPr>
-          <w:rFonts w:ascii="Times New Roman" w:hAnsi="Times New Roman" w:cs="Times New Roman"/>
-          <w:sz w:val="22"/>
-          <w:szCs w:val="22"/>
-        </w:rPr>
-      </w:pPr>
-      <w:r>
-        <w:rPr>
-          <w:rFonts w:cs="Times New Roman" w:ascii="Times New Roman" w:hAnsi="Times New Roman"/>
-          <w:sz w:val="22"/>
-          <w:szCs w:val="22"/>
-        </w:rPr>
-      </w:r>
-    </w:p>
-    <w:p>
-      <w:pPr>
-        <w:pStyle w:val="TextBody"/>
-        <w:spacing w:before="0" w:after="0"/>
-        <w:jc w:val="both"/>
-        <w:rPr>
-          <w:rFonts w:ascii="Times New Roman" w:hAnsi="Times New Roman" w:cs="Times New Roman"/>
-          <w:sz w:val="22"/>
-          <w:szCs w:val="22"/>
-        </w:rPr>
-      </w:pPr>
-      <w:r>
-        <w:rPr>
-          <w:rFonts w:cs="Times New Roman" w:ascii="Times New Roman" w:hAnsi="Times New Roman"/>
-          <w:b/>
-          <w:sz w:val="22"/>
-          <w:szCs w:val="22"/>
-        </w:rPr>
-        <w:t>Section 2.2</w:t>
-      </w:r>
-      <w:r>
-        <w:rPr>
-          <w:rFonts w:cs="Times New Roman" w:ascii="Times New Roman" w:hAnsi="Times New Roman"/>
-          <w:sz w:val="22"/>
-          <w:szCs w:val="22"/>
-        </w:rPr>
-        <w:t xml:space="preserve"> Introduces a denotation semantics for SPLAP, while </w:t>
-      </w:r>
-      <w:r>
-        <w:rPr>
-          <w:rFonts w:cs="Times New Roman" w:ascii="Times New Roman" w:hAnsi="Times New Roman"/>
-          <w:b/>
-          <w:sz w:val="22"/>
-          <w:szCs w:val="22"/>
-        </w:rPr>
-        <w:t>Section 3</w:t>
-      </w:r>
-      <w:r>
-        <w:rPr>
-          <w:rFonts w:cs="Times New Roman" w:ascii="Times New Roman" w:hAnsi="Times New Roman"/>
-          <w:sz w:val="22"/>
-          <w:szCs w:val="22"/>
-        </w:rPr>
-        <w:t xml:space="preserve"> proves that the two semantics are equivalent.</w:t>
-      </w:r>
-    </w:p>
-    <w:p>
-      <w:pPr>
-        <w:pStyle w:val="TextBody"/>
-        <w:spacing w:before="0" w:after="0"/>
-        <w:jc w:val="both"/>
-        <w:rPr>
-          <w:rFonts w:ascii="Times New Roman" w:hAnsi="Times New Roman" w:cs="Times New Roman"/>
-          <w:sz w:val="22"/>
-          <w:szCs w:val="22"/>
-        </w:rPr>
-      </w:pPr>
-      <w:r>
-        <w:rPr>
-          <w:rFonts w:cs="Times New Roman" w:ascii="Times New Roman" w:hAnsi="Times New Roman"/>
-          <w:sz w:val="22"/>
-          <w:szCs w:val="22"/>
-        </w:rPr>
-      </w:r>
-    </w:p>
-    <w:p>
-      <w:pPr>
-        <w:pStyle w:val="TextBody"/>
-        <w:tabs>
-          <w:tab w:val="left" w:pos="0" w:leader="none"/>
-        </w:tabs>
-        <w:spacing w:before="0" w:after="0"/>
-        <w:jc w:val="both"/>
-        <w:rPr/>
-      </w:pPr>
-      <w:r>
-        <w:rPr>
-          <w:rFonts w:cs="Times New Roman" w:ascii="Times New Roman" w:hAnsi="Times New Roman"/>
           <w:b/>
           <w:color w:val="00B050"/>
           <w:sz w:val="22"/>
           <w:szCs w:val="22"/>
         </w:rPr>
-        <w:t>Creo que no hay que contestar nada, es lo que hemos hecho. Podemos decir, bien lo ha entendido….</w:t>
-      </w:r>
-    </w:p>
-    <w:p>
-      <w:pPr>
-        <w:pStyle w:val="TextBody"/>
-        <w:spacing w:before="0" w:after="0"/>
-        <w:jc w:val="both"/>
-        <w:rPr>
-          <w:rFonts w:ascii="Times New Roman" w:hAnsi="Times New Roman" w:cs="Times New Roman"/>
-          <w:sz w:val="22"/>
-          <w:szCs w:val="22"/>
-        </w:rPr>
-      </w:pPr>
-      <w:r>
-        <w:rPr>
-          <w:rFonts w:cs="Times New Roman" w:ascii="Times New Roman" w:hAnsi="Times New Roman"/>
-          <w:sz w:val="22"/>
-          <w:szCs w:val="22"/>
-        </w:rPr>
-      </w:r>
-    </w:p>
-    <w:p>
-      <w:pPr>
-        <w:pStyle w:val="TextBody"/>
-        <w:spacing w:before="0" w:after="0"/>
-        <w:jc w:val="both"/>
-        <w:rPr>
-          <w:rFonts w:ascii="Times New Roman" w:hAnsi="Times New Roman" w:cs="Times New Roman"/>
-          <w:sz w:val="22"/>
-          <w:szCs w:val="22"/>
-        </w:rPr>
+      </w:r>
+    </w:p>
+    <w:p>
+      <w:pPr>
+        <w:pStyle w:val="TextBody"/>
+        <w:spacing w:before="0" w:after="0"/>
+        <w:jc w:val="both"/>
+        <w:rPr>
+          <w:rFonts w:ascii="Times New Roman" w:hAnsi="Times New Roman" w:cs="Times New Roman"/>
+          <w:sz w:val="22"/>
+          <w:szCs w:val="22"/>
+        </w:rPr>
+      </w:pPr>
+      <w:r>
+        <w:rPr>
+          <w:rFonts w:cs="Times New Roman" w:ascii="Times New Roman" w:hAnsi="Times New Roman"/>
+          <w:sz w:val="22"/>
+          <w:szCs w:val="22"/>
+        </w:rPr>
+      </w:r>
+    </w:p>
+    <w:p>
+      <w:pPr>
+        <w:pStyle w:val="TextBody"/>
+        <w:spacing w:before="0" w:after="0"/>
+        <w:jc w:val="both"/>
+        <w:rPr>
+          <w:rFonts w:ascii="Times New Roman" w:hAnsi="Times New Roman" w:cs="Times New Roman"/>
+          <w:sz w:val="22"/>
+          <w:szCs w:val="22"/>
+        </w:rPr>
+      </w:pPr>
+      <w:r>
+        <w:rPr>
+          <w:rFonts w:cs="Times New Roman" w:ascii="Times New Roman" w:hAnsi="Times New Roman"/>
+          <w:b/>
+          <w:sz w:val="22"/>
+          <w:szCs w:val="22"/>
+        </w:rPr>
+        <w:t>Section 2.2</w:t>
+      </w:r>
+      <w:r>
+        <w:rPr>
+          <w:rFonts w:cs="Times New Roman" w:ascii="Times New Roman" w:hAnsi="Times New Roman"/>
+          <w:sz w:val="22"/>
+          <w:szCs w:val="22"/>
+        </w:rPr>
+        <w:t xml:space="preserve"> Introduces a denotation semantics for SPLAP, while </w:t>
+      </w:r>
+      <w:r>
+        <w:rPr>
+          <w:rFonts w:cs="Times New Roman" w:ascii="Times New Roman" w:hAnsi="Times New Roman"/>
+          <w:b/>
+          <w:sz w:val="22"/>
+          <w:szCs w:val="22"/>
+        </w:rPr>
+        <w:t>Section 3</w:t>
+      </w:r>
+      <w:r>
+        <w:rPr>
+          <w:rFonts w:cs="Times New Roman" w:ascii="Times New Roman" w:hAnsi="Times New Roman"/>
+          <w:sz w:val="22"/>
+          <w:szCs w:val="22"/>
+        </w:rPr>
+        <w:t xml:space="preserve"> proves that the two semantics are equivalent.</w:t>
+      </w:r>
+    </w:p>
+    <w:p>
+      <w:pPr>
+        <w:pStyle w:val="TextBody"/>
+        <w:spacing w:before="0" w:after="0"/>
+        <w:jc w:val="both"/>
+        <w:rPr>
+          <w:rFonts w:ascii="Times New Roman" w:hAnsi="Times New Roman" w:cs="Times New Roman"/>
+          <w:sz w:val="22"/>
+          <w:szCs w:val="22"/>
+        </w:rPr>
+      </w:pPr>
+      <w:r>
+        <w:rPr>
+          <w:rFonts w:cs="Times New Roman" w:ascii="Times New Roman" w:hAnsi="Times New Roman"/>
+          <w:sz w:val="22"/>
+          <w:szCs w:val="22"/>
+        </w:rPr>
+      </w:r>
+    </w:p>
+    <w:p>
+      <w:pPr>
+        <w:pStyle w:val="TextBody"/>
+        <w:spacing w:before="0" w:after="0"/>
+        <w:jc w:val="both"/>
+        <w:rPr/>
       </w:pPr>
       <w:r>
         <w:rPr>
@@ -1308,7 +1265,7 @@
       <w:pPr>
         <w:pStyle w:val="Normal"/>
         <w:widowControl w:val="false"/>
-        <w:overflowPunct w:val="true"/>
+        <w:overflowPunct w:val="false"/>
         <w:spacing w:lineRule="atLeast" w:line="300" w:before="0" w:after="240"/>
         <w:jc w:val="both"/>
         <w:rPr>
@@ -1925,27 +1882,7 @@
           <w:szCs w:val="22"/>
           <w:lang w:val="en-GB" w:bidi="ar-SA"/>
         </w:rPr>
-        <w:t>The new version of the paper includes these citat</w:t>
-      </w:r>
-      <w:r>
-        <w:rPr>
-          <w:rFonts w:cs="Times New Roman" w:ascii="Times New Roman" w:hAnsi="Times New Roman"/>
-          <w:color w:val="0000FF"/>
-          <w:sz w:val="22"/>
-          <w:szCs w:val="22"/>
-          <w:lang w:val="en-GB" w:bidi="ar-SA"/>
-        </w:rPr>
-        <w:t>c</w:t>
-      </w:r>
-      <w:r>
-        <w:rPr>
-          <w:rFonts w:cs="Times New Roman" w:ascii="Times New Roman" w:hAnsi="Times New Roman"/>
-          <w:color w:val="0000FF"/>
-          <w:sz w:val="22"/>
-          <w:szCs w:val="22"/>
-          <w:lang w:val="en-GB" w:bidi="ar-SA"/>
-        </w:rPr>
-        <w:t>s.</w:t>
+        <w:t>The new version of the paper includes these citatcs.</w:t>
       </w:r>
     </w:p>
     <w:p>
@@ -2108,19 +2045,7 @@
           <w:szCs w:val="22"/>
           <w:lang w:val="en-GB" w:bidi="ar-SA"/>
         </w:rPr>
-        <w:t>In the case of</w:t>
-      </w:r>
-      <w:r>
-        <w:rPr>
-          <w:rFonts w:cs="Times New Roman" w:ascii="Times New Roman" w:hAnsi="Times New Roman"/>
-          <w:b w:val="false"/>
-          <w:bCs w:val="false"/>
-          <w:color w:val="0000FF"/>
-          <w:sz w:val="22"/>
-          <w:szCs w:val="22"/>
-          <w:lang w:val="en-GB" w:bidi="ar-SA"/>
-        </w:rPr>
-        <w:t xml:space="preserve"> the choice operator because these values would give degenerated terms in which one of the subterms are never considered.</w:t>
+        <w:t>In the case of the choice operator because these values would give degenerated terms in which one of the subterms are never considered.</w:t>
       </w:r>
     </w:p>
     <w:p>
@@ -2184,7 +2109,7 @@
           <w:ilvl w:val="0"/>
           <w:numId w:val="2"/>
         </w:numPr>
-        <w:overflowPunct w:val="true"/>
+        <w:overflowPunct w:val="false"/>
         <w:spacing w:lineRule="atLeast" w:line="300" w:before="0" w:after="240"/>
         <w:contextualSpacing/>
         <w:jc w:val="both"/>
@@ -4740,25 +4665,6 @@
         <w:pStyle w:val="TextBody"/>
         <w:spacing w:before="0" w:after="0"/>
         <w:jc w:val="both"/>
-        <w:rPr/>
-      </w:pPr>
-      <w:r>
-        <w:rPr>
-          <w:rFonts w:cs="Times New Roman" w:ascii="Times New Roman" w:hAnsi="Times New Roman"/>
-          <w:b/>
-          <w:color w:val="00B050"/>
-          <w:sz w:val="22"/>
-          <w:szCs w:val="22"/>
-          <w:lang w:val="en-GB" w:bidi="ar-SA"/>
-        </w:rPr>
-        <w:t>Nosotros usamos el valor de 1 experimento. ¿Tiene sentido utilizar las medias? Carlos, ¿lo ves factible?</w:t>
-      </w:r>
-    </w:p>
-    <w:p>
-      <w:pPr>
-        <w:pStyle w:val="TextBody"/>
-        <w:spacing w:before="0" w:after="0"/>
-        <w:jc w:val="both"/>
         <w:rPr>
           <w:rFonts w:ascii="Times New Roman" w:hAnsi="Times New Roman" w:cs="Times New Roman"/>
           <w:b/>
@@ -4913,7 +4819,7 @@
       <w:pgNumType w:fmt="decimal"/>
       <w:formProt w:val="false"/>
       <w:textDirection w:val="lrTb"/>
-      <w:docGrid w:type="default" w:linePitch="240" w:charSpace="4294961151"/>
+      <w:docGrid w:type="default" w:linePitch="240" w:charSpace="0"/>
     </w:sectPr>
   </w:body>
 </w:document>
@@ -5973,6 +5879,7 @@
     <w:rPr>
       <w:rFonts w:ascii="Liberation Serif" w:hAnsi="Liberation Serif" w:eastAsia="Source Han Sans CN Regular" w:cs="Lohit Devanagari"/>
       <w:color w:val="00000A"/>
+      <w:kern w:val="0"/>
       <w:sz w:val="24"/>
       <w:szCs w:val="24"/>
       <w:lang w:val="en-US" w:eastAsia="zh-CN" w:bidi="hi-IN"/>
@@ -5990,7 +5897,6 @@
       </w:numPr>
       <w:bidi w:val="0"/>
       <w:jc w:val="left"/>
-      <w:outlineLvl w:val="0"/>
       <w:outlineLvl w:val="0"/>
     </w:pPr>
     <w:rPr>
@@ -6014,7 +5920,6 @@
       <w:spacing w:before="200" w:after="120"/>
       <w:jc w:val="left"/>
       <w:outlineLvl w:val="1"/>
-      <w:outlineLvl w:val="1"/>
     </w:pPr>
     <w:rPr>
       <w:b/>
@@ -9190,13 +9095,205 @@
       <w:rFonts w:cs="OpenSymbol"/>
     </w:rPr>
   </w:style>
+  <w:style w:type="character" w:styleId="ListLabel443">
+    <w:name w:val="ListLabel 443"/>
+    <w:qFormat/>
+    <w:rPr>
+      <w:rFonts w:ascii="Times New Roman" w:hAnsi="Times New Roman" w:cs="OpenSymbol"/>
+      <w:sz w:val="22"/>
+    </w:rPr>
+  </w:style>
+  <w:style w:type="character" w:styleId="ListLabel444">
+    <w:name w:val="ListLabel 444"/>
+    <w:qFormat/>
+    <w:rPr>
+      <w:rFonts w:cs="OpenSymbol"/>
+    </w:rPr>
+  </w:style>
+  <w:style w:type="character" w:styleId="ListLabel445">
+    <w:name w:val="ListLabel 445"/>
+    <w:qFormat/>
+    <w:rPr>
+      <w:rFonts w:cs="OpenSymbol"/>
+    </w:rPr>
+  </w:style>
+  <w:style w:type="character" w:styleId="ListLabel446">
+    <w:name w:val="ListLabel 446"/>
+    <w:qFormat/>
+    <w:rPr>
+      <w:rFonts w:cs="OpenSymbol"/>
+    </w:rPr>
+  </w:style>
+  <w:style w:type="character" w:styleId="ListLabel447">
+    <w:name w:val="ListLabel 447"/>
+    <w:qFormat/>
+    <w:rPr>
+      <w:rFonts w:cs="OpenSymbol"/>
+    </w:rPr>
+  </w:style>
+  <w:style w:type="character" w:styleId="ListLabel448">
+    <w:name w:val="ListLabel 448"/>
+    <w:qFormat/>
+    <w:rPr>
+      <w:rFonts w:cs="OpenSymbol"/>
+    </w:rPr>
+  </w:style>
+  <w:style w:type="character" w:styleId="ListLabel449">
+    <w:name w:val="ListLabel 449"/>
+    <w:qFormat/>
+    <w:rPr>
+      <w:rFonts w:cs="OpenSymbol"/>
+    </w:rPr>
+  </w:style>
+  <w:style w:type="character" w:styleId="ListLabel450">
+    <w:name w:val="ListLabel 450"/>
+    <w:qFormat/>
+    <w:rPr>
+      <w:rFonts w:cs="OpenSymbol"/>
+    </w:rPr>
+  </w:style>
+  <w:style w:type="character" w:styleId="ListLabel451">
+    <w:name w:val="ListLabel 451"/>
+    <w:qFormat/>
+    <w:rPr>
+      <w:rFonts w:cs="OpenSymbol"/>
+    </w:rPr>
+  </w:style>
+  <w:style w:type="character" w:styleId="ListLabel452">
+    <w:name w:val="ListLabel 452"/>
+    <w:qFormat/>
+    <w:rPr>
+      <w:rFonts w:ascii="Times New Roman" w:hAnsi="Times New Roman" w:cs="OpenSymbol"/>
+      <w:sz w:val="22"/>
+    </w:rPr>
+  </w:style>
+  <w:style w:type="character" w:styleId="ListLabel453">
+    <w:name w:val="ListLabel 453"/>
+    <w:qFormat/>
+    <w:rPr>
+      <w:rFonts w:cs="OpenSymbol"/>
+    </w:rPr>
+  </w:style>
+  <w:style w:type="character" w:styleId="ListLabel454">
+    <w:name w:val="ListLabel 454"/>
+    <w:qFormat/>
+    <w:rPr>
+      <w:rFonts w:cs="OpenSymbol"/>
+    </w:rPr>
+  </w:style>
+  <w:style w:type="character" w:styleId="ListLabel455">
+    <w:name w:val="ListLabel 455"/>
+    <w:qFormat/>
+    <w:rPr>
+      <w:rFonts w:cs="OpenSymbol"/>
+    </w:rPr>
+  </w:style>
+  <w:style w:type="character" w:styleId="ListLabel456">
+    <w:name w:val="ListLabel 456"/>
+    <w:qFormat/>
+    <w:rPr>
+      <w:rFonts w:cs="OpenSymbol"/>
+    </w:rPr>
+  </w:style>
+  <w:style w:type="character" w:styleId="ListLabel457">
+    <w:name w:val="ListLabel 457"/>
+    <w:qFormat/>
+    <w:rPr>
+      <w:rFonts w:cs="OpenSymbol"/>
+    </w:rPr>
+  </w:style>
+  <w:style w:type="character" w:styleId="ListLabel458">
+    <w:name w:val="ListLabel 458"/>
+    <w:qFormat/>
+    <w:rPr>
+      <w:rFonts w:cs="OpenSymbol"/>
+    </w:rPr>
+  </w:style>
+  <w:style w:type="character" w:styleId="ListLabel459">
+    <w:name w:val="ListLabel 459"/>
+    <w:qFormat/>
+    <w:rPr>
+      <w:rFonts w:cs="OpenSymbol"/>
+    </w:rPr>
+  </w:style>
+  <w:style w:type="character" w:styleId="ListLabel460">
+    <w:name w:val="ListLabel 460"/>
+    <w:qFormat/>
+    <w:rPr>
+      <w:rFonts w:cs="OpenSymbol"/>
+    </w:rPr>
+  </w:style>
+  <w:style w:type="character" w:styleId="ListLabel461">
+    <w:name w:val="ListLabel 461"/>
+    <w:qFormat/>
+    <w:rPr>
+      <w:rFonts w:ascii="Times New Roman" w:hAnsi="Times New Roman" w:cs="OpenSymbol"/>
+      <w:sz w:val="22"/>
+    </w:rPr>
+  </w:style>
+  <w:style w:type="character" w:styleId="ListLabel462">
+    <w:name w:val="ListLabel 462"/>
+    <w:qFormat/>
+    <w:rPr>
+      <w:rFonts w:cs="OpenSymbol"/>
+    </w:rPr>
+  </w:style>
+  <w:style w:type="character" w:styleId="ListLabel463">
+    <w:name w:val="ListLabel 463"/>
+    <w:qFormat/>
+    <w:rPr>
+      <w:rFonts w:cs="OpenSymbol"/>
+    </w:rPr>
+  </w:style>
+  <w:style w:type="character" w:styleId="ListLabel464">
+    <w:name w:val="ListLabel 464"/>
+    <w:qFormat/>
+    <w:rPr>
+      <w:rFonts w:cs="OpenSymbol"/>
+    </w:rPr>
+  </w:style>
+  <w:style w:type="character" w:styleId="ListLabel465">
+    <w:name w:val="ListLabel 465"/>
+    <w:qFormat/>
+    <w:rPr>
+      <w:rFonts w:cs="OpenSymbol"/>
+    </w:rPr>
+  </w:style>
+  <w:style w:type="character" w:styleId="ListLabel466">
+    <w:name w:val="ListLabel 466"/>
+    <w:qFormat/>
+    <w:rPr>
+      <w:rFonts w:cs="OpenSymbol"/>
+    </w:rPr>
+  </w:style>
+  <w:style w:type="character" w:styleId="ListLabel467">
+    <w:name w:val="ListLabel 467"/>
+    <w:qFormat/>
+    <w:rPr>
+      <w:rFonts w:cs="OpenSymbol"/>
+    </w:rPr>
+  </w:style>
+  <w:style w:type="character" w:styleId="ListLabel468">
+    <w:name w:val="ListLabel 468"/>
+    <w:qFormat/>
+    <w:rPr>
+      <w:rFonts w:cs="OpenSymbol"/>
+    </w:rPr>
+  </w:style>
+  <w:style w:type="character" w:styleId="ListLabel469">
+    <w:name w:val="ListLabel 469"/>
+    <w:qFormat/>
+    <w:rPr>
+      <w:rFonts w:cs="OpenSymbol"/>
+    </w:rPr>
+  </w:style>
   <w:style w:type="paragraph" w:styleId="Heading" w:customStyle="1">
     <w:name w:val="Heading"/>
     <w:basedOn w:val="Normal"/>
     <w:next w:val="TextBody"/>
     <w:qFormat/>
     <w:pPr>
-      <w:keepNext/>
+      <w:keepNext w:val="true"/>
       <w:spacing w:before="240" w:after="120"/>
     </w:pPr>
     <w:rPr>
@@ -9262,7 +9359,7 @@
     <w:basedOn w:val="Normal"/>
     <w:qFormat/>
     <w:pPr>
-      <w:keepNext/>
+      <w:keepNext w:val="true"/>
       <w:spacing w:before="240" w:after="120"/>
     </w:pPr>
     <w:rPr>

</xml_diff>

<commit_message>
minor comment pdf answer
</commit_message>
<xml_diff>
--- a/revision_1/revision-jlamp-reviews-2018.docx
+++ b/revision_1/revision-jlamp-reviews-2018.docx
@@ -43,7 +43,7 @@
       <w:pPr>
         <w:pStyle w:val="Normal"/>
         <w:widowControl w:val="false"/>
-        <w:overflowPunct w:val="true"/>
+        <w:overflowPunct w:val="false"/>
         <w:spacing w:lineRule="atLeast" w:line="300" w:before="0" w:after="240"/>
         <w:jc w:val="both"/>
         <w:rPr>
@@ -187,7 +187,7 @@
           <w:ilvl w:val="0"/>
           <w:numId w:val="2"/>
         </w:numPr>
-        <w:overflowPunct w:val="true"/>
+        <w:overflowPunct w:val="false"/>
         <w:spacing w:lineRule="atLeast" w:line="300" w:before="0" w:after="240"/>
         <w:contextualSpacing/>
         <w:jc w:val="both"/>
@@ -217,7 +217,7 @@
           <w:ilvl w:val="0"/>
           <w:numId w:val="2"/>
         </w:numPr>
-        <w:overflowPunct w:val="true"/>
+        <w:overflowPunct w:val="false"/>
         <w:spacing w:lineRule="atLeast" w:line="300" w:before="0" w:after="240"/>
         <w:contextualSpacing/>
         <w:jc w:val="both"/>
@@ -451,7 +451,6 @@
           <w:numId w:val="3"/>
         </w:numPr>
         <w:tabs>
-          <w:tab w:val="clear" w:pos="709"/>
           <w:tab w:val="left" w:pos="0" w:leader="none"/>
         </w:tabs>
         <w:spacing w:before="0" w:after="0"/>
@@ -471,7 +470,6 @@
       <w:pPr>
         <w:pStyle w:val="TextBody"/>
         <w:tabs>
-          <w:tab w:val="clear" w:pos="709"/>
           <w:tab w:val="left" w:pos="0" w:leader="none"/>
         </w:tabs>
         <w:spacing w:before="0" w:after="0"/>
@@ -495,7 +493,6 @@
       <w:pPr>
         <w:pStyle w:val="TextBody"/>
         <w:tabs>
-          <w:tab w:val="clear" w:pos="709"/>
           <w:tab w:val="left" w:pos="0" w:leader="none"/>
         </w:tabs>
         <w:spacing w:before="0" w:after="0"/>
@@ -526,7 +523,6 @@
           <w:numId w:val="3"/>
         </w:numPr>
         <w:tabs>
-          <w:tab w:val="clear" w:pos="709"/>
           <w:tab w:val="left" w:pos="0" w:leader="none"/>
         </w:tabs>
         <w:jc w:val="both"/>
@@ -743,7 +739,6 @@
           <w:numId w:val="4"/>
         </w:numPr>
         <w:tabs>
-          <w:tab w:val="clear" w:pos="709"/>
           <w:tab w:val="left" w:pos="0" w:leader="none"/>
         </w:tabs>
         <w:spacing w:before="0" w:after="0"/>
@@ -767,7 +762,6 @@
       <w:pPr>
         <w:pStyle w:val="TextBody"/>
         <w:tabs>
-          <w:tab w:val="clear" w:pos="709"/>
           <w:tab w:val="left" w:pos="0" w:leader="none"/>
         </w:tabs>
         <w:spacing w:before="0" w:after="0"/>
@@ -832,74 +826,43 @@
           <w:szCs w:val="22"/>
           <w:lang w:val="en-GB" w:bidi="ar-SA"/>
         </w:rPr>
-        <w:t xml:space="preserve">The hide operator is important for </w:t>
-      </w:r>
-      <w:r>
-        <w:rPr>
-          <w:rFonts w:cs="Times New Roman" w:ascii="Times New Roman" w:hAnsi="Times New Roman"/>
-          <w:color w:val="0000FF"/>
-          <w:sz w:val="22"/>
-          <w:szCs w:val="22"/>
-          <w:lang w:val="en-GB" w:bidi="ar-SA"/>
-        </w:rPr>
-        <w:t xml:space="preserve">the </w:t>
-      </w:r>
-      <w:r>
-        <w:rPr>
-          <w:rFonts w:cs="Times New Roman" w:ascii="Times New Roman" w:hAnsi="Times New Roman"/>
-          <w:color w:val="0000FF"/>
-          <w:sz w:val="22"/>
-          <w:szCs w:val="22"/>
-          <w:lang w:val="en-GB" w:bidi="ar-SA"/>
-        </w:rPr>
-        <w:t xml:space="preserve">implementation. </w:t>
-      </w:r>
-      <w:r>
-        <w:rPr>
-          <w:rFonts w:cs="Times New Roman" w:ascii="Times New Roman" w:hAnsi="Times New Roman"/>
-          <w:color w:val="0000FF"/>
-          <w:sz w:val="22"/>
-          <w:szCs w:val="22"/>
-          <w:lang w:val="en-GB" w:bidi="ar-SA"/>
-        </w:rPr>
-        <w:t xml:space="preserve"> </w:t>
-      </w:r>
-      <w:r>
-        <w:rPr>
-          <w:rFonts w:cs="Times New Roman" w:ascii="Times New Roman" w:hAnsi="Times New Roman"/>
-          <w:color w:val="0000FF"/>
-          <w:sz w:val="22"/>
-          <w:szCs w:val="22"/>
-          <w:lang w:val="en-GB" w:bidi="ar-SA"/>
-        </w:rPr>
-        <w:t xml:space="preserve">It maybe not possible to compute all the SPL, it may be feasible to compute the probability of a particular feature. It is achieved by hiding sets of features, that is, those “hidden” features do not affect the processing of the probability of a feature X for being part of a valid product.  We mention this in the new version of the Introduction </w:t>
-      </w:r>
-      <w:r>
-        <w:rPr>
-          <w:rFonts w:cs="Times New Roman" w:ascii="Times New Roman" w:hAnsi="Times New Roman"/>
-          <w:color w:val="0000FF"/>
-          <w:sz w:val="22"/>
-          <w:szCs w:val="22"/>
-          <w:lang w:val="en-GB" w:bidi="ar-SA"/>
-        </w:rPr>
-        <w:t xml:space="preserve">and </w:t>
-      </w:r>
-      <w:r>
-        <w:rPr>
-          <w:rFonts w:cs="Times New Roman" w:ascii="Times New Roman" w:hAnsi="Times New Roman"/>
-          <w:color w:val="CE181E"/>
-          <w:sz w:val="22"/>
-          <w:szCs w:val="22"/>
-          <w:lang w:val="en-GB" w:bidi="ar-SA"/>
-        </w:rPr>
-        <w:t>we have included a paragraph with an example in the Empirucal Study Section to explain it.</w:t>
+        <w:t xml:space="preserve">The hide operator is important for the implementation.  It maybe not possible to compute all the SPL, it may be feasible to compute the probability of a particular feature. It is achieved by hiding sets of features, that is, those “hidden” features do not affect the processing of the probability of a feature X for being part of a valid product.  We mention this in the new version of the Introduction and </w:t>
+      </w:r>
+      <w:r>
+        <w:rPr>
+          <w:rFonts w:cs="Times New Roman" w:ascii="Times New Roman" w:hAnsi="Times New Roman"/>
+          <w:color w:val="0000FF"/>
+          <w:sz w:val="22"/>
+          <w:szCs w:val="22"/>
+          <w:lang w:val="en-GB" w:bidi="ar-SA"/>
+        </w:rPr>
+        <w:t xml:space="preserve">we have included a paragraph with an example in the </w:t>
+      </w:r>
+      <w:r>
+        <w:rPr>
+          <w:rFonts w:cs="Times New Roman" w:ascii="Times New Roman" w:hAnsi="Times New Roman"/>
+          <w:color w:val="0000FF"/>
+          <w:sz w:val="22"/>
+          <w:szCs w:val="22"/>
+          <w:lang w:val="en-GB" w:bidi="ar-SA"/>
+        </w:rPr>
+        <w:t>Empirical</w:t>
+      </w:r>
+      <w:r>
+        <w:rPr>
+          <w:rFonts w:cs="Times New Roman" w:ascii="Times New Roman" w:hAnsi="Times New Roman"/>
+          <w:color w:val="0000FF"/>
+          <w:sz w:val="22"/>
+          <w:szCs w:val="22"/>
+          <w:lang w:val="en-GB" w:bidi="ar-SA"/>
+        </w:rPr>
+        <w:t xml:space="preserve"> Study Section to explain it.</w:t>
       </w:r>
     </w:p>
     <w:p>
       <w:pPr>
         <w:pStyle w:val="TextBody"/>
         <w:tabs>
-          <w:tab w:val="clear" w:pos="709"/>
           <w:tab w:val="left" w:pos="0" w:leader="none"/>
         </w:tabs>
         <w:ind w:left="1131" w:hanging="0"/>
@@ -926,7 +889,6 @@
           <w:numId w:val="4"/>
         </w:numPr>
         <w:tabs>
-          <w:tab w:val="clear" w:pos="709"/>
           <w:tab w:val="left" w:pos="0" w:leader="none"/>
         </w:tabs>
         <w:jc w:val="both"/>
@@ -1162,7 +1124,6 @@
           <w:numId w:val="5"/>
         </w:numPr>
         <w:tabs>
-          <w:tab w:val="clear" w:pos="709"/>
           <w:tab w:val="left" w:pos="0" w:leader="none"/>
         </w:tabs>
         <w:spacing w:before="0" w:after="0"/>
@@ -1186,7 +1147,6 @@
           <w:numId w:val="5"/>
         </w:numPr>
         <w:tabs>
-          <w:tab w:val="clear" w:pos="709"/>
           <w:tab w:val="left" w:pos="0" w:leader="none"/>
         </w:tabs>
         <w:spacing w:before="0" w:after="0"/>
@@ -1222,7 +1182,6 @@
           <w:numId w:val="5"/>
         </w:numPr>
         <w:tabs>
-          <w:tab w:val="clear" w:pos="709"/>
           <w:tab w:val="left" w:pos="0" w:leader="none"/>
         </w:tabs>
         <w:spacing w:before="0" w:after="0"/>
@@ -1258,7 +1217,6 @@
           <w:numId w:val="5"/>
         </w:numPr>
         <w:tabs>
-          <w:tab w:val="clear" w:pos="709"/>
           <w:tab w:val="left" w:pos="0" w:leader="none"/>
         </w:tabs>
         <w:jc w:val="both"/>
@@ -1359,18 +1317,18 @@
         <w:jc w:val="both"/>
         <w:rPr/>
       </w:pPr>
-      <w:r>
-        <w:rPr/>
-      </w:r>
       <w:bookmarkStart w:id="0" w:name="__DdeLink__1222_1378409814"/>
       <w:bookmarkStart w:id="1" w:name="__DdeLink__1222_1378409814"/>
       <w:bookmarkEnd w:id="1"/>
+      <w:r>
+        <w:rPr/>
+      </w:r>
     </w:p>
     <w:p>
       <w:pPr>
         <w:pStyle w:val="Normal"/>
         <w:widowControl w:val="false"/>
-        <w:overflowPunct w:val="true"/>
+        <w:overflowPunct w:val="false"/>
         <w:spacing w:lineRule="atLeast" w:line="300" w:before="0" w:after="240"/>
         <w:jc w:val="both"/>
         <w:rPr/>
@@ -2149,7 +2107,7 @@
           <w:ilvl w:val="0"/>
           <w:numId w:val="2"/>
         </w:numPr>
-        <w:overflowPunct w:val="true"/>
+        <w:overflowPunct w:val="false"/>
         <w:spacing w:lineRule="atLeast" w:line="300" w:before="0" w:after="240"/>
         <w:contextualSpacing/>
         <w:jc w:val="both"/>
@@ -2568,18 +2526,18 @@
           <w:color w:val="0000FF"/>
         </w:rPr>
       </w:pPr>
-      <w:r>
-        <w:rPr>
-          <w:rFonts w:cs="Times New Roman" w:ascii="Times New Roman" w:hAnsi="Times New Roman"/>
-          <w:color w:val="0000FF"/>
-          <w:sz w:val="22"/>
-          <w:szCs w:val="22"/>
-          <w:lang w:val="en-GB" w:bidi="ar-SA"/>
-        </w:rPr>
-        <w:t>In the new version of the paper, we have added a new section (Section 2) with an extended the related work as requested. Specifically related to the reference [29] one of the interesting aspects presented in our probabilistic extension is that any of the referenced research articles manage to describe in their work the use of multisets. Also, they do not explicitly work on the translation of FODA to represent probabilities and they do not introduce the notion of hiding those not needed features to calculate the probability of a specific feature.</w:t>
-      </w:r>
       <w:bookmarkStart w:id="3" w:name="_GoBack"/>
       <w:bookmarkEnd w:id="3"/>
+      <w:r>
+        <w:rPr>
+          <w:rFonts w:cs="Times New Roman" w:ascii="Times New Roman" w:hAnsi="Times New Roman"/>
+          <w:color w:val="0000FF"/>
+          <w:sz w:val="22"/>
+          <w:szCs w:val="22"/>
+          <w:lang w:val="en-GB" w:bidi="ar-SA"/>
+        </w:rPr>
+        <w:t>In the new version of the paper, we have added a new section (Section 2) with an extended the related work as requested. Specifically related to the reference [29] one of the interesting aspects presented in our probabilistic extension is that any of the referenced research articles manage to describe in their work the use of multisets. Also, they do not explicitly work on the translation of FODA to represent probabilities and they do not introduce the notion of hiding those not needed features to calculate the probability of a specific feature.</w:t>
+      </w:r>
     </w:p>
     <w:p>
       <w:pPr>
@@ -3848,7 +3806,6 @@
         <w:pStyle w:val="Normal"/>
         <w:widowControl w:val="false"/>
         <w:tabs>
-          <w:tab w:val="clear" w:pos="709"/>
           <w:tab w:val="left" w:pos="220" w:leader="none"/>
           <w:tab w:val="left" w:pos="720" w:leader="none"/>
         </w:tabs>
@@ -9647,6 +9604,198 @@
       <w:rFonts w:ascii="Times New Roman" w:hAnsi="Times New Roman" w:cs="Times New Roman"/>
       <w:sz w:val="22"/>
       <w:szCs w:val="22"/>
+    </w:rPr>
+  </w:style>
+  <w:style w:type="character" w:styleId="ListLabel552">
+    <w:name w:val="ListLabel 552"/>
+    <w:qFormat/>
+    <w:rPr>
+      <w:rFonts w:cs="OpenSymbol"/>
+      <w:sz w:val="22"/>
+    </w:rPr>
+  </w:style>
+  <w:style w:type="character" w:styleId="ListLabel553">
+    <w:name w:val="ListLabel 553"/>
+    <w:qFormat/>
+    <w:rPr>
+      <w:rFonts w:cs="OpenSymbol"/>
+    </w:rPr>
+  </w:style>
+  <w:style w:type="character" w:styleId="ListLabel554">
+    <w:name w:val="ListLabel 554"/>
+    <w:qFormat/>
+    <w:rPr>
+      <w:rFonts w:cs="OpenSymbol"/>
+    </w:rPr>
+  </w:style>
+  <w:style w:type="character" w:styleId="ListLabel555">
+    <w:name w:val="ListLabel 555"/>
+    <w:qFormat/>
+    <w:rPr>
+      <w:rFonts w:cs="OpenSymbol"/>
+    </w:rPr>
+  </w:style>
+  <w:style w:type="character" w:styleId="ListLabel556">
+    <w:name w:val="ListLabel 556"/>
+    <w:qFormat/>
+    <w:rPr>
+      <w:rFonts w:cs="OpenSymbol"/>
+    </w:rPr>
+  </w:style>
+  <w:style w:type="character" w:styleId="ListLabel557">
+    <w:name w:val="ListLabel 557"/>
+    <w:qFormat/>
+    <w:rPr>
+      <w:rFonts w:cs="OpenSymbol"/>
+    </w:rPr>
+  </w:style>
+  <w:style w:type="character" w:styleId="ListLabel558">
+    <w:name w:val="ListLabel 558"/>
+    <w:qFormat/>
+    <w:rPr>
+      <w:rFonts w:cs="OpenSymbol"/>
+    </w:rPr>
+  </w:style>
+  <w:style w:type="character" w:styleId="ListLabel559">
+    <w:name w:val="ListLabel 559"/>
+    <w:qFormat/>
+    <w:rPr>
+      <w:rFonts w:cs="OpenSymbol"/>
+    </w:rPr>
+  </w:style>
+  <w:style w:type="character" w:styleId="ListLabel560">
+    <w:name w:val="ListLabel 560"/>
+    <w:qFormat/>
+    <w:rPr>
+      <w:rFonts w:cs="OpenSymbol"/>
+    </w:rPr>
+  </w:style>
+  <w:style w:type="character" w:styleId="ListLabel561">
+    <w:name w:val="ListLabel 561"/>
+    <w:qFormat/>
+    <w:rPr>
+      <w:rFonts w:ascii="Times New Roman" w:hAnsi="Times New Roman" w:cs="OpenSymbol"/>
+      <w:sz w:val="22"/>
+    </w:rPr>
+  </w:style>
+  <w:style w:type="character" w:styleId="ListLabel562">
+    <w:name w:val="ListLabel 562"/>
+    <w:qFormat/>
+    <w:rPr>
+      <w:rFonts w:cs="OpenSymbol"/>
+    </w:rPr>
+  </w:style>
+  <w:style w:type="character" w:styleId="ListLabel563">
+    <w:name w:val="ListLabel 563"/>
+    <w:qFormat/>
+    <w:rPr>
+      <w:rFonts w:cs="OpenSymbol"/>
+    </w:rPr>
+  </w:style>
+  <w:style w:type="character" w:styleId="ListLabel564">
+    <w:name w:val="ListLabel 564"/>
+    <w:qFormat/>
+    <w:rPr>
+      <w:rFonts w:cs="OpenSymbol"/>
+    </w:rPr>
+  </w:style>
+  <w:style w:type="character" w:styleId="ListLabel565">
+    <w:name w:val="ListLabel 565"/>
+    <w:qFormat/>
+    <w:rPr>
+      <w:rFonts w:cs="OpenSymbol"/>
+    </w:rPr>
+  </w:style>
+  <w:style w:type="character" w:styleId="ListLabel566">
+    <w:name w:val="ListLabel 566"/>
+    <w:qFormat/>
+    <w:rPr>
+      <w:rFonts w:cs="OpenSymbol"/>
+    </w:rPr>
+  </w:style>
+  <w:style w:type="character" w:styleId="ListLabel567">
+    <w:name w:val="ListLabel 567"/>
+    <w:qFormat/>
+    <w:rPr>
+      <w:rFonts w:cs="OpenSymbol"/>
+    </w:rPr>
+  </w:style>
+  <w:style w:type="character" w:styleId="ListLabel568">
+    <w:name w:val="ListLabel 568"/>
+    <w:qFormat/>
+    <w:rPr>
+      <w:rFonts w:cs="OpenSymbol"/>
+    </w:rPr>
+  </w:style>
+  <w:style w:type="character" w:styleId="ListLabel569">
+    <w:name w:val="ListLabel 569"/>
+    <w:qFormat/>
+    <w:rPr>
+      <w:rFonts w:cs="OpenSymbol"/>
+    </w:rPr>
+  </w:style>
+  <w:style w:type="character" w:styleId="ListLabel570">
+    <w:name w:val="ListLabel 570"/>
+    <w:qFormat/>
+    <w:rPr>
+      <w:rFonts w:ascii="Times New Roman" w:hAnsi="Times New Roman" w:cs="OpenSymbol"/>
+      <w:sz w:val="22"/>
+    </w:rPr>
+  </w:style>
+  <w:style w:type="character" w:styleId="ListLabel571">
+    <w:name w:val="ListLabel 571"/>
+    <w:qFormat/>
+    <w:rPr>
+      <w:rFonts w:cs="OpenSymbol"/>
+    </w:rPr>
+  </w:style>
+  <w:style w:type="character" w:styleId="ListLabel572">
+    <w:name w:val="ListLabel 572"/>
+    <w:qFormat/>
+    <w:rPr>
+      <w:rFonts w:cs="OpenSymbol"/>
+    </w:rPr>
+  </w:style>
+  <w:style w:type="character" w:styleId="ListLabel573">
+    <w:name w:val="ListLabel 573"/>
+    <w:qFormat/>
+    <w:rPr>
+      <w:rFonts w:cs="OpenSymbol"/>
+    </w:rPr>
+  </w:style>
+  <w:style w:type="character" w:styleId="ListLabel574">
+    <w:name w:val="ListLabel 574"/>
+    <w:qFormat/>
+    <w:rPr>
+      <w:rFonts w:cs="OpenSymbol"/>
+    </w:rPr>
+  </w:style>
+  <w:style w:type="character" w:styleId="ListLabel575">
+    <w:name w:val="ListLabel 575"/>
+    <w:qFormat/>
+    <w:rPr>
+      <w:rFonts w:cs="OpenSymbol"/>
+    </w:rPr>
+  </w:style>
+  <w:style w:type="character" w:styleId="ListLabel576">
+    <w:name w:val="ListLabel 576"/>
+    <w:qFormat/>
+    <w:rPr>
+      <w:rFonts w:cs="OpenSymbol"/>
+    </w:rPr>
+  </w:style>
+  <w:style w:type="character" w:styleId="ListLabel577">
+    <w:name w:val="ListLabel 577"/>
+    <w:qFormat/>
+    <w:rPr>
+      <w:rFonts w:cs="OpenSymbol"/>
+    </w:rPr>
+  </w:style>
+  <w:style w:type="character" w:styleId="ListLabel578">
+    <w:name w:val="ListLabel 578"/>
+    <w:qFormat/>
+    <w:rPr>
+      <w:rFonts w:cs="OpenSymbol"/>
     </w:rPr>
   </w:style>
   <w:style w:type="paragraph" w:styleId="Heading" w:customStyle="1">

</xml_diff>